<commit_message>
update data design ver 1
</commit_message>
<xml_diff>
--- a/Document/database.docx
+++ b/Document/database.docx
@@ -5,12 +5,12 @@
     <w:tbl>
       <w:tblPr>
         <w:tblStyle w:val="TableGrid"/>
-        <w:tblpPr w:leftFromText="180" w:rightFromText="180" w:vertAnchor="text" w:horzAnchor="margin" w:tblpXSpec="center" w:tblpY="4861"/>
+        <w:tblpPr w:leftFromText="180" w:rightFromText="180" w:vertAnchor="text" w:horzAnchor="page" w:tblpX="10336" w:tblpY="-614"/>
         <w:tblW w:w="0" w:type="auto"/>
         <w:tblLook w:val="04A0" w:firstRow="1" w:lastRow="0" w:firstColumn="1" w:lastColumn="0" w:noHBand="0" w:noVBand="1"/>
       </w:tblPr>
       <w:tblGrid>
-        <w:gridCol w:w="2371"/>
+        <w:gridCol w:w="1476"/>
       </w:tblGrid>
       <w:tr>
         <w:trPr>
@@ -18,7 +18,7 @@
         </w:trPr>
         <w:tc>
           <w:tcPr>
-            <w:tcW w:w="2371" w:type="dxa"/>
+            <w:tcW w:w="1476" w:type="dxa"/>
           </w:tcPr>
           <w:p>
             <w:pPr>
@@ -36,7 +36,7 @@
         </w:trPr>
         <w:tc>
           <w:tcPr>
-            <w:tcW w:w="2371" w:type="dxa"/>
+            <w:tcW w:w="1476" w:type="dxa"/>
           </w:tcPr>
           <w:p>
             <w:pPr>
@@ -45,70 +45,6 @@
                 <w:u w:val="single"/>
               </w:rPr>
             </w:pPr>
-            <w:r>
-              <w:rPr>
-                <w:noProof/>
-                <w:u w:val="single"/>
-              </w:rPr>
-              <mc:AlternateContent>
-                <mc:Choice Requires="wps">
-                  <w:drawing>
-                    <wp:anchor distT="0" distB="0" distL="114300" distR="114300" simplePos="0" relativeHeight="251697152" behindDoc="0" locked="0" layoutInCell="1" allowOverlap="1">
-                      <wp:simplePos x="0" y="0"/>
-                      <wp:positionH relativeFrom="column">
-                        <wp:posOffset>1433940</wp:posOffset>
-                      </wp:positionH>
-                      <wp:positionV relativeFrom="paragraph">
-                        <wp:posOffset>21342</wp:posOffset>
-                      </wp:positionV>
-                      <wp:extent cx="922352" cy="40005"/>
-                      <wp:effectExtent l="0" t="0" r="11430" b="36195"/>
-                      <wp:wrapNone/>
-                      <wp:docPr id="18" name="Straight Connector 18"/>
-                      <wp:cNvGraphicFramePr/>
-                      <a:graphic xmlns:a="http://schemas.openxmlformats.org/drawingml/2006/main">
-                        <a:graphicData uri="http://schemas.microsoft.com/office/word/2010/wordprocessingShape">
-                          <wps:wsp>
-                            <wps:cNvCnPr/>
-                            <wps:spPr>
-                              <a:xfrm flipH="1">
-                                <a:off x="0" y="0"/>
-                                <a:ext cx="922352" cy="40005"/>
-                              </a:xfrm>
-                              <a:prstGeom prst="line">
-                                <a:avLst/>
-                              </a:prstGeom>
-                            </wps:spPr>
-                            <wps:style>
-                              <a:lnRef idx="1">
-                                <a:schemeClr val="accent1"/>
-                              </a:lnRef>
-                              <a:fillRef idx="0">
-                                <a:schemeClr val="accent1"/>
-                              </a:fillRef>
-                              <a:effectRef idx="0">
-                                <a:schemeClr val="accent1"/>
-                              </a:effectRef>
-                              <a:fontRef idx="minor">
-                                <a:schemeClr val="tx1"/>
-                              </a:fontRef>
-                            </wps:style>
-                            <wps:bodyPr/>
-                          </wps:wsp>
-                        </a:graphicData>
-                      </a:graphic>
-                    </wp:anchor>
-                  </w:drawing>
-                </mc:Choice>
-                <mc:Fallback>
-                  <w:pict>
-                    <v:line w14:anchorId="557D2C27" id="Straight Connector 18" o:spid="_x0000_s1026" style="position:absolute;flip:x;z-index:251697152;visibility:visible;mso-wrap-style:square;mso-wrap-distance-left:9pt;mso-wrap-distance-top:0;mso-wrap-distance-right:9pt;mso-wrap-distance-bottom:0;mso-position-horizontal:absolute;mso-position-horizontal-relative:text;mso-position-vertical:absolute;mso-position-vertical-relative:text" from="112.9pt,1.7pt" to="185.55pt,4.85pt" o:gfxdata="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" strokecolor="#5b9bd5 [3204]" strokeweight=".5pt">
-                      <v:stroke joinstyle="miter"/>
-                    </v:line>
-                  </w:pict>
-                </mc:Fallback>
-              </mc:AlternateContent>
-            </w:r>
             <w:r>
               <w:rPr>
                 <w:u w:val="single"/>
@@ -146,20 +82,20 @@
     <w:tbl>
       <w:tblPr>
         <w:tblStyle w:val="TableGrid"/>
-        <w:tblpPr w:leftFromText="180" w:rightFromText="180" w:vertAnchor="text" w:horzAnchor="margin" w:tblpXSpec="center" w:tblpY="7651"/>
+        <w:tblpPr w:leftFromText="180" w:rightFromText="180" w:vertAnchor="text" w:horzAnchor="page" w:tblpX="481" w:tblpY="4081"/>
         <w:tblW w:w="0" w:type="auto"/>
         <w:tblLook w:val="04A0" w:firstRow="1" w:lastRow="0" w:firstColumn="1" w:lastColumn="0" w:noHBand="0" w:noVBand="1"/>
       </w:tblPr>
       <w:tblGrid>
-        <w:gridCol w:w="2551"/>
+        <w:gridCol w:w="1696"/>
       </w:tblGrid>
       <w:tr>
         <w:trPr>
-          <w:trHeight w:val="620"/>
+          <w:trHeight w:val="565"/>
         </w:trPr>
         <w:tc>
           <w:tcPr>
-            <w:tcW w:w="2551" w:type="dxa"/>
+            <w:tcW w:w="1696" w:type="dxa"/>
           </w:tcPr>
           <w:p>
             <w:pPr>
@@ -173,12 +109,28 @@
       </w:tr>
       <w:tr>
         <w:trPr>
-          <w:trHeight w:val="1067"/>
+          <w:trHeight w:val="972"/>
         </w:trPr>
         <w:tc>
           <w:tcPr>
-            <w:tcW w:w="2551" w:type="dxa"/>
+            <w:tcW w:w="1696" w:type="dxa"/>
           </w:tcPr>
+          <w:p>
+            <w:pPr>
+              <w:jc w:val="center"/>
+              <w:rPr>
+                <w:color w:val="000000" w:themeColor="text1"/>
+                <w:u w:val="single"/>
+              </w:rPr>
+            </w:pPr>
+            <w:r>
+              <w:rPr>
+                <w:color w:val="000000" w:themeColor="text1"/>
+                <w:u w:val="single"/>
+              </w:rPr>
+              <w:t>idBookTour</w:t>
+            </w:r>
+          </w:p>
           <w:p>
             <w:pPr>
               <w:jc w:val="center"/>
@@ -212,34 +164,44 @@
             </w:pPr>
             <w:r>
               <w:rPr>
-                <w:noProof/>
                 <w:color w:val="000000" w:themeColor="text1"/>
                 <w:u w:val="single"/>
+              </w:rPr>
+              <w:t>idTour</w:t>
+            </w:r>
+          </w:p>
+          <w:p>
+            <w:pPr>
+              <w:jc w:val="center"/>
+            </w:pPr>
+            <w:r>
+              <w:rPr>
+                <w:noProof/>
               </w:rPr>
               <mc:AlternateContent>
                 <mc:Choice Requires="wps">
                   <w:drawing>
-                    <wp:anchor distT="0" distB="0" distL="114300" distR="114300" simplePos="0" relativeHeight="251702272" behindDoc="0" locked="0" layoutInCell="1" allowOverlap="1">
+                    <wp:anchor distT="0" distB="0" distL="114300" distR="114300" simplePos="0" relativeHeight="251741184" behindDoc="0" locked="0" layoutInCell="1" allowOverlap="1">
                       <wp:simplePos x="0" y="0"/>
                       <wp:positionH relativeFrom="column">
-                        <wp:posOffset>1491090</wp:posOffset>
+                        <wp:posOffset>420887</wp:posOffset>
                       </wp:positionH>
                       <wp:positionV relativeFrom="paragraph">
-                        <wp:posOffset>66537</wp:posOffset>
+                        <wp:posOffset>172247</wp:posOffset>
                       </wp:positionV>
-                      <wp:extent cx="461701" cy="0"/>
-                      <wp:effectExtent l="38100" t="76200" r="0" b="95250"/>
+                      <wp:extent cx="10632" cy="350875"/>
+                      <wp:effectExtent l="57150" t="38100" r="66040" b="11430"/>
                       <wp:wrapNone/>
-                      <wp:docPr id="29" name="Straight Arrow Connector 29"/>
+                      <wp:docPr id="72" name="Straight Arrow Connector 72"/>
                       <wp:cNvGraphicFramePr/>
                       <a:graphic xmlns:a="http://schemas.openxmlformats.org/drawingml/2006/main">
                         <a:graphicData uri="http://schemas.microsoft.com/office/word/2010/wordprocessingShape">
                           <wps:wsp>
                             <wps:cNvCnPr/>
                             <wps:spPr>
-                              <a:xfrm flipH="1">
+                              <a:xfrm flipV="1">
                                 <a:off x="0" y="0"/>
-                                <a:ext cx="461701" cy="0"/>
+                                <a:ext cx="10632" cy="350875"/>
                               </a:xfrm>
                               <a:prstGeom prst="straightConnector1">
                                 <a:avLst/>
@@ -271,23 +233,69 @@
                 </mc:Choice>
                 <mc:Fallback>
                   <w:pict>
-                    <v:shapetype w14:anchorId="22BE76FD" id="_x0000_t32" coordsize="21600,21600" o:spt="32" o:oned="t" path="m,l21600,21600e" filled="f">
+                    <v:shapetype w14:anchorId="363ED614" id="_x0000_t32" coordsize="21600,21600" o:spt="32" o:oned="t" path="m,l21600,21600e" filled="f">
                       <v:path arrowok="t" fillok="f" o:connecttype="none"/>
                       <o:lock v:ext="edit" shapetype="t"/>
                     </v:shapetype>
-                    <v:shape id="Straight Arrow Connector 29" o:spid="_x0000_s1026" type="#_x0000_t32" style="position:absolute;margin-left:117.4pt;margin-top:5.25pt;width:36.35pt;height:0;flip:x;z-index:251702272;visibility:visible;mso-wrap-style:square;mso-wrap-distance-left:9pt;mso-wrap-distance-top:0;mso-wrap-distance-right:9pt;mso-wrap-distance-bottom:0;mso-position-horizontal:absolute;mso-position-horizontal-relative:text;mso-position-vertical:absolute;mso-position-vertical-relative:text" o:gfxdata="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" strokecolor="#5b9bd5 [3204]" strokeweight=".5pt">
+                    <v:shape id="Straight Arrow Connector 72" o:spid="_x0000_s1026" type="#_x0000_t32" style="position:absolute;margin-left:33.15pt;margin-top:13.55pt;width:.85pt;height:27.65pt;flip:y;z-index:251741184;visibility:visible;mso-wrap-style:square;mso-wrap-distance-left:9pt;mso-wrap-distance-top:0;mso-wrap-distance-right:9pt;mso-wrap-distance-bottom:0;mso-position-horizontal:absolute;mso-position-horizontal-relative:text;mso-position-vertical:absolute;mso-position-vertical-relative:text" o:gfxdata="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" strokecolor="#5b9bd5 [3204]" strokeweight=".5pt">
                       <v:stroke endarrow="block" joinstyle="miter"/>
                     </v:shape>
                   </w:pict>
                 </mc:Fallback>
               </mc:AlternateContent>
             </w:r>
+          </w:p>
+        </w:tc>
+      </w:tr>
+    </w:tbl>
+    <w:tbl>
+      <w:tblPr>
+        <w:tblStyle w:val="TableGrid"/>
+        <w:tblpPr w:leftFromText="180" w:rightFromText="180" w:vertAnchor="text" w:horzAnchor="page" w:tblpX="3886" w:tblpY="4081"/>
+        <w:tblW w:w="0" w:type="auto"/>
+        <w:tblLook w:val="04A0" w:firstRow="1" w:lastRow="0" w:firstColumn="1" w:lastColumn="0" w:noHBand="0" w:noVBand="1"/>
+      </w:tblPr>
+      <w:tblGrid>
+        <w:gridCol w:w="1666"/>
+      </w:tblGrid>
+      <w:tr>
+        <w:trPr>
+          <w:trHeight w:val="572"/>
+        </w:trPr>
+        <w:tc>
+          <w:tcPr>
+            <w:tcW w:w="1666" w:type="dxa"/>
+          </w:tcPr>
+          <w:p>
+            <w:pPr>
+              <w:jc w:val="center"/>
+            </w:pPr>
+            <w:r>
+              <w:t>Images</w:t>
+            </w:r>
+          </w:p>
+        </w:tc>
+      </w:tr>
+      <w:tr>
+        <w:trPr>
+          <w:trHeight w:val="1219"/>
+        </w:trPr>
+        <w:tc>
+          <w:tcPr>
+            <w:tcW w:w="1666" w:type="dxa"/>
+          </w:tcPr>
+          <w:p>
+            <w:pPr>
+              <w:jc w:val="center"/>
+              <w:rPr>
+                <w:u w:val="single"/>
+              </w:rPr>
+            </w:pPr>
             <w:r>
               <w:rPr>
-                <w:color w:val="000000" w:themeColor="text1"/>
                 <w:u w:val="single"/>
               </w:rPr>
-              <w:t>idTour</w:t>
+              <w:t>IdImages</w:t>
             </w:r>
           </w:p>
           <w:p>
@@ -301,18 +309,18 @@
               <mc:AlternateContent>
                 <mc:Choice Requires="wps">
                   <w:drawing>
-                    <wp:anchor distT="0" distB="0" distL="114300" distR="114300" simplePos="0" relativeHeight="251714560" behindDoc="0" locked="0" layoutInCell="1" allowOverlap="1">
+                    <wp:anchor distT="0" distB="0" distL="114300" distR="114300" simplePos="0" relativeHeight="251724800" behindDoc="0" locked="0" layoutInCell="1" allowOverlap="1" wp14:anchorId="392D6445" wp14:editId="1D6C8954">
                       <wp:simplePos x="0" y="0"/>
                       <wp:positionH relativeFrom="column">
-                        <wp:posOffset>1551305</wp:posOffset>
+                        <wp:posOffset>985520</wp:posOffset>
                       </wp:positionH>
                       <wp:positionV relativeFrom="paragraph">
-                        <wp:posOffset>80645</wp:posOffset>
+                        <wp:posOffset>157480</wp:posOffset>
                       </wp:positionV>
-                      <wp:extent cx="1276350" cy="47625"/>
-                      <wp:effectExtent l="38100" t="38100" r="19050" b="85725"/>
+                      <wp:extent cx="800100" cy="0"/>
+                      <wp:effectExtent l="38100" t="76200" r="0" b="95250"/>
                       <wp:wrapNone/>
-                      <wp:docPr id="22" name="Straight Arrow Connector 22"/>
+                      <wp:docPr id="55" name="Straight Arrow Connector 55"/>
                       <wp:cNvGraphicFramePr/>
                       <a:graphic xmlns:a="http://schemas.openxmlformats.org/drawingml/2006/main">
                         <a:graphicData uri="http://schemas.microsoft.com/office/word/2010/wordprocessingShape">
@@ -321,7 +329,7 @@
                             <wps:spPr>
                               <a:xfrm flipH="1">
                                 <a:off x="0" y="0"/>
-                                <a:ext cx="1276350" cy="47625"/>
+                                <a:ext cx="800100" cy="0"/>
                               </a:xfrm>
                               <a:prstGeom prst="straightConnector1">
                                 <a:avLst/>
@@ -353,142 +361,13 @@
                 </mc:Choice>
                 <mc:Fallback>
                   <w:pict>
-                    <v:shapetype w14:anchorId="4B884A9B" id="_x0000_t32" coordsize="21600,21600" o:spt="32" o:oned="t" path="m,l21600,21600e" filled="f">
-                      <v:path arrowok="t" fillok="f" o:connecttype="none"/>
-                      <o:lock v:ext="edit" shapetype="t"/>
-                    </v:shapetype>
-                    <v:shape id="Straight Arrow Connector 22" o:spid="_x0000_s1026" type="#_x0000_t32" style="position:absolute;margin-left:122.15pt;margin-top:6.35pt;width:100.5pt;height:3.75pt;flip:x;z-index:251714560;visibility:visible;mso-wrap-style:square;mso-wrap-distance-left:9pt;mso-wrap-distance-top:0;mso-wrap-distance-right:9pt;mso-wrap-distance-bottom:0;mso-position-horizontal:absolute;mso-position-horizontal-relative:text;mso-position-vertical:absolute;mso-position-vertical-relative:text" o:gfxdata="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" strokecolor="#5b9bd5 [3204]" strokeweight=".5pt">
+                    <v:shape w14:anchorId="0C1A5ADD" id="Straight Arrow Connector 55" o:spid="_x0000_s1026" type="#_x0000_t32" style="position:absolute;margin-left:77.6pt;margin-top:12.4pt;width:63pt;height:0;flip:x;z-index:251724800;visibility:visible;mso-wrap-style:square;mso-wrap-distance-left:9pt;mso-wrap-distance-top:0;mso-wrap-distance-right:9pt;mso-wrap-distance-bottom:0;mso-position-horizontal:absolute;mso-position-horizontal-relative:text;mso-position-vertical:absolute;mso-position-vertical-relative:text" o:gfxdata="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" strokecolor="#5b9bd5 [3204]" strokeweight=".5pt">
                       <v:stroke endarrow="block" joinstyle="miter"/>
                     </v:shape>
                   </w:pict>
                 </mc:Fallback>
               </mc:AlternateContent>
             </w:r>
-          </w:p>
-        </w:tc>
-      </w:tr>
-    </w:tbl>
-    <w:tbl>
-      <w:tblPr>
-        <w:tblStyle w:val="TableGrid"/>
-        <w:tblpPr w:leftFromText="180" w:rightFromText="180" w:vertAnchor="text" w:horzAnchor="page" w:tblpX="556" w:tblpY="7321"/>
-        <w:tblW w:w="0" w:type="auto"/>
-        <w:tblLook w:val="04A0" w:firstRow="1" w:lastRow="0" w:firstColumn="1" w:lastColumn="0" w:noHBand="0" w:noVBand="1"/>
-      </w:tblPr>
-      <w:tblGrid>
-        <w:gridCol w:w="2371"/>
-      </w:tblGrid>
-      <w:tr>
-        <w:trPr>
-          <w:trHeight w:val="620"/>
-        </w:trPr>
-        <w:tc>
-          <w:tcPr>
-            <w:tcW w:w="2371" w:type="dxa"/>
-          </w:tcPr>
-          <w:p>
-            <w:pPr>
-              <w:jc w:val="center"/>
-            </w:pPr>
-            <w:r>
-              <w:t>Images</w:t>
-            </w:r>
-          </w:p>
-        </w:tc>
-      </w:tr>
-      <w:tr>
-        <w:trPr>
-          <w:trHeight w:val="1321"/>
-        </w:trPr>
-        <w:tc>
-          <w:tcPr>
-            <w:tcW w:w="2371" w:type="dxa"/>
-          </w:tcPr>
-          <w:p>
-            <w:pPr>
-              <w:jc w:val="center"/>
-              <w:rPr>
-                <w:u w:val="single"/>
-              </w:rPr>
-            </w:pPr>
-            <w:r>
-              <w:rPr>
-                <w:noProof/>
-                <w:u w:val="single"/>
-              </w:rPr>
-              <mc:AlternateContent>
-                <mc:Choice Requires="wps">
-                  <w:drawing>
-                    <wp:anchor distT="0" distB="0" distL="114300" distR="114300" simplePos="0" relativeHeight="251699200" behindDoc="0" locked="0" layoutInCell="1" allowOverlap="1">
-                      <wp:simplePos x="0" y="0"/>
-                      <wp:positionH relativeFrom="column">
-                        <wp:posOffset>1441086</wp:posOffset>
-                      </wp:positionH>
-                      <wp:positionV relativeFrom="paragraph">
-                        <wp:posOffset>86780</wp:posOffset>
-                      </wp:positionV>
-                      <wp:extent cx="286789" cy="3537"/>
-                      <wp:effectExtent l="0" t="0" r="18415" b="34925"/>
-                      <wp:wrapNone/>
-                      <wp:docPr id="21" name="Straight Connector 21"/>
-                      <wp:cNvGraphicFramePr/>
-                      <a:graphic xmlns:a="http://schemas.openxmlformats.org/drawingml/2006/main">
-                        <a:graphicData uri="http://schemas.microsoft.com/office/word/2010/wordprocessingShape">
-                          <wps:wsp>
-                            <wps:cNvCnPr/>
-                            <wps:spPr>
-                              <a:xfrm flipH="1">
-                                <a:off x="0" y="0"/>
-                                <a:ext cx="286789" cy="3537"/>
-                              </a:xfrm>
-                              <a:prstGeom prst="line">
-                                <a:avLst/>
-                              </a:prstGeom>
-                            </wps:spPr>
-                            <wps:style>
-                              <a:lnRef idx="1">
-                                <a:schemeClr val="accent1"/>
-                              </a:lnRef>
-                              <a:fillRef idx="0">
-                                <a:schemeClr val="accent1"/>
-                              </a:fillRef>
-                              <a:effectRef idx="0">
-                                <a:schemeClr val="accent1"/>
-                              </a:effectRef>
-                              <a:fontRef idx="minor">
-                                <a:schemeClr val="tx1"/>
-                              </a:fontRef>
-                            </wps:style>
-                            <wps:bodyPr/>
-                          </wps:wsp>
-                        </a:graphicData>
-                      </a:graphic>
-                      <wp14:sizeRelH relativeFrom="margin">
-                        <wp14:pctWidth>0</wp14:pctWidth>
-                      </wp14:sizeRelH>
-                    </wp:anchor>
-                  </w:drawing>
-                </mc:Choice>
-                <mc:Fallback>
-                  <w:pict>
-                    <v:line w14:anchorId="440EE86A" id="Straight Connector 21" o:spid="_x0000_s1026" style="position:absolute;flip:x;z-index:251699200;visibility:visible;mso-wrap-style:square;mso-width-percent:0;mso-wrap-distance-left:9pt;mso-wrap-distance-top:0;mso-wrap-distance-right:9pt;mso-wrap-distance-bottom:0;mso-position-horizontal:absolute;mso-position-horizontal-relative:text;mso-position-vertical:absolute;mso-position-vertical-relative:text;mso-width-percent:0;mso-width-relative:margin" from="113.45pt,6.85pt" to="136.05pt,7.15pt" o:gfxdata="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" strokecolor="#5b9bd5 [3204]" strokeweight=".5pt">
-                      <v:stroke joinstyle="miter"/>
-                    </v:line>
-                  </w:pict>
-                </mc:Fallback>
-              </mc:AlternateContent>
-            </w:r>
-            <w:r>
-              <w:rPr>
-                <w:u w:val="single"/>
-              </w:rPr>
-              <w:t>IdImages</w:t>
-            </w:r>
-          </w:p>
-          <w:p>
-            <w:pPr>
-              <w:jc w:val="center"/>
-            </w:pPr>
             <w:r>
               <w:t>Name</w:t>
             </w:r>
@@ -497,65 +376,218 @@
       </w:tr>
     </w:tbl>
     <w:p>
-      <w:bookmarkStart w:id="0" w:name="_GoBack"/>
-      <w:bookmarkEnd w:id="0"/>
       <w:r>
         <w:rPr>
           <w:noProof/>
         </w:rPr>
         <mc:AlternateContent>
-          <mc:Choice Requires="wps">
+          <mc:Choice Requires="wpg">
             <w:drawing>
-              <wp:anchor distT="0" distB="0" distL="114300" distR="114300" simplePos="0" relativeHeight="251687936" behindDoc="0" locked="0" layoutInCell="1" allowOverlap="1" wp14:anchorId="23285471" wp14:editId="5D3C386F">
+              <wp:anchor distT="0" distB="0" distL="114300" distR="114300" simplePos="0" relativeHeight="251686912" behindDoc="0" locked="0" layoutInCell="1" allowOverlap="1" wp14:anchorId="3DD674A5" wp14:editId="6745B17C">
                 <wp:simplePos x="0" y="0"/>
                 <wp:positionH relativeFrom="column">
-                  <wp:posOffset>938150</wp:posOffset>
+                  <wp:posOffset>4051005</wp:posOffset>
                 </wp:positionH>
                 <wp:positionV relativeFrom="paragraph">
-                  <wp:posOffset>213755</wp:posOffset>
+                  <wp:posOffset>2519916</wp:posOffset>
                 </wp:positionV>
-                <wp:extent cx="593766" cy="142504"/>
-                <wp:effectExtent l="38100" t="57150" r="15875" b="29210"/>
+                <wp:extent cx="1214120" cy="1477926"/>
+                <wp:effectExtent l="0" t="0" r="24130" b="27305"/>
                 <wp:wrapNone/>
-                <wp:docPr id="10" name="Straight Arrow Connector 10"/>
+                <wp:docPr id="39" name="Group 39"/>
                 <wp:cNvGraphicFramePr/>
                 <a:graphic xmlns:a="http://schemas.openxmlformats.org/drawingml/2006/main">
-                  <a:graphicData uri="http://schemas.microsoft.com/office/word/2010/wordprocessingShape">
-                    <wps:wsp>
-                      <wps:cNvCnPr/>
-                      <wps:spPr>
-                        <a:xfrm flipH="1" flipV="1">
+                  <a:graphicData uri="http://schemas.microsoft.com/office/word/2010/wordprocessingGroup">
+                    <wpg:wgp>
+                      <wpg:cNvGrpSpPr/>
+                      <wpg:grpSpPr>
+                        <a:xfrm>
                           <a:off x="0" y="0"/>
-                          <a:ext cx="593766" cy="142504"/>
+                          <a:ext cx="1214120" cy="1477926"/>
+                          <a:chOff x="0" y="0"/>
+                          <a:chExt cx="1214624" cy="1009650"/>
                         </a:xfrm>
-                        <a:prstGeom prst="straightConnector1">
-                          <a:avLst/>
-                        </a:prstGeom>
-                        <a:ln>
-                          <a:tailEnd type="triangle"/>
-                        </a:ln>
-                      </wps:spPr>
-                      <wps:style>
-                        <a:lnRef idx="1">
-                          <a:schemeClr val="accent1"/>
-                        </a:lnRef>
-                        <a:fillRef idx="0">
-                          <a:schemeClr val="accent1"/>
-                        </a:fillRef>
-                        <a:effectRef idx="0">
-                          <a:schemeClr val="accent1"/>
-                        </a:effectRef>
-                        <a:fontRef idx="minor">
-                          <a:schemeClr val="tx1"/>
-                        </a:fontRef>
-                      </wps:style>
-                      <wps:bodyPr/>
-                    </wps:wsp>
+                      </wpg:grpSpPr>
+                      <wps:wsp>
+                        <wps:cNvPr id="20" name="Rectangle 20"/>
+                        <wps:cNvSpPr/>
+                        <wps:spPr>
+                          <a:xfrm>
+                            <a:off x="0" y="0"/>
+                            <a:ext cx="1214624" cy="1009650"/>
+                          </a:xfrm>
+                          <a:prstGeom prst="rect">
+                            <a:avLst/>
+                          </a:prstGeom>
+                          <a:solidFill>
+                            <a:schemeClr val="bg1"/>
+                          </a:solidFill>
+                        </wps:spPr>
+                        <wps:style>
+                          <a:lnRef idx="2">
+                            <a:schemeClr val="accent1">
+                              <a:shade val="50000"/>
+                            </a:schemeClr>
+                          </a:lnRef>
+                          <a:fillRef idx="1">
+                            <a:schemeClr val="accent1"/>
+                          </a:fillRef>
+                          <a:effectRef idx="0">
+                            <a:schemeClr val="accent1"/>
+                          </a:effectRef>
+                          <a:fontRef idx="minor">
+                            <a:schemeClr val="lt1"/>
+                          </a:fontRef>
+                        </wps:style>
+                        <wps:txbx>
+                          <w:txbxContent>
+                            <w:p>
+                              <w:pPr>
+                                <w:jc w:val="center"/>
+                                <w:rPr>
+                                  <w:color w:val="000000" w:themeColor="text1"/>
+                                </w:rPr>
+                              </w:pPr>
+                              <w:r>
+                                <w:rPr>
+                                  <w:color w:val="000000" w:themeColor="text1"/>
+                                </w:rPr>
+                                <w:t>Feedback</w:t>
+                              </w:r>
+                            </w:p>
+                            <w:p>
+                              <w:pPr>
+                                <w:pStyle w:val="ListParagraph"/>
+                                <w:numPr>
+                                  <w:ilvl w:val="0"/>
+                                  <w:numId w:val="13"/>
+                                </w:numPr>
+                                <w:rPr>
+                                  <w:color w:val="000000" w:themeColor="text1"/>
+                                  <w:u w:val="single"/>
+                                </w:rPr>
+                              </w:pPr>
+                              <w:r>
+                                <w:rPr>
+                                  <w:color w:val="000000" w:themeColor="text1"/>
+                                  <w:u w:val="single"/>
+                                </w:rPr>
+                                <w:t>Id</w:t>
+                              </w:r>
+                              <w:r>
+                                <w:rPr>
+                                  <w:color w:val="000000" w:themeColor="text1"/>
+                                  <w:u w:val="single"/>
+                                </w:rPr>
+                                <w:t>User</w:t>
+                              </w:r>
+                            </w:p>
+                            <w:p>
+                              <w:pPr>
+                                <w:pStyle w:val="ListParagraph"/>
+                                <w:numPr>
+                                  <w:ilvl w:val="0"/>
+                                  <w:numId w:val="13"/>
+                                </w:numPr>
+                                <w:rPr>
+                                  <w:color w:val="000000" w:themeColor="text1"/>
+                                  <w:u w:val="single"/>
+                                </w:rPr>
+                              </w:pPr>
+                              <w:r>
+                                <w:rPr>
+                                  <w:color w:val="000000" w:themeColor="text1"/>
+                                  <w:u w:val="single"/>
+                                </w:rPr>
+                                <w:t>idTour</w:t>
+                              </w:r>
+                            </w:p>
+                            <w:p>
+                              <w:pPr>
+                                <w:pStyle w:val="ListParagraph"/>
+                                <w:numPr>
+                                  <w:ilvl w:val="0"/>
+                                  <w:numId w:val="13"/>
+                                </w:numPr>
+                                <w:rPr>
+                                  <w:color w:val="000000" w:themeColor="text1"/>
+                                  <w:u w:val="single"/>
+                                </w:rPr>
+                              </w:pPr>
+                              <w:r>
+                                <w:rPr>
+                                  <w:color w:val="000000" w:themeColor="text1"/>
+                                  <w:u w:val="single"/>
+                                </w:rPr>
+                                <w:t>idEnPr</w:t>
+                              </w:r>
+                            </w:p>
+                            <w:p>
+                              <w:pPr>
+                                <w:pStyle w:val="ListParagraph"/>
+                                <w:numPr>
+                                  <w:ilvl w:val="0"/>
+                                  <w:numId w:val="13"/>
+                                </w:numPr>
+                                <w:rPr>
+                                  <w:color w:val="000000" w:themeColor="text1"/>
+                                </w:rPr>
+                              </w:pPr>
+                              <w:r>
+                                <w:rPr>
+                                  <w:color w:val="000000" w:themeColor="text1"/>
+                                </w:rPr>
+                                <w:t>content</w:t>
+                              </w:r>
+                            </w:p>
+                            <w:p>
+                              <w:pPr>
+                                <w:pStyle w:val="ListParagraph"/>
+                                <w:rPr>
+                                  <w:color w:val="000000" w:themeColor="text1"/>
+                                </w:rPr>
+                              </w:pPr>
+                            </w:p>
+                          </w:txbxContent>
+                        </wps:txbx>
+                        <wps:bodyPr rot="0" spcFirstLastPara="0" vertOverflow="overflow" horzOverflow="overflow" vert="horz" wrap="square" lIns="91440" tIns="45720" rIns="91440" bIns="45720" numCol="1" spcCol="0" rtlCol="0" fromWordArt="0" anchor="ctr" anchorCtr="0" forceAA="0" compatLnSpc="1">
+                          <a:prstTxWarp prst="textNoShape">
+                            <a:avLst/>
+                          </a:prstTxWarp>
+                          <a:noAutofit/>
+                        </wps:bodyPr>
+                      </wps:wsp>
+                      <wps:wsp>
+                        <wps:cNvPr id="4" name="Straight Connector 4"/>
+                        <wps:cNvCnPr/>
+                        <wps:spPr>
+                          <a:xfrm>
+                            <a:off x="0" y="257175"/>
+                            <a:ext cx="1214227" cy="0"/>
+                          </a:xfrm>
+                          <a:prstGeom prst="line">
+                            <a:avLst/>
+                          </a:prstGeom>
+                        </wps:spPr>
+                        <wps:style>
+                          <a:lnRef idx="1">
+                            <a:schemeClr val="dk1"/>
+                          </a:lnRef>
+                          <a:fillRef idx="0">
+                            <a:schemeClr val="dk1"/>
+                          </a:fillRef>
+                          <a:effectRef idx="0">
+                            <a:schemeClr val="dk1"/>
+                          </a:effectRef>
+                          <a:fontRef idx="minor">
+                            <a:schemeClr val="tx1"/>
+                          </a:fontRef>
+                        </wps:style>
+                        <wps:bodyPr/>
+                      </wps:wsp>
+                    </wpg:wgp>
                   </a:graphicData>
                 </a:graphic>
-                <wp14:sizeRelH relativeFrom="margin">
-                  <wp14:pctWidth>0</wp14:pctWidth>
-                </wp14:sizeRelH>
                 <wp14:sizeRelV relativeFrom="margin">
                   <wp14:pctHeight>0</wp14:pctHeight>
                 </wp14:sizeRelV>
@@ -564,9 +596,124 @@
           </mc:Choice>
           <mc:Fallback>
             <w:pict>
-              <v:shape w14:anchorId="435BEC24" id="Straight Arrow Connector 10" o:spid="_x0000_s1026" type="#_x0000_t32" style="position:absolute;margin-left:73.85pt;margin-top:16.85pt;width:46.75pt;height:11.2pt;flip:x y;z-index:251687936;visibility:visible;mso-wrap-style:square;mso-width-percent:0;mso-height-percent:0;mso-wrap-distance-left:9pt;mso-wrap-distance-top:0;mso-wrap-distance-right:9pt;mso-wrap-distance-bottom:0;mso-position-horizontal:absolute;mso-position-horizontal-relative:text;mso-position-vertical:absolute;mso-position-vertical-relative:text;mso-width-percent:0;mso-height-percent:0;mso-width-relative:margin;mso-height-relative:margin" o:gfxdata="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" strokecolor="#5b9bd5 [3204]" strokeweight=".5pt">
-                <v:stroke endarrow="block" joinstyle="miter"/>
-              </v:shape>
+              <v:group w14:anchorId="3DD674A5" id="Group 39" o:spid="_x0000_s1026" style="position:absolute;margin-left:319pt;margin-top:198.4pt;width:95.6pt;height:116.35pt;z-index:251686912;mso-height-relative:margin" coordsize="12146,10096" o:gfxdata="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">
+                <v:rect id="Rectangle 20" o:spid="_x0000_s1027" style="position:absolute;width:12146;height:10096;visibility:visible;mso-wrap-style:square;v-text-anchor:middle" o:gfxdata="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" fillcolor="white [3212]" strokecolor="#1f4d78 [1604]" strokeweight="1pt">
+                  <v:textbox>
+                    <w:txbxContent>
+                      <w:p>
+                        <w:pPr>
+                          <w:jc w:val="center"/>
+                          <w:rPr>
+                            <w:color w:val="000000" w:themeColor="text1"/>
+                          </w:rPr>
+                        </w:pPr>
+                        <w:r>
+                          <w:rPr>
+                            <w:color w:val="000000" w:themeColor="text1"/>
+                          </w:rPr>
+                          <w:t>Feedback</w:t>
+                        </w:r>
+                      </w:p>
+                      <w:p>
+                        <w:pPr>
+                          <w:pStyle w:val="ListParagraph"/>
+                          <w:numPr>
+                            <w:ilvl w:val="0"/>
+                            <w:numId w:val="13"/>
+                          </w:numPr>
+                          <w:rPr>
+                            <w:color w:val="000000" w:themeColor="text1"/>
+                            <w:u w:val="single"/>
+                          </w:rPr>
+                        </w:pPr>
+                        <w:r>
+                          <w:rPr>
+                            <w:color w:val="000000" w:themeColor="text1"/>
+                            <w:u w:val="single"/>
+                          </w:rPr>
+                          <w:t>Id</w:t>
+                        </w:r>
+                        <w:r>
+                          <w:rPr>
+                            <w:color w:val="000000" w:themeColor="text1"/>
+                            <w:u w:val="single"/>
+                          </w:rPr>
+                          <w:t>User</w:t>
+                        </w:r>
+                      </w:p>
+                      <w:p>
+                        <w:pPr>
+                          <w:pStyle w:val="ListParagraph"/>
+                          <w:numPr>
+                            <w:ilvl w:val="0"/>
+                            <w:numId w:val="13"/>
+                          </w:numPr>
+                          <w:rPr>
+                            <w:color w:val="000000" w:themeColor="text1"/>
+                            <w:u w:val="single"/>
+                          </w:rPr>
+                        </w:pPr>
+                        <w:r>
+                          <w:rPr>
+                            <w:color w:val="000000" w:themeColor="text1"/>
+                            <w:u w:val="single"/>
+                          </w:rPr>
+                          <w:t>idTour</w:t>
+                        </w:r>
+                      </w:p>
+                      <w:p>
+                        <w:pPr>
+                          <w:pStyle w:val="ListParagraph"/>
+                          <w:numPr>
+                            <w:ilvl w:val="0"/>
+                            <w:numId w:val="13"/>
+                          </w:numPr>
+                          <w:rPr>
+                            <w:color w:val="000000" w:themeColor="text1"/>
+                            <w:u w:val="single"/>
+                          </w:rPr>
+                        </w:pPr>
+                        <w:r>
+                          <w:rPr>
+                            <w:color w:val="000000" w:themeColor="text1"/>
+                            <w:u w:val="single"/>
+                          </w:rPr>
+                          <w:t>idEnPr</w:t>
+                        </w:r>
+                      </w:p>
+                      <w:p>
+                        <w:pPr>
+                          <w:pStyle w:val="ListParagraph"/>
+                          <w:numPr>
+                            <w:ilvl w:val="0"/>
+                            <w:numId w:val="13"/>
+                          </w:numPr>
+                          <w:rPr>
+                            <w:color w:val="000000" w:themeColor="text1"/>
+                          </w:rPr>
+                        </w:pPr>
+                        <w:r>
+                          <w:rPr>
+                            <w:color w:val="000000" w:themeColor="text1"/>
+                          </w:rPr>
+                          <w:t>content</w:t>
+                        </w:r>
+                      </w:p>
+                      <w:p>
+                        <w:pPr>
+                          <w:pStyle w:val="ListParagraph"/>
+                          <w:rPr>
+                            <w:color w:val="000000" w:themeColor="text1"/>
+                          </w:rPr>
+                        </w:pPr>
+                      </w:p>
+                    </w:txbxContent>
+                  </v:textbox>
+                </v:rect>
+                <v:line id="Straight Connector 4" o:spid="_x0000_s1028" style="position:absolute;visibility:visible;mso-wrap-style:square" from="0,2571" to="12142,2571" o:connectortype="straight" o:gfxdata="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" strokecolor="black [3200]" strokeweight=".5pt">
+                  <v:stroke joinstyle="miter"/>
+                </v:line>
+              </v:group>
             </w:pict>
           </mc:Fallback>
         </mc:AlternateContent>
@@ -578,31 +725,34 @@
         <mc:AlternateContent>
           <mc:Choice Requires="wps">
             <w:drawing>
-              <wp:anchor distT="0" distB="0" distL="114300" distR="114300" simplePos="0" relativeHeight="251713536" behindDoc="0" locked="0" layoutInCell="1" allowOverlap="1" wp14:anchorId="1D08E334" wp14:editId="79010D91">
+              <wp:anchor distT="0" distB="0" distL="114300" distR="114300" simplePos="0" relativeHeight="251728896" behindDoc="0" locked="0" layoutInCell="1" allowOverlap="1" wp14:anchorId="5511B843" wp14:editId="23D6CD0A">
                 <wp:simplePos x="0" y="0"/>
                 <wp:positionH relativeFrom="column">
-                  <wp:posOffset>6638925</wp:posOffset>
+                  <wp:posOffset>469900</wp:posOffset>
                 </wp:positionH>
                 <wp:positionV relativeFrom="paragraph">
-                  <wp:posOffset>1952625</wp:posOffset>
+                  <wp:posOffset>3466391</wp:posOffset>
                 </wp:positionV>
-                <wp:extent cx="123825" cy="3733800"/>
-                <wp:effectExtent l="0" t="0" r="28575" b="19050"/>
+                <wp:extent cx="762000" cy="0"/>
+                <wp:effectExtent l="38100" t="76200" r="0" b="95250"/>
                 <wp:wrapNone/>
-                <wp:docPr id="9" name="Straight Connector 9"/>
+                <wp:docPr id="59" name="Straight Arrow Connector 59"/>
                 <wp:cNvGraphicFramePr/>
                 <a:graphic xmlns:a="http://schemas.openxmlformats.org/drawingml/2006/main">
                   <a:graphicData uri="http://schemas.microsoft.com/office/word/2010/wordprocessingShape">
                     <wps:wsp>
                       <wps:cNvCnPr/>
                       <wps:spPr>
-                        <a:xfrm flipH="1" flipV="1">
+                        <a:xfrm flipH="1">
                           <a:off x="0" y="0"/>
-                          <a:ext cx="123825" cy="3733800"/>
+                          <a:ext cx="762000" cy="0"/>
                         </a:xfrm>
-                        <a:prstGeom prst="line">
+                        <a:prstGeom prst="straightConnector1">
                           <a:avLst/>
                         </a:prstGeom>
+                        <a:ln>
+                          <a:tailEnd type="triangle"/>
+                        </a:ln>
                       </wps:spPr>
                       <wps:style>
                         <a:lnRef idx="1">
@@ -627,9 +777,9 @@
           </mc:Choice>
           <mc:Fallback>
             <w:pict>
-              <v:line w14:anchorId="0E599F93" id="Straight Connector 9" o:spid="_x0000_s1026" style="position:absolute;flip:x y;z-index:251713536;visibility:visible;mso-wrap-style:square;mso-wrap-distance-left:9pt;mso-wrap-distance-top:0;mso-wrap-distance-right:9pt;mso-wrap-distance-bottom:0;mso-position-horizontal:absolute;mso-position-horizontal-relative:text;mso-position-vertical:absolute;mso-position-vertical-relative:text" from="522.75pt,153.75pt" to="532.5pt,447.75pt" o:gfxdata="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" strokecolor="#5b9bd5 [3204]" strokeweight=".5pt">
-                <v:stroke joinstyle="miter"/>
-              </v:line>
+              <v:shape w14:anchorId="6F0A115D" id="Straight Arrow Connector 59" o:spid="_x0000_s1026" type="#_x0000_t32" style="position:absolute;margin-left:37pt;margin-top:272.95pt;width:60pt;height:0;flip:x;z-index:251728896;visibility:visible;mso-wrap-style:square;mso-wrap-distance-left:9pt;mso-wrap-distance-top:0;mso-wrap-distance-right:9pt;mso-wrap-distance-bottom:0;mso-position-horizontal:absolute;mso-position-horizontal-relative:text;mso-position-vertical:absolute;mso-position-vertical-relative:text" o:gfxdata="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" strokecolor="#5b9bd5 [3204]" strokeweight=".5pt">
+                <v:stroke endarrow="block" joinstyle="miter"/>
+              </v:shape>
             </w:pict>
           </mc:Fallback>
         </mc:AlternateContent>
@@ -641,79 +791,13 @@
         <mc:AlternateContent>
           <mc:Choice Requires="wps">
             <w:drawing>
-              <wp:anchor distT="0" distB="0" distL="114300" distR="114300" simplePos="0" relativeHeight="251712512" behindDoc="0" locked="0" layoutInCell="1" allowOverlap="1" wp14:anchorId="38725F0C" wp14:editId="16B53471">
+              <wp:anchor distT="0" distB="0" distL="114300" distR="114300" simplePos="0" relativeHeight="251711488" behindDoc="0" locked="0" layoutInCell="1" allowOverlap="1" wp14:anchorId="0284C54A" wp14:editId="3A915464">
                 <wp:simplePos x="0" y="0"/>
                 <wp:positionH relativeFrom="column">
-                  <wp:posOffset>6019800</wp:posOffset>
+                  <wp:posOffset>-572652</wp:posOffset>
                 </wp:positionH>
                 <wp:positionV relativeFrom="paragraph">
-                  <wp:posOffset>5686424</wp:posOffset>
-                </wp:positionV>
-                <wp:extent cx="742950" cy="0"/>
-                <wp:effectExtent l="0" t="0" r="19050" b="19050"/>
-                <wp:wrapNone/>
-                <wp:docPr id="7" name="Straight Connector 7"/>
-                <wp:cNvGraphicFramePr/>
-                <a:graphic xmlns:a="http://schemas.openxmlformats.org/drawingml/2006/main">
-                  <a:graphicData uri="http://schemas.microsoft.com/office/word/2010/wordprocessingShape">
-                    <wps:wsp>
-                      <wps:cNvCnPr/>
-                      <wps:spPr>
-                        <a:xfrm flipV="1">
-                          <a:off x="0" y="0"/>
-                          <a:ext cx="742950" cy="0"/>
-                        </a:xfrm>
-                        <a:prstGeom prst="line">
-                          <a:avLst/>
-                        </a:prstGeom>
-                      </wps:spPr>
-                      <wps:style>
-                        <a:lnRef idx="1">
-                          <a:schemeClr val="accent1"/>
-                        </a:lnRef>
-                        <a:fillRef idx="0">
-                          <a:schemeClr val="accent1"/>
-                        </a:fillRef>
-                        <a:effectRef idx="0">
-                          <a:schemeClr val="accent1"/>
-                        </a:effectRef>
-                        <a:fontRef idx="minor">
-                          <a:schemeClr val="tx1"/>
-                        </a:fontRef>
-                      </wps:style>
-                      <wps:bodyPr/>
-                    </wps:wsp>
-                  </a:graphicData>
-                </a:graphic>
-                <wp14:sizeRelV relativeFrom="margin">
-                  <wp14:pctHeight>0</wp14:pctHeight>
-                </wp14:sizeRelV>
-              </wp:anchor>
-            </w:drawing>
-          </mc:Choice>
-          <mc:Fallback>
-            <w:pict>
-              <v:line w14:anchorId="13D5B8D7" id="Straight Connector 7" o:spid="_x0000_s1026" style="position:absolute;flip:y;z-index:251712512;visibility:visible;mso-wrap-style:square;mso-height-percent:0;mso-wrap-distance-left:9pt;mso-wrap-distance-top:0;mso-wrap-distance-right:9pt;mso-wrap-distance-bottom:0;mso-position-horizontal:absolute;mso-position-horizontal-relative:text;mso-position-vertical:absolute;mso-position-vertical-relative:text;mso-height-percent:0;mso-height-relative:margin" from="474pt,447.75pt" to="532.5pt,447.75pt" o:gfxdata="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" strokecolor="#5b9bd5 [3204]" strokeweight=".5pt">
-                <v:stroke joinstyle="miter"/>
-              </v:line>
-            </w:pict>
-          </mc:Fallback>
-        </mc:AlternateContent>
-      </w:r>
-      <w:r>
-        <w:rPr>
-          <w:noProof/>
-        </w:rPr>
-        <mc:AlternateContent>
-          <mc:Choice Requires="wps">
-            <w:drawing>
-              <wp:anchor distT="0" distB="0" distL="114300" distR="114300" simplePos="0" relativeHeight="251711488" behindDoc="0" locked="0" layoutInCell="1" allowOverlap="1" wp14:anchorId="40A987CD" wp14:editId="42CB9884">
-                <wp:simplePos x="0" y="0"/>
-                <wp:positionH relativeFrom="column">
-                  <wp:posOffset>5056505</wp:posOffset>
-                </wp:positionH>
-                <wp:positionV relativeFrom="paragraph">
-                  <wp:posOffset>5505450</wp:posOffset>
+                  <wp:posOffset>3996055</wp:posOffset>
                 </wp:positionV>
                 <wp:extent cx="962025" cy="342900"/>
                 <wp:effectExtent l="0" t="0" r="28575" b="19050"/>
@@ -756,6 +840,8 @@
                             <w:r>
                               <w:t>Quản Lý</w:t>
                             </w:r>
+                            <w:bookmarkStart w:id="0" w:name="_GoBack"/>
+                            <w:bookmarkEnd w:id="0"/>
                           </w:p>
                         </w:txbxContent>
                       </wps:txbx>
@@ -773,7 +859,7 @@
           </mc:Choice>
           <mc:Fallback>
             <w:pict>
-              <v:roundrect w14:anchorId="40A987CD" id="Rounded Rectangle 3" o:spid="_x0000_s1026" style="position:absolute;margin-left:398.15pt;margin-top:433.5pt;width:75.75pt;height:27pt;z-index:251711488;visibility:visible;mso-wrap-style:square;mso-wrap-distance-left:9pt;mso-wrap-distance-top:0;mso-wrap-distance-right:9pt;mso-wrap-distance-bottom:0;mso-position-horizontal:absolute;mso-position-horizontal-relative:text;mso-position-vertical:absolute;mso-position-vertical-relative:text;v-text-anchor:middle" arcsize="10923f" o:gfxdata="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" fillcolor="white [3201]" strokecolor="black [3200]" strokeweight="1pt">
+              <v:roundrect w14:anchorId="0284C54A" id="Rounded Rectangle 3" o:spid="_x0000_s1029" style="position:absolute;margin-left:-45.1pt;margin-top:314.65pt;width:75.75pt;height:27pt;z-index:251711488;visibility:visible;mso-wrap-style:square;mso-wrap-distance-left:9pt;mso-wrap-distance-top:0;mso-wrap-distance-right:9pt;mso-wrap-distance-bottom:0;mso-position-horizontal:absolute;mso-position-horizontal-relative:text;mso-position-vertical:absolute;mso-position-vertical-relative:text;v-text-anchor:middle" arcsize="10923f" o:gfxdata="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" fillcolor="white [3201]" strokecolor="black [3200]" strokeweight="1pt">
                 <v:stroke joinstyle="miter"/>
                 <v:textbox>
                   <w:txbxContent>
@@ -784,6 +870,8 @@
                       <w:r>
                         <w:t>Quản Lý</w:t>
                       </w:r>
+                      <w:bookmarkStart w:id="1" w:name="_GoBack"/>
+                      <w:bookmarkEnd w:id="1"/>
                     </w:p>
                   </w:txbxContent>
                 </v:textbox>
@@ -799,18 +887,18 @@
         <mc:AlternateContent>
           <mc:Choice Requires="wps">
             <w:drawing>
-              <wp:anchor distT="0" distB="0" distL="114300" distR="114300" simplePos="0" relativeHeight="251710464" behindDoc="0" locked="0" layoutInCell="1" allowOverlap="1" wp14:anchorId="17A6E004" wp14:editId="77ECA7AE">
+              <wp:anchor distT="0" distB="0" distL="114300" distR="114300" simplePos="0" relativeHeight="251740160" behindDoc="0" locked="0" layoutInCell="1" allowOverlap="1" wp14:anchorId="745F561F" wp14:editId="0877D349">
                 <wp:simplePos x="0" y="0"/>
                 <wp:positionH relativeFrom="column">
-                  <wp:posOffset>6018530</wp:posOffset>
+                  <wp:posOffset>4284921</wp:posOffset>
                 </wp:positionH>
                 <wp:positionV relativeFrom="paragraph">
-                  <wp:posOffset>2226364</wp:posOffset>
+                  <wp:posOffset>1416566</wp:posOffset>
                 </wp:positionV>
-                <wp:extent cx="48315" cy="954157"/>
-                <wp:effectExtent l="19050" t="0" r="66040" b="55880"/>
+                <wp:extent cx="0" cy="1103349"/>
+                <wp:effectExtent l="76200" t="0" r="57150" b="59055"/>
                 <wp:wrapNone/>
-                <wp:docPr id="37" name="Straight Arrow Connector 37"/>
+                <wp:docPr id="71" name="Straight Arrow Connector 71"/>
                 <wp:cNvGraphicFramePr/>
                 <a:graphic xmlns:a="http://schemas.openxmlformats.org/drawingml/2006/main">
                   <a:graphicData uri="http://schemas.microsoft.com/office/word/2010/wordprocessingShape">
@@ -819,7 +907,7 @@
                       <wps:spPr>
                         <a:xfrm>
                           <a:off x="0" y="0"/>
-                          <a:ext cx="48315" cy="954157"/>
+                          <a:ext cx="0" cy="1103349"/>
                         </a:xfrm>
                         <a:prstGeom prst="straightConnector1">
                           <a:avLst/>
@@ -851,7 +939,7 @@
           </mc:Choice>
           <mc:Fallback>
             <w:pict>
-              <v:shape w14:anchorId="2FBC29D5" id="Straight Arrow Connector 37" o:spid="_x0000_s1026" type="#_x0000_t32" style="position:absolute;margin-left:473.9pt;margin-top:175.3pt;width:3.8pt;height:75.15pt;z-index:251710464;visibility:visible;mso-wrap-style:square;mso-wrap-distance-left:9pt;mso-wrap-distance-top:0;mso-wrap-distance-right:9pt;mso-wrap-distance-bottom:0;mso-position-horizontal:absolute;mso-position-horizontal-relative:text;mso-position-vertical:absolute;mso-position-vertical-relative:text" o:gfxdata="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" strokecolor="#5b9bd5 [3204]" strokeweight=".5pt">
+              <v:shape w14:anchorId="21DDFD7D" id="Straight Arrow Connector 71" o:spid="_x0000_s1026" type="#_x0000_t32" style="position:absolute;margin-left:337.4pt;margin-top:111.55pt;width:0;height:86.9pt;z-index:251740160;visibility:visible;mso-wrap-style:square;mso-wrap-distance-left:9pt;mso-wrap-distance-top:0;mso-wrap-distance-right:9pt;mso-wrap-distance-bottom:0;mso-position-horizontal:absolute;mso-position-horizontal-relative:text;mso-position-vertical:absolute;mso-position-vertical-relative:text" o:gfxdata="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" strokecolor="#5b9bd5 [3204]" strokeweight=".5pt">
                 <v:stroke endarrow="block" joinstyle="miter"/>
               </v:shape>
             </w:pict>
@@ -865,18 +953,18 @@
         <mc:AlternateContent>
           <mc:Choice Requires="wps">
             <w:drawing>
-              <wp:anchor distT="0" distB="0" distL="114300" distR="114300" simplePos="0" relativeHeight="251709440" behindDoc="0" locked="0" layoutInCell="1" allowOverlap="1" wp14:anchorId="4CE9C12F" wp14:editId="3EA51565">
+              <wp:anchor distT="0" distB="0" distL="114300" distR="114300" simplePos="0" relativeHeight="251739136" behindDoc="0" locked="0" layoutInCell="1" allowOverlap="1" wp14:anchorId="77F139E9" wp14:editId="7C4787CB">
                 <wp:simplePos x="0" y="0"/>
                 <wp:positionH relativeFrom="column">
-                  <wp:posOffset>3657599</wp:posOffset>
+                  <wp:posOffset>4953000</wp:posOffset>
                 </wp:positionH>
                 <wp:positionV relativeFrom="paragraph">
-                  <wp:posOffset>2226365</wp:posOffset>
+                  <wp:posOffset>2057400</wp:posOffset>
                 </wp:positionV>
-                <wp:extent cx="2361537" cy="0"/>
-                <wp:effectExtent l="0" t="0" r="20320" b="19050"/>
+                <wp:extent cx="0" cy="457200"/>
+                <wp:effectExtent l="76200" t="0" r="57150" b="57150"/>
                 <wp:wrapNone/>
-                <wp:docPr id="36" name="Straight Connector 36"/>
+                <wp:docPr id="69" name="Straight Arrow Connector 69"/>
                 <wp:cNvGraphicFramePr/>
                 <a:graphic xmlns:a="http://schemas.openxmlformats.org/drawingml/2006/main">
                   <a:graphicData uri="http://schemas.microsoft.com/office/word/2010/wordprocessingShape">
@@ -885,11 +973,14 @@
                       <wps:spPr>
                         <a:xfrm>
                           <a:off x="0" y="0"/>
-                          <a:ext cx="2361537" cy="0"/>
+                          <a:ext cx="0" cy="457200"/>
                         </a:xfrm>
-                        <a:prstGeom prst="line">
+                        <a:prstGeom prst="straightConnector1">
                           <a:avLst/>
                         </a:prstGeom>
+                        <a:ln>
+                          <a:tailEnd type="triangle"/>
+                        </a:ln>
                       </wps:spPr>
                       <wps:style>
                         <a:lnRef idx="1">
@@ -914,9 +1005,9 @@
           </mc:Choice>
           <mc:Fallback>
             <w:pict>
-              <v:line w14:anchorId="32590F3B" id="Straight Connector 36" o:spid="_x0000_s1026" style="position:absolute;z-index:251709440;visibility:visible;mso-wrap-style:square;mso-wrap-distance-left:9pt;mso-wrap-distance-top:0;mso-wrap-distance-right:9pt;mso-wrap-distance-bottom:0;mso-position-horizontal:absolute;mso-position-horizontal-relative:text;mso-position-vertical:absolute;mso-position-vertical-relative:text" from="4in,175.3pt" to="473.95pt,175.3pt" o:gfxdata="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" strokecolor="#5b9bd5 [3204]" strokeweight=".5pt">
-                <v:stroke joinstyle="miter"/>
-              </v:line>
+              <v:shape w14:anchorId="492AAD2C" id="Straight Arrow Connector 69" o:spid="_x0000_s1026" type="#_x0000_t32" style="position:absolute;margin-left:390pt;margin-top:162pt;width:0;height:36pt;z-index:251739136;visibility:visible;mso-wrap-style:square;mso-wrap-distance-left:9pt;mso-wrap-distance-top:0;mso-wrap-distance-right:9pt;mso-wrap-distance-bottom:0;mso-position-horizontal:absolute;mso-position-horizontal-relative:text;mso-position-vertical:absolute;mso-position-vertical-relative:text" o:gfxdata="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" strokecolor="#5b9bd5 [3204]" strokeweight=".5pt">
+                <v:stroke endarrow="block" joinstyle="miter"/>
+              </v:shape>
             </w:pict>
           </mc:Fallback>
         </mc:AlternateContent>
@@ -928,18 +1019,18 @@
         <mc:AlternateContent>
           <mc:Choice Requires="wps">
             <w:drawing>
-              <wp:anchor distT="0" distB="0" distL="114300" distR="114300" simplePos="0" relativeHeight="251708416" behindDoc="0" locked="0" layoutInCell="1" allowOverlap="1" wp14:anchorId="5E329E0E" wp14:editId="56E65B2C">
+              <wp:anchor distT="0" distB="0" distL="114300" distR="114300" simplePos="0" relativeHeight="251738112" behindDoc="0" locked="0" layoutInCell="1" allowOverlap="1" wp14:anchorId="5F31632A" wp14:editId="04B63C2C">
                 <wp:simplePos x="0" y="0"/>
                 <wp:positionH relativeFrom="column">
-                  <wp:posOffset>5279583</wp:posOffset>
+                  <wp:posOffset>2543174</wp:posOffset>
                 </wp:positionH>
                 <wp:positionV relativeFrom="paragraph">
-                  <wp:posOffset>2910177</wp:posOffset>
+                  <wp:posOffset>2057400</wp:posOffset>
                 </wp:positionV>
-                <wp:extent cx="0" cy="270345"/>
-                <wp:effectExtent l="76200" t="0" r="57150" b="53975"/>
+                <wp:extent cx="2409825" cy="0"/>
+                <wp:effectExtent l="0" t="0" r="28575" b="19050"/>
                 <wp:wrapNone/>
-                <wp:docPr id="35" name="Straight Arrow Connector 35"/>
+                <wp:docPr id="68" name="Straight Connector 68"/>
                 <wp:cNvGraphicFramePr/>
                 <a:graphic xmlns:a="http://schemas.openxmlformats.org/drawingml/2006/main">
                   <a:graphicData uri="http://schemas.microsoft.com/office/word/2010/wordprocessingShape">
@@ -948,14 +1039,11 @@
                       <wps:spPr>
                         <a:xfrm>
                           <a:off x="0" y="0"/>
-                          <a:ext cx="0" cy="270345"/>
+                          <a:ext cx="2409825" cy="0"/>
                         </a:xfrm>
-                        <a:prstGeom prst="straightConnector1">
+                        <a:prstGeom prst="line">
                           <a:avLst/>
                         </a:prstGeom>
-                        <a:ln>
-                          <a:tailEnd type="triangle"/>
-                        </a:ln>
                       </wps:spPr>
                       <wps:style>
                         <a:lnRef idx="1">
@@ -980,9 +1068,9 @@
           </mc:Choice>
           <mc:Fallback>
             <w:pict>
-              <v:shape w14:anchorId="250B3C39" id="Straight Arrow Connector 35" o:spid="_x0000_s1026" type="#_x0000_t32" style="position:absolute;margin-left:415.7pt;margin-top:229.15pt;width:0;height:21.3pt;z-index:251708416;visibility:visible;mso-wrap-style:square;mso-wrap-distance-left:9pt;mso-wrap-distance-top:0;mso-wrap-distance-right:9pt;mso-wrap-distance-bottom:0;mso-position-horizontal:absolute;mso-position-horizontal-relative:text;mso-position-vertical:absolute;mso-position-vertical-relative:text" o:gfxdata="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" strokecolor="#5b9bd5 [3204]" strokeweight=".5pt">
-                <v:stroke endarrow="block" joinstyle="miter"/>
-              </v:shape>
+              <v:line w14:anchorId="0CC19A7C" id="Straight Connector 68" o:spid="_x0000_s1026" style="position:absolute;z-index:251738112;visibility:visible;mso-wrap-style:square;mso-wrap-distance-left:9pt;mso-wrap-distance-top:0;mso-wrap-distance-right:9pt;mso-wrap-distance-bottom:0;mso-position-horizontal:absolute;mso-position-horizontal-relative:text;mso-position-vertical:absolute;mso-position-vertical-relative:text" from="200.25pt,162pt" to="390pt,162pt" o:gfxdata="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" strokecolor="#5b9bd5 [3204]" strokeweight=".5pt">
+                <v:stroke joinstyle="miter"/>
+              </v:line>
             </w:pict>
           </mc:Fallback>
         </mc:AlternateContent>
@@ -994,18 +1082,18 @@
         <mc:AlternateContent>
           <mc:Choice Requires="wps">
             <w:drawing>
-              <wp:anchor distT="0" distB="0" distL="114300" distR="114300" simplePos="0" relativeHeight="251707392" behindDoc="0" locked="0" layoutInCell="1" allowOverlap="1" wp14:anchorId="5E4489E3" wp14:editId="066AC0AE">
+              <wp:anchor distT="0" distB="0" distL="114300" distR="114300" simplePos="0" relativeHeight="251737088" behindDoc="0" locked="0" layoutInCell="1" allowOverlap="1" wp14:anchorId="5E2F0567" wp14:editId="4CEF1AB5">
                 <wp:simplePos x="0" y="0"/>
                 <wp:positionH relativeFrom="column">
-                  <wp:posOffset>-71562</wp:posOffset>
+                  <wp:posOffset>2543175</wp:posOffset>
                 </wp:positionH>
                 <wp:positionV relativeFrom="paragraph">
-                  <wp:posOffset>2909791</wp:posOffset>
+                  <wp:posOffset>1762125</wp:posOffset>
                 </wp:positionV>
-                <wp:extent cx="5351228" cy="0"/>
-                <wp:effectExtent l="0" t="0" r="20955" b="19050"/>
+                <wp:extent cx="0" cy="295275"/>
+                <wp:effectExtent l="0" t="0" r="19050" b="28575"/>
                 <wp:wrapNone/>
-                <wp:docPr id="34" name="Straight Connector 34"/>
+                <wp:docPr id="67" name="Straight Connector 67"/>
                 <wp:cNvGraphicFramePr/>
                 <a:graphic xmlns:a="http://schemas.openxmlformats.org/drawingml/2006/main">
                   <a:graphicData uri="http://schemas.microsoft.com/office/word/2010/wordprocessingShape">
@@ -1014,7 +1102,7 @@
                       <wps:spPr>
                         <a:xfrm>
                           <a:off x="0" y="0"/>
-                          <a:ext cx="5351228" cy="0"/>
+                          <a:ext cx="0" cy="295275"/>
                         </a:xfrm>
                         <a:prstGeom prst="line">
                           <a:avLst/>
@@ -1043,7 +1131,7 @@
           </mc:Choice>
           <mc:Fallback>
             <w:pict>
-              <v:line w14:anchorId="1C76E022" id="Straight Connector 34" o:spid="_x0000_s1026" style="position:absolute;z-index:251707392;visibility:visible;mso-wrap-style:square;mso-wrap-distance-left:9pt;mso-wrap-distance-top:0;mso-wrap-distance-right:9pt;mso-wrap-distance-bottom:0;mso-position-horizontal:absolute;mso-position-horizontal-relative:text;mso-position-vertical:absolute;mso-position-vertical-relative:text" from="-5.65pt,229.1pt" to="415.7pt,229.1pt" o:gfxdata="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" strokecolor="#5b9bd5 [3204]" strokeweight=".5pt">
+              <v:line w14:anchorId="62A21895" id="Straight Connector 67" o:spid="_x0000_s1026" style="position:absolute;z-index:251737088;visibility:visible;mso-wrap-style:square;mso-wrap-distance-left:9pt;mso-wrap-distance-top:0;mso-wrap-distance-right:9pt;mso-wrap-distance-bottom:0;mso-position-horizontal:absolute;mso-position-horizontal-relative:text;mso-position-vertical:absolute;mso-position-vertical-relative:text" from="200.25pt,138.75pt" to="200.25pt,162pt" o:gfxdata="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" strokecolor="#5b9bd5 [3204]" strokeweight=".5pt">
                 <v:stroke joinstyle="miter"/>
               </v:line>
             </w:pict>
@@ -1057,18 +1145,18 @@
         <mc:AlternateContent>
           <mc:Choice Requires="wps">
             <w:drawing>
-              <wp:anchor distT="0" distB="0" distL="114300" distR="114300" simplePos="0" relativeHeight="251706368" behindDoc="0" locked="0" layoutInCell="1" allowOverlap="1" wp14:anchorId="486E8650" wp14:editId="53238041">
+              <wp:anchor distT="0" distB="0" distL="114300" distR="114300" simplePos="0" relativeHeight="251736064" behindDoc="0" locked="0" layoutInCell="1" allowOverlap="1" wp14:anchorId="0BE066E0" wp14:editId="3AD7600A">
                 <wp:simplePos x="0" y="0"/>
                 <wp:positionH relativeFrom="column">
-                  <wp:posOffset>-71562</wp:posOffset>
+                  <wp:posOffset>4724400</wp:posOffset>
                 </wp:positionH>
                 <wp:positionV relativeFrom="paragraph">
-                  <wp:posOffset>1956021</wp:posOffset>
+                  <wp:posOffset>2190750</wp:posOffset>
                 </wp:positionV>
-                <wp:extent cx="0" cy="954156"/>
-                <wp:effectExtent l="0" t="0" r="19050" b="36830"/>
+                <wp:extent cx="0" cy="323850"/>
+                <wp:effectExtent l="76200" t="0" r="76200" b="57150"/>
                 <wp:wrapNone/>
-                <wp:docPr id="33" name="Straight Connector 33"/>
+                <wp:docPr id="66" name="Straight Arrow Connector 66"/>
                 <wp:cNvGraphicFramePr/>
                 <a:graphic xmlns:a="http://schemas.openxmlformats.org/drawingml/2006/main">
                   <a:graphicData uri="http://schemas.microsoft.com/office/word/2010/wordprocessingShape">
@@ -1077,11 +1165,14 @@
                       <wps:spPr>
                         <a:xfrm>
                           <a:off x="0" y="0"/>
-                          <a:ext cx="0" cy="954156"/>
+                          <a:ext cx="0" cy="323850"/>
                         </a:xfrm>
-                        <a:prstGeom prst="line">
+                        <a:prstGeom prst="straightConnector1">
                           <a:avLst/>
                         </a:prstGeom>
+                        <a:ln>
+                          <a:tailEnd type="triangle"/>
+                        </a:ln>
                       </wps:spPr>
                       <wps:style>
                         <a:lnRef idx="1">
@@ -1106,9 +1197,9 @@
           </mc:Choice>
           <mc:Fallback>
             <w:pict>
-              <v:line w14:anchorId="68195216" id="Straight Connector 33" o:spid="_x0000_s1026" style="position:absolute;z-index:251706368;visibility:visible;mso-wrap-style:square;mso-wrap-distance-left:9pt;mso-wrap-distance-top:0;mso-wrap-distance-right:9pt;mso-wrap-distance-bottom:0;mso-position-horizontal:absolute;mso-position-horizontal-relative:text;mso-position-vertical:absolute;mso-position-vertical-relative:text" from="-5.65pt,154pt" to="-5.65pt,229.15pt" o:gfxdata="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" strokecolor="#5b9bd5 [3204]" strokeweight=".5pt">
-                <v:stroke joinstyle="miter"/>
-              </v:line>
+              <v:shape w14:anchorId="319CD6B4" id="Straight Arrow Connector 66" o:spid="_x0000_s1026" type="#_x0000_t32" style="position:absolute;margin-left:372pt;margin-top:172.5pt;width:0;height:25.5pt;z-index:251736064;visibility:visible;mso-wrap-style:square;mso-wrap-distance-left:9pt;mso-wrap-distance-top:0;mso-wrap-distance-right:9pt;mso-wrap-distance-bottom:0;mso-position-horizontal:absolute;mso-position-horizontal-relative:text;mso-position-vertical:absolute;mso-position-vertical-relative:text" o:gfxdata="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" strokecolor="#5b9bd5 [3204]" strokeweight=".5pt">
+                <v:stroke endarrow="block" joinstyle="miter"/>
+              </v:shape>
             </w:pict>
           </mc:Fallback>
         </mc:AlternateContent>
@@ -1120,18 +1211,18 @@
         <mc:AlternateContent>
           <mc:Choice Requires="wps">
             <w:drawing>
-              <wp:anchor distT="0" distB="0" distL="114300" distR="114300" simplePos="0" relativeHeight="251705344" behindDoc="0" locked="0" layoutInCell="1" allowOverlap="1" wp14:anchorId="13FC2B9C" wp14:editId="4C21CC06">
+              <wp:anchor distT="0" distB="0" distL="114300" distR="114300" simplePos="0" relativeHeight="251735040" behindDoc="0" locked="0" layoutInCell="1" allowOverlap="1" wp14:anchorId="738C301A" wp14:editId="641E58CB">
                 <wp:simplePos x="0" y="0"/>
                 <wp:positionH relativeFrom="column">
-                  <wp:posOffset>4643230</wp:posOffset>
+                  <wp:posOffset>390524</wp:posOffset>
                 </wp:positionH>
                 <wp:positionV relativeFrom="paragraph">
-                  <wp:posOffset>-254442</wp:posOffset>
+                  <wp:posOffset>2190750</wp:posOffset>
                 </wp:positionV>
-                <wp:extent cx="453556" cy="215597"/>
-                <wp:effectExtent l="0" t="0" r="80010" b="51435"/>
+                <wp:extent cx="4333875" cy="0"/>
+                <wp:effectExtent l="0" t="0" r="28575" b="19050"/>
                 <wp:wrapNone/>
-                <wp:docPr id="32" name="Straight Arrow Connector 32"/>
+                <wp:docPr id="65" name="Straight Connector 65"/>
                 <wp:cNvGraphicFramePr/>
                 <a:graphic xmlns:a="http://schemas.openxmlformats.org/drawingml/2006/main">
                   <a:graphicData uri="http://schemas.microsoft.com/office/word/2010/wordprocessingShape">
@@ -1140,14 +1231,11 @@
                       <wps:spPr>
                         <a:xfrm>
                           <a:off x="0" y="0"/>
-                          <a:ext cx="453556" cy="215597"/>
+                          <a:ext cx="4333875" cy="0"/>
                         </a:xfrm>
-                        <a:prstGeom prst="straightConnector1">
+                        <a:prstGeom prst="line">
                           <a:avLst/>
                         </a:prstGeom>
-                        <a:ln>
-                          <a:tailEnd type="triangle"/>
-                        </a:ln>
                       </wps:spPr>
                       <wps:style>
                         <a:lnRef idx="1">
@@ -1172,9 +1260,9 @@
           </mc:Choice>
           <mc:Fallback>
             <w:pict>
-              <v:shape w14:anchorId="3D945FA1" id="Straight Arrow Connector 32" o:spid="_x0000_s1026" type="#_x0000_t32" style="position:absolute;margin-left:365.6pt;margin-top:-20.05pt;width:35.7pt;height:17pt;z-index:251705344;visibility:visible;mso-wrap-style:square;mso-wrap-distance-left:9pt;mso-wrap-distance-top:0;mso-wrap-distance-right:9pt;mso-wrap-distance-bottom:0;mso-position-horizontal:absolute;mso-position-horizontal-relative:text;mso-position-vertical:absolute;mso-position-vertical-relative:text" o:gfxdata="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" strokecolor="#5b9bd5 [3204]" strokeweight=".5pt">
-                <v:stroke endarrow="block" joinstyle="miter"/>
-              </v:shape>
+              <v:line w14:anchorId="50E3F3E3" id="Straight Connector 65" o:spid="_x0000_s1026" style="position:absolute;z-index:251735040;visibility:visible;mso-wrap-style:square;mso-wrap-distance-left:9pt;mso-wrap-distance-top:0;mso-wrap-distance-right:9pt;mso-wrap-distance-bottom:0;mso-position-horizontal:absolute;mso-position-horizontal-relative:text;mso-position-vertical:absolute;mso-position-vertical-relative:text" from="30.75pt,172.5pt" to="372pt,172.5pt" o:gfxdata="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" strokecolor="#5b9bd5 [3204]" strokeweight=".5pt">
+                <v:stroke joinstyle="miter"/>
+              </v:line>
             </w:pict>
           </mc:Fallback>
         </mc:AlternateContent>
@@ -1186,27 +1274,27 @@
         <mc:AlternateContent>
           <mc:Choice Requires="wps">
             <w:drawing>
-              <wp:anchor distT="0" distB="0" distL="114300" distR="114300" simplePos="0" relativeHeight="251704320" behindDoc="0" locked="0" layoutInCell="1" allowOverlap="1" wp14:anchorId="479CDF8A" wp14:editId="68389768">
+              <wp:anchor distT="0" distB="0" distL="114300" distR="114300" simplePos="0" relativeHeight="251734016" behindDoc="0" locked="0" layoutInCell="1" allowOverlap="1" wp14:anchorId="7B414D9E" wp14:editId="134B997E">
                 <wp:simplePos x="0" y="0"/>
                 <wp:positionH relativeFrom="column">
-                  <wp:posOffset>3655447</wp:posOffset>
+                  <wp:posOffset>390525</wp:posOffset>
                 </wp:positionH>
                 <wp:positionV relativeFrom="paragraph">
-                  <wp:posOffset>-167171</wp:posOffset>
+                  <wp:posOffset>1685925</wp:posOffset>
                 </wp:positionV>
-                <wp:extent cx="344059" cy="628347"/>
-                <wp:effectExtent l="0" t="0" r="37465" b="19685"/>
+                <wp:extent cx="0" cy="504825"/>
+                <wp:effectExtent l="0" t="0" r="19050" b="28575"/>
                 <wp:wrapNone/>
-                <wp:docPr id="31" name="Straight Connector 31"/>
+                <wp:docPr id="64" name="Straight Connector 64"/>
                 <wp:cNvGraphicFramePr/>
                 <a:graphic xmlns:a="http://schemas.openxmlformats.org/drawingml/2006/main">
                   <a:graphicData uri="http://schemas.microsoft.com/office/word/2010/wordprocessingShape">
                     <wps:wsp>
                       <wps:cNvCnPr/>
                       <wps:spPr>
-                        <a:xfrm flipV="1">
+                        <a:xfrm>
                           <a:off x="0" y="0"/>
-                          <a:ext cx="344059" cy="628347"/>
+                          <a:ext cx="0" cy="504825"/>
                         </a:xfrm>
                         <a:prstGeom prst="line">
                           <a:avLst/>
@@ -1235,7 +1323,7 @@
           </mc:Choice>
           <mc:Fallback>
             <w:pict>
-              <v:line w14:anchorId="2FC57C3E" id="Straight Connector 31" o:spid="_x0000_s1026" style="position:absolute;flip:y;z-index:251704320;visibility:visible;mso-wrap-style:square;mso-wrap-distance-left:9pt;mso-wrap-distance-top:0;mso-wrap-distance-right:9pt;mso-wrap-distance-bottom:0;mso-position-horizontal:absolute;mso-position-horizontal-relative:text;mso-position-vertical:absolute;mso-position-vertical-relative:text" from="287.85pt,-13.15pt" to="314.95pt,36.35pt" o:gfxdata="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" strokecolor="#5b9bd5 [3204]" strokeweight=".5pt">
+              <v:line w14:anchorId="5991B95F" id="Straight Connector 64" o:spid="_x0000_s1026" style="position:absolute;z-index:251734016;visibility:visible;mso-wrap-style:square;mso-wrap-distance-left:9pt;mso-wrap-distance-top:0;mso-wrap-distance-right:9pt;mso-wrap-distance-bottom:0;mso-position-horizontal:absolute;mso-position-horizontal-relative:text;mso-position-vertical:absolute;mso-position-vertical-relative:text" from="30.75pt,132.75pt" to="30.75pt,172.5pt" o:gfxdata="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" strokecolor="#5b9bd5 [3204]" strokeweight=".5pt">
                 <v:stroke joinstyle="miter"/>
               </v:line>
             </w:pict>
@@ -1249,435 +1337,27 @@
         <mc:AlternateContent>
           <mc:Choice Requires="wps">
             <w:drawing>
-              <wp:anchor distT="0" distB="0" distL="114300" distR="114300" simplePos="0" relativeHeight="251703296" behindDoc="0" locked="0" layoutInCell="1" allowOverlap="1" wp14:anchorId="5E156EA9" wp14:editId="7743293A">
+              <wp:anchor distT="0" distB="0" distL="114300" distR="114300" simplePos="0" relativeHeight="251731968" behindDoc="0" locked="0" layoutInCell="1" allowOverlap="1" wp14:anchorId="564C2A40" wp14:editId="42FDAAEC">
                 <wp:simplePos x="0" y="0"/>
                 <wp:positionH relativeFrom="column">
-                  <wp:posOffset>3919689</wp:posOffset>
+                  <wp:posOffset>390525</wp:posOffset>
                 </wp:positionH>
                 <wp:positionV relativeFrom="paragraph">
-                  <wp:posOffset>-460678</wp:posOffset>
+                  <wp:posOffset>4200525</wp:posOffset>
                 </wp:positionV>
-                <wp:extent cx="723569" cy="294198"/>
-                <wp:effectExtent l="0" t="0" r="19685" b="10795"/>
+                <wp:extent cx="5810250" cy="76200"/>
+                <wp:effectExtent l="0" t="0" r="19050" b="19050"/>
                 <wp:wrapNone/>
-                <wp:docPr id="30" name="Rounded Rectangle 30"/>
-                <wp:cNvGraphicFramePr/>
-                <a:graphic xmlns:a="http://schemas.openxmlformats.org/drawingml/2006/main">
-                  <a:graphicData uri="http://schemas.microsoft.com/office/word/2010/wordprocessingShape">
-                    <wps:wsp>
-                      <wps:cNvSpPr/>
-                      <wps:spPr>
-                        <a:xfrm>
-                          <a:off x="0" y="0"/>
-                          <a:ext cx="723569" cy="294198"/>
-                        </a:xfrm>
-                        <a:prstGeom prst="roundRect">
-                          <a:avLst/>
-                        </a:prstGeom>
-                        <a:solidFill>
-                          <a:schemeClr val="bg1"/>
-                        </a:solidFill>
-                      </wps:spPr>
-                      <wps:style>
-                        <a:lnRef idx="2">
-                          <a:schemeClr val="accent1">
-                            <a:shade val="50000"/>
-                          </a:schemeClr>
-                        </a:lnRef>
-                        <a:fillRef idx="1">
-                          <a:schemeClr val="accent1"/>
-                        </a:fillRef>
-                        <a:effectRef idx="0">
-                          <a:schemeClr val="accent1"/>
-                        </a:effectRef>
-                        <a:fontRef idx="minor">
-                          <a:schemeClr val="lt1"/>
-                        </a:fontRef>
-                      </wps:style>
-                      <wps:txbx>
-                        <w:txbxContent>
-                          <w:p>
-                            <w:pPr>
-                              <w:jc w:val="center"/>
-                              <w:rPr>
-                                <w:color w:val="000000" w:themeColor="text1"/>
-                              </w:rPr>
-                            </w:pPr>
-                            <w:r>
-                              <w:rPr>
-                                <w:color w:val="000000" w:themeColor="text1"/>
-                              </w:rPr>
-                              <w:t>Quản Lý</w:t>
-                            </w:r>
-                          </w:p>
-                        </w:txbxContent>
-                      </wps:txbx>
-                      <wps:bodyPr rot="0" spcFirstLastPara="0" vertOverflow="overflow" horzOverflow="overflow" vert="horz" wrap="square" lIns="91440" tIns="45720" rIns="91440" bIns="45720" numCol="1" spcCol="0" rtlCol="0" fromWordArt="0" anchor="ctr" anchorCtr="0" forceAA="0" compatLnSpc="1">
-                        <a:prstTxWarp prst="textNoShape">
-                          <a:avLst/>
-                        </a:prstTxWarp>
-                        <a:noAutofit/>
-                      </wps:bodyPr>
-                    </wps:wsp>
-                  </a:graphicData>
-                </a:graphic>
-              </wp:anchor>
-            </w:drawing>
-          </mc:Choice>
-          <mc:Fallback>
-            <w:pict>
-              <v:roundrect id="Rounded Rectangle 30" o:spid="_x0000_s1026" style="position:absolute;margin-left:308.65pt;margin-top:-36.25pt;width:56.95pt;height:23.15pt;z-index:251703296;visibility:visible;mso-wrap-style:square;mso-wrap-distance-left:9pt;mso-wrap-distance-top:0;mso-wrap-distance-right:9pt;mso-wrap-distance-bottom:0;mso-position-horizontal:absolute;mso-position-horizontal-relative:text;mso-position-vertical:absolute;mso-position-vertical-relative:text;v-text-anchor:middle" arcsize="10923f" o:gfxdata="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" fillcolor="white [3212]" strokecolor="#1f4d78 [1604]" strokeweight="1pt">
-                <v:stroke joinstyle="miter"/>
-                <v:textbox>
-                  <w:txbxContent>
-                    <w:p>
-                      <w:pPr>
-                        <w:jc w:val="center"/>
-                        <w:rPr>
-                          <w:color w:val="000000" w:themeColor="text1"/>
-                        </w:rPr>
-                      </w:pPr>
-                      <w:r>
-                        <w:rPr>
-                          <w:color w:val="000000" w:themeColor="text1"/>
-                        </w:rPr>
-                        <w:t>Quản Lý</w:t>
-                      </w:r>
-                    </w:p>
-                  </w:txbxContent>
-                </v:textbox>
-              </v:roundrect>
-            </w:pict>
-          </mc:Fallback>
-        </mc:AlternateContent>
-      </w:r>
-      <w:r>
-        <w:rPr>
-          <w:noProof/>
-        </w:rPr>
-        <mc:AlternateContent>
-          <mc:Choice Requires="wpg">
-            <w:drawing>
-              <wp:anchor distT="0" distB="0" distL="114300" distR="114300" simplePos="0" relativeHeight="251686912" behindDoc="0" locked="0" layoutInCell="1" allowOverlap="1" wp14:anchorId="66917C1F" wp14:editId="76539A62">
-                <wp:simplePos x="0" y="0"/>
-                <wp:positionH relativeFrom="column">
-                  <wp:posOffset>4942984</wp:posOffset>
-                </wp:positionH>
-                <wp:positionV relativeFrom="paragraph">
-                  <wp:posOffset>3178451</wp:posOffset>
-                </wp:positionV>
-                <wp:extent cx="1500996" cy="1474889"/>
-                <wp:effectExtent l="0" t="0" r="23495" b="11430"/>
-                <wp:wrapNone/>
-                <wp:docPr id="6" name="Group 6"/>
-                <wp:cNvGraphicFramePr/>
-                <a:graphic xmlns:a="http://schemas.openxmlformats.org/drawingml/2006/main">
-                  <a:graphicData uri="http://schemas.microsoft.com/office/word/2010/wordprocessingGroup">
-                    <wpg:wgp>
-                      <wpg:cNvGrpSpPr/>
-                      <wpg:grpSpPr>
-                        <a:xfrm>
-                          <a:off x="0" y="0"/>
-                          <a:ext cx="1500996" cy="1474889"/>
-                          <a:chOff x="0" y="0"/>
-                          <a:chExt cx="1500996" cy="1474889"/>
-                        </a:xfrm>
-                      </wpg:grpSpPr>
-                      <wps:wsp>
-                        <wps:cNvPr id="20" name="Rectangle 20"/>
-                        <wps:cNvSpPr/>
-                        <wps:spPr>
-                          <a:xfrm>
-                            <a:off x="0" y="0"/>
-                            <a:ext cx="1500996" cy="1474889"/>
-                          </a:xfrm>
-                          <a:prstGeom prst="rect">
-                            <a:avLst/>
-                          </a:prstGeom>
-                          <a:solidFill>
-                            <a:schemeClr val="bg1"/>
-                          </a:solidFill>
-                        </wps:spPr>
-                        <wps:style>
-                          <a:lnRef idx="2">
-                            <a:schemeClr val="accent1">
-                              <a:shade val="50000"/>
-                            </a:schemeClr>
-                          </a:lnRef>
-                          <a:fillRef idx="1">
-                            <a:schemeClr val="accent1"/>
-                          </a:fillRef>
-                          <a:effectRef idx="0">
-                            <a:schemeClr val="accent1"/>
-                          </a:effectRef>
-                          <a:fontRef idx="minor">
-                            <a:schemeClr val="lt1"/>
-                          </a:fontRef>
-                        </wps:style>
-                        <wps:txbx>
-                          <w:txbxContent>
-                            <w:p>
-                              <w:pPr>
-                                <w:jc w:val="center"/>
-                                <w:rPr>
-                                  <w:color w:val="000000" w:themeColor="text1"/>
-                                </w:rPr>
-                              </w:pPr>
-                              <w:r>
-                                <w:rPr>
-                                  <w:color w:val="000000" w:themeColor="text1"/>
-                                </w:rPr>
-                                <w:t>Feedback</w:t>
-                              </w:r>
-                            </w:p>
-                            <w:p>
-                              <w:pPr>
-                                <w:pStyle w:val="ListParagraph"/>
-                                <w:numPr>
-                                  <w:ilvl w:val="0"/>
-                                  <w:numId w:val="13"/>
-                                </w:numPr>
-                                <w:rPr>
-                                  <w:color w:val="000000" w:themeColor="text1"/>
-                                  <w:u w:val="single"/>
-                                </w:rPr>
-                              </w:pPr>
-                              <w:r>
-                                <w:rPr>
-                                  <w:color w:val="000000" w:themeColor="text1"/>
-                                  <w:u w:val="single"/>
-                                </w:rPr>
-                                <w:t>Id</w:t>
-                              </w:r>
-                              <w:r>
-                                <w:rPr>
-                                  <w:color w:val="000000" w:themeColor="text1"/>
-                                  <w:u w:val="single"/>
-                                </w:rPr>
-                                <w:t>User</w:t>
-                              </w:r>
-                            </w:p>
-                            <w:p>
-                              <w:pPr>
-                                <w:pStyle w:val="ListParagraph"/>
-                                <w:numPr>
-                                  <w:ilvl w:val="0"/>
-                                  <w:numId w:val="13"/>
-                                </w:numPr>
-                                <w:rPr>
-                                  <w:color w:val="000000" w:themeColor="text1"/>
-                                  <w:u w:val="single"/>
-                                </w:rPr>
-                              </w:pPr>
-                              <w:r>
-                                <w:rPr>
-                                  <w:color w:val="000000" w:themeColor="text1"/>
-                                  <w:u w:val="single"/>
-                                </w:rPr>
-                                <w:t>idTour</w:t>
-                              </w:r>
-                            </w:p>
-                            <w:p>
-                              <w:pPr>
-                                <w:pStyle w:val="ListParagraph"/>
-                                <w:numPr>
-                                  <w:ilvl w:val="0"/>
-                                  <w:numId w:val="13"/>
-                                </w:numPr>
-                                <w:rPr>
-                                  <w:color w:val="000000" w:themeColor="text1"/>
-                                </w:rPr>
-                              </w:pPr>
-                              <w:r>
-                                <w:rPr>
-                                  <w:color w:val="000000" w:themeColor="text1"/>
-                                </w:rPr>
-                                <w:t>content</w:t>
-                              </w:r>
-                            </w:p>
-                            <w:p>
-                              <w:pPr>
-                                <w:pStyle w:val="ListParagraph"/>
-                                <w:rPr>
-                                  <w:color w:val="000000" w:themeColor="text1"/>
-                                </w:rPr>
-                              </w:pPr>
-                            </w:p>
-                          </w:txbxContent>
-                        </wps:txbx>
-                        <wps:bodyPr rot="0" spcFirstLastPara="0" vertOverflow="overflow" horzOverflow="overflow" vert="horz" wrap="square" lIns="91440" tIns="45720" rIns="91440" bIns="45720" numCol="1" spcCol="0" rtlCol="0" fromWordArt="0" anchor="ctr" anchorCtr="0" forceAA="0" compatLnSpc="1">
-                          <a:prstTxWarp prst="textNoShape">
-                            <a:avLst/>
-                          </a:prstTxWarp>
-                          <a:noAutofit/>
-                        </wps:bodyPr>
-                      </wps:wsp>
-                      <wps:wsp>
-                        <wps:cNvPr id="4" name="Straight Connector 4"/>
-                        <wps:cNvCnPr/>
-                        <wps:spPr>
-                          <a:xfrm>
-                            <a:off x="0" y="361950"/>
-                            <a:ext cx="1500505" cy="0"/>
-                          </a:xfrm>
-                          <a:prstGeom prst="line">
-                            <a:avLst/>
-                          </a:prstGeom>
-                        </wps:spPr>
-                        <wps:style>
-                          <a:lnRef idx="1">
-                            <a:schemeClr val="dk1"/>
-                          </a:lnRef>
-                          <a:fillRef idx="0">
-                            <a:schemeClr val="dk1"/>
-                          </a:fillRef>
-                          <a:effectRef idx="0">
-                            <a:schemeClr val="dk1"/>
-                          </a:effectRef>
-                          <a:fontRef idx="minor">
-                            <a:schemeClr val="tx1"/>
-                          </a:fontRef>
-                        </wps:style>
-                        <wps:bodyPr/>
-                      </wps:wsp>
-                    </wpg:wgp>
-                  </a:graphicData>
-                </a:graphic>
-              </wp:anchor>
-            </w:drawing>
-          </mc:Choice>
-          <mc:Fallback>
-            <w:pict>
-              <v:group w14:anchorId="6ED4AD22" id="Group 6" o:spid="_x0000_s1027" style="position:absolute;margin-left:389.2pt;margin-top:250.25pt;width:118.2pt;height:116.15pt;z-index:251686912" coordsize="15009,14748" o:gfxdata="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">
-                <v:rect id="Rectangle 20" o:spid="_x0000_s1028" style="position:absolute;width:15009;height:14748;visibility:visible;mso-wrap-style:square;v-text-anchor:middle" o:gfxdata="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" fillcolor="white [3212]" strokecolor="#1f4d78 [1604]" strokeweight="1pt">
-                  <v:textbox>
-                    <w:txbxContent>
-                      <w:p>
-                        <w:pPr>
-                          <w:jc w:val="center"/>
-                          <w:rPr>
-                            <w:color w:val="000000" w:themeColor="text1"/>
-                          </w:rPr>
-                        </w:pPr>
-                        <w:r>
-                          <w:rPr>
-                            <w:color w:val="000000" w:themeColor="text1"/>
-                          </w:rPr>
-                          <w:t>Feedback</w:t>
-                        </w:r>
-                      </w:p>
-                      <w:p>
-                        <w:pPr>
-                          <w:pStyle w:val="ListParagraph"/>
-                          <w:numPr>
-                            <w:ilvl w:val="0"/>
-                            <w:numId w:val="13"/>
-                          </w:numPr>
-                          <w:rPr>
-                            <w:color w:val="000000" w:themeColor="text1"/>
-                            <w:u w:val="single"/>
-                          </w:rPr>
-                        </w:pPr>
-                        <w:r>
-                          <w:rPr>
-                            <w:color w:val="000000" w:themeColor="text1"/>
-                            <w:u w:val="single"/>
-                          </w:rPr>
-                          <w:t>Id</w:t>
-                        </w:r>
-                        <w:r>
-                          <w:rPr>
-                            <w:color w:val="000000" w:themeColor="text1"/>
-                            <w:u w:val="single"/>
-                          </w:rPr>
-                          <w:t>User</w:t>
-                        </w:r>
-                      </w:p>
-                      <w:p>
-                        <w:pPr>
-                          <w:pStyle w:val="ListParagraph"/>
-                          <w:numPr>
-                            <w:ilvl w:val="0"/>
-                            <w:numId w:val="13"/>
-                          </w:numPr>
-                          <w:rPr>
-                            <w:color w:val="000000" w:themeColor="text1"/>
-                            <w:u w:val="single"/>
-                          </w:rPr>
-                        </w:pPr>
-                        <w:r>
-                          <w:rPr>
-                            <w:color w:val="000000" w:themeColor="text1"/>
-                            <w:u w:val="single"/>
-                          </w:rPr>
-                          <w:t>idTour</w:t>
-                        </w:r>
-                      </w:p>
-                      <w:p>
-                        <w:pPr>
-                          <w:pStyle w:val="ListParagraph"/>
-                          <w:numPr>
-                            <w:ilvl w:val="0"/>
-                            <w:numId w:val="13"/>
-                          </w:numPr>
-                          <w:rPr>
-                            <w:color w:val="000000" w:themeColor="text1"/>
-                          </w:rPr>
-                        </w:pPr>
-                        <w:r>
-                          <w:rPr>
-                            <w:color w:val="000000" w:themeColor="text1"/>
-                          </w:rPr>
-                          <w:t>content</w:t>
-                        </w:r>
-                      </w:p>
-                      <w:p>
-                        <w:pPr>
-                          <w:pStyle w:val="ListParagraph"/>
-                          <w:rPr>
-                            <w:color w:val="000000" w:themeColor="text1"/>
-                          </w:rPr>
-                        </w:pPr>
-                      </w:p>
-                    </w:txbxContent>
-                  </v:textbox>
-                </v:rect>
-                <v:line id="Straight Connector 4" o:spid="_x0000_s1029" style="position:absolute;visibility:visible;mso-wrap-style:square" from="0,3619" to="15005,3619" o:connectortype="straight" o:gfxdata="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" strokecolor="black [3200]" strokeweight=".5pt">
-                  <v:stroke joinstyle="miter"/>
-                </v:line>
-              </v:group>
-            </w:pict>
-          </mc:Fallback>
-        </mc:AlternateContent>
-      </w:r>
-      <w:r>
-        <w:rPr>
-          <w:noProof/>
-        </w:rPr>
-        <mc:AlternateContent>
-          <mc:Choice Requires="wps">
-            <w:drawing>
-              <wp:anchor distT="0" distB="0" distL="114300" distR="114300" simplePos="0" relativeHeight="251701248" behindDoc="0" locked="0" layoutInCell="1" allowOverlap="1" wp14:anchorId="00569BBD" wp14:editId="15A15823">
-                <wp:simplePos x="0" y="0"/>
-                <wp:positionH relativeFrom="column">
-                  <wp:posOffset>4118223</wp:posOffset>
-                </wp:positionH>
-                <wp:positionV relativeFrom="paragraph">
-                  <wp:posOffset>468795</wp:posOffset>
-                </wp:positionV>
-                <wp:extent cx="64163" cy="5033507"/>
-                <wp:effectExtent l="0" t="0" r="31115" b="34290"/>
-                <wp:wrapNone/>
-                <wp:docPr id="28" name="Straight Connector 28"/>
+                <wp:docPr id="62" name="Straight Connector 62"/>
                 <wp:cNvGraphicFramePr/>
                 <a:graphic xmlns:a="http://schemas.openxmlformats.org/drawingml/2006/main">
                   <a:graphicData uri="http://schemas.microsoft.com/office/word/2010/wordprocessingShape">
                     <wps:wsp>
                       <wps:cNvCnPr/>
                       <wps:spPr>
-                        <a:xfrm>
+                        <a:xfrm flipH="1">
                           <a:off x="0" y="0"/>
-                          <a:ext cx="64163" cy="5033507"/>
+                          <a:ext cx="5810250" cy="76200"/>
                         </a:xfrm>
                         <a:prstGeom prst="line">
                           <a:avLst/>
@@ -1706,7 +1386,7 @@
           </mc:Choice>
           <mc:Fallback>
             <w:pict>
-              <v:line w14:anchorId="71AF43EB" id="Straight Connector 28" o:spid="_x0000_s1026" style="position:absolute;z-index:251701248;visibility:visible;mso-wrap-style:square;mso-wrap-distance-left:9pt;mso-wrap-distance-top:0;mso-wrap-distance-right:9pt;mso-wrap-distance-bottom:0;mso-position-horizontal:absolute;mso-position-horizontal-relative:text;mso-position-vertical:absolute;mso-position-vertical-relative:text" from="324.25pt,36.9pt" to="329.3pt,433.25pt" o:gfxdata="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" strokecolor="#5b9bd5 [3204]" strokeweight=".5pt">
+              <v:line w14:anchorId="5166889C" id="Straight Connector 62" o:spid="_x0000_s1026" style="position:absolute;flip:x;z-index:251731968;visibility:visible;mso-wrap-style:square;mso-wrap-distance-left:9pt;mso-wrap-distance-top:0;mso-wrap-distance-right:9pt;mso-wrap-distance-bottom:0;mso-position-horizontal:absolute;mso-position-horizontal-relative:text;mso-position-vertical:absolute;mso-position-vertical-relative:text" from="30.75pt,330.75pt" to="488.25pt,336.75pt" o:gfxdata="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" strokecolor="#5b9bd5 [3204]" strokeweight=".5pt">
                 <v:stroke joinstyle="miter"/>
               </v:line>
             </w:pict>
@@ -1720,27 +1400,27 @@
         <mc:AlternateContent>
           <mc:Choice Requires="wps">
             <w:drawing>
-              <wp:anchor distT="0" distB="0" distL="114300" distR="114300" simplePos="0" relativeHeight="251700224" behindDoc="0" locked="0" layoutInCell="1" allowOverlap="1" wp14:anchorId="69BEEC36" wp14:editId="5C78D659">
+              <wp:anchor distT="0" distB="0" distL="114300" distR="114300" simplePos="0" relativeHeight="251730944" behindDoc="0" locked="0" layoutInCell="1" allowOverlap="1" wp14:anchorId="1892F920" wp14:editId="596C0ED9">
                 <wp:simplePos x="0" y="0"/>
                 <wp:positionH relativeFrom="column">
-                  <wp:posOffset>3434963</wp:posOffset>
+                  <wp:posOffset>6196965</wp:posOffset>
                 </wp:positionH>
                 <wp:positionV relativeFrom="paragraph">
-                  <wp:posOffset>461176</wp:posOffset>
+                  <wp:posOffset>1114425</wp:posOffset>
                 </wp:positionV>
-                <wp:extent cx="683813" cy="7951"/>
-                <wp:effectExtent l="0" t="0" r="21590" b="30480"/>
+                <wp:extent cx="0" cy="3086100"/>
+                <wp:effectExtent l="0" t="0" r="19050" b="19050"/>
                 <wp:wrapNone/>
-                <wp:docPr id="23" name="Straight Connector 23"/>
+                <wp:docPr id="61" name="Straight Connector 61"/>
                 <wp:cNvGraphicFramePr/>
                 <a:graphic xmlns:a="http://schemas.openxmlformats.org/drawingml/2006/main">
                   <a:graphicData uri="http://schemas.microsoft.com/office/word/2010/wordprocessingShape">
                     <wps:wsp>
                       <wps:cNvCnPr/>
                       <wps:spPr>
-                        <a:xfrm flipV="1">
+                        <a:xfrm>
                           <a:off x="0" y="0"/>
-                          <a:ext cx="683813" cy="7951"/>
+                          <a:ext cx="0" cy="3086100"/>
                         </a:xfrm>
                         <a:prstGeom prst="line">
                           <a:avLst/>
@@ -1769,7 +1449,7 @@
           </mc:Choice>
           <mc:Fallback>
             <w:pict>
-              <v:line w14:anchorId="48DB81EF" id="Straight Connector 23" o:spid="_x0000_s1026" style="position:absolute;flip:y;z-index:251700224;visibility:visible;mso-wrap-style:square;mso-wrap-distance-left:9pt;mso-wrap-distance-top:0;mso-wrap-distance-right:9pt;mso-wrap-distance-bottom:0;mso-position-horizontal:absolute;mso-position-horizontal-relative:text;mso-position-vertical:absolute;mso-position-vertical-relative:text" from="270.45pt,36.3pt" to="324.3pt,36.95pt" o:gfxdata="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" strokecolor="#5b9bd5 [3204]" strokeweight=".5pt">
+              <v:line w14:anchorId="5B256551" id="Straight Connector 61" o:spid="_x0000_s1026" style="position:absolute;z-index:251730944;visibility:visible;mso-wrap-style:square;mso-wrap-distance-left:9pt;mso-wrap-distance-top:0;mso-wrap-distance-right:9pt;mso-wrap-distance-bottom:0;mso-position-horizontal:absolute;mso-position-horizontal-relative:text;mso-position-vertical:absolute;mso-position-vertical-relative:text" from="487.95pt,87.75pt" to="487.95pt,330.75pt" o:gfxdata="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" strokecolor="#5b9bd5 [3204]" strokeweight=".5pt">
                 <v:stroke joinstyle="miter"/>
               </v:line>
             </w:pict>
@@ -1783,27 +1463,27 @@
         <mc:AlternateContent>
           <mc:Choice Requires="wps">
             <w:drawing>
-              <wp:anchor distT="0" distB="0" distL="114300" distR="114300" simplePos="0" relativeHeight="251698176" behindDoc="0" locked="0" layoutInCell="1" allowOverlap="1" wp14:anchorId="22C3F49E" wp14:editId="528C1489">
+              <wp:anchor distT="0" distB="0" distL="114300" distR="114300" simplePos="0" relativeHeight="251729920" behindDoc="0" locked="0" layoutInCell="1" allowOverlap="1" wp14:anchorId="21828CF3" wp14:editId="28661242">
                 <wp:simplePos x="0" y="0"/>
                 <wp:positionH relativeFrom="column">
-                  <wp:posOffset>1240155</wp:posOffset>
+                  <wp:posOffset>5109209</wp:posOffset>
                 </wp:positionH>
                 <wp:positionV relativeFrom="paragraph">
-                  <wp:posOffset>2135174</wp:posOffset>
+                  <wp:posOffset>1114425</wp:posOffset>
                 </wp:positionV>
-                <wp:extent cx="103367" cy="3008216"/>
-                <wp:effectExtent l="0" t="0" r="30480" b="20955"/>
+                <wp:extent cx="1091565" cy="0"/>
+                <wp:effectExtent l="0" t="0" r="32385" b="19050"/>
                 <wp:wrapNone/>
-                <wp:docPr id="19" name="Straight Connector 19"/>
+                <wp:docPr id="60" name="Straight Connector 60"/>
                 <wp:cNvGraphicFramePr/>
                 <a:graphic xmlns:a="http://schemas.openxmlformats.org/drawingml/2006/main">
                   <a:graphicData uri="http://schemas.microsoft.com/office/word/2010/wordprocessingShape">
                     <wps:wsp>
                       <wps:cNvCnPr/>
                       <wps:spPr>
-                        <a:xfrm flipH="1">
+                        <a:xfrm>
                           <a:off x="0" y="0"/>
-                          <a:ext cx="103367" cy="3008216"/>
+                          <a:ext cx="1091565" cy="0"/>
                         </a:xfrm>
                         <a:prstGeom prst="line">
                           <a:avLst/>
@@ -1832,7 +1512,7 @@
           </mc:Choice>
           <mc:Fallback>
             <w:pict>
-              <v:line w14:anchorId="7CAFE2CB" id="Straight Connector 19" o:spid="_x0000_s1026" style="position:absolute;flip:x;z-index:251698176;visibility:visible;mso-wrap-style:square;mso-wrap-distance-left:9pt;mso-wrap-distance-top:0;mso-wrap-distance-right:9pt;mso-wrap-distance-bottom:0;mso-position-horizontal:absolute;mso-position-horizontal-relative:text;mso-position-vertical:absolute;mso-position-vertical-relative:text" from="97.65pt,168.1pt" to="105.8pt,404.95pt" o:gfxdata="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" strokecolor="#5b9bd5 [3204]" strokeweight=".5pt">
+              <v:line w14:anchorId="530736F3" id="Straight Connector 60" o:spid="_x0000_s1026" style="position:absolute;z-index:251729920;visibility:visible;mso-wrap-style:square;mso-wrap-distance-left:9pt;mso-wrap-distance-top:0;mso-wrap-distance-right:9pt;mso-wrap-distance-bottom:0;mso-position-horizontal:absolute;mso-position-horizontal-relative:text;mso-position-vertical:absolute;mso-position-vertical-relative:text" from="402.3pt,87.75pt" to="488.25pt,87.75pt" o:gfxdata="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" strokecolor="#5b9bd5 [3204]" strokeweight=".5pt">
                 <v:stroke joinstyle="miter"/>
               </v:line>
             </w:pict>
@@ -1846,18 +1526,18 @@
         <mc:AlternateContent>
           <mc:Choice Requires="wps">
             <w:drawing>
-              <wp:anchor distT="0" distB="0" distL="114300" distR="114300" simplePos="0" relativeHeight="251692032" behindDoc="0" locked="0" layoutInCell="1" allowOverlap="1" wp14:anchorId="62FC9C04" wp14:editId="0FFA33E7">
+              <wp:anchor distT="0" distB="0" distL="114300" distR="114300" simplePos="0" relativeHeight="251727872" behindDoc="0" locked="0" layoutInCell="1" allowOverlap="1" wp14:anchorId="6ED7287E" wp14:editId="4F3964A8">
                 <wp:simplePos x="0" y="0"/>
                 <wp:positionH relativeFrom="column">
-                  <wp:posOffset>1343770</wp:posOffset>
+                  <wp:posOffset>1228725</wp:posOffset>
                 </wp:positionH>
                 <wp:positionV relativeFrom="paragraph">
-                  <wp:posOffset>2117036</wp:posOffset>
+                  <wp:posOffset>552449</wp:posOffset>
                 </wp:positionV>
-                <wp:extent cx="707280" cy="45719"/>
-                <wp:effectExtent l="0" t="38100" r="36195" b="88265"/>
+                <wp:extent cx="0" cy="2924175"/>
+                <wp:effectExtent l="0" t="0" r="19050" b="28575"/>
                 <wp:wrapNone/>
-                <wp:docPr id="13" name="Straight Arrow Connector 13"/>
+                <wp:docPr id="58" name="Straight Connector 58"/>
                 <wp:cNvGraphicFramePr/>
                 <a:graphic xmlns:a="http://schemas.openxmlformats.org/drawingml/2006/main">
                   <a:graphicData uri="http://schemas.microsoft.com/office/word/2010/wordprocessingShape">
@@ -1866,79 +1546,7 @@
                       <wps:spPr>
                         <a:xfrm>
                           <a:off x="0" y="0"/>
-                          <a:ext cx="707280" cy="45719"/>
-                        </a:xfrm>
-                        <a:prstGeom prst="straightConnector1">
-                          <a:avLst/>
-                        </a:prstGeom>
-                        <a:ln>
-                          <a:tailEnd type="triangle"/>
-                        </a:ln>
-                      </wps:spPr>
-                      <wps:style>
-                        <a:lnRef idx="1">
-                          <a:schemeClr val="accent1"/>
-                        </a:lnRef>
-                        <a:fillRef idx="0">
-                          <a:schemeClr val="accent1"/>
-                        </a:fillRef>
-                        <a:effectRef idx="0">
-                          <a:schemeClr val="accent1"/>
-                        </a:effectRef>
-                        <a:fontRef idx="minor">
-                          <a:schemeClr val="tx1"/>
-                        </a:fontRef>
-                      </wps:style>
-                      <wps:bodyPr/>
-                    </wps:wsp>
-                  </a:graphicData>
-                </a:graphic>
-                <wp14:sizeRelH relativeFrom="margin">
-                  <wp14:pctWidth>0</wp14:pctWidth>
-                </wp14:sizeRelH>
-                <wp14:sizeRelV relativeFrom="margin">
-                  <wp14:pctHeight>0</wp14:pctHeight>
-                </wp14:sizeRelV>
-              </wp:anchor>
-            </w:drawing>
-          </mc:Choice>
-          <mc:Fallback>
-            <w:pict>
-              <v:shape w14:anchorId="11423F6E" id="Straight Arrow Connector 13" o:spid="_x0000_s1026" type="#_x0000_t32" style="position:absolute;margin-left:105.8pt;margin-top:166.7pt;width:55.7pt;height:3.6pt;z-index:251692032;visibility:visible;mso-wrap-style:square;mso-width-percent:0;mso-height-percent:0;mso-wrap-distance-left:9pt;mso-wrap-distance-top:0;mso-wrap-distance-right:9pt;mso-wrap-distance-bottom:0;mso-position-horizontal:absolute;mso-position-horizontal-relative:text;mso-position-vertical:absolute;mso-position-vertical-relative:text;mso-width-percent:0;mso-height-percent:0;mso-width-relative:margin;mso-height-relative:margin" o:gfxdata="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" strokecolor="#5b9bd5 [3204]" strokeweight=".5pt">
-                <v:stroke endarrow="block" joinstyle="miter"/>
-              </v:shape>
-            </w:pict>
-          </mc:Fallback>
-        </mc:AlternateContent>
-      </w:r>
-      <w:r>
-        <w:rPr>
-          <w:noProof/>
-        </w:rPr>
-        <mc:AlternateContent>
-          <mc:Choice Requires="wps">
-            <w:drawing>
-              <wp:anchor distT="0" distB="0" distL="114300" distR="114300" simplePos="0" relativeHeight="251696128" behindDoc="0" locked="0" layoutInCell="1" allowOverlap="1" wp14:anchorId="0CA5CE5B" wp14:editId="4FEA3DB1">
-                <wp:simplePos x="0" y="0"/>
-                <wp:positionH relativeFrom="column">
-                  <wp:posOffset>4643562</wp:posOffset>
-                </wp:positionH>
-                <wp:positionV relativeFrom="paragraph">
-                  <wp:posOffset>-7951</wp:posOffset>
-                </wp:positionV>
-                <wp:extent cx="0" cy="3522428"/>
-                <wp:effectExtent l="0" t="0" r="19050" b="20955"/>
-                <wp:wrapNone/>
-                <wp:docPr id="17" name="Straight Connector 17"/>
-                <wp:cNvGraphicFramePr/>
-                <a:graphic xmlns:a="http://schemas.openxmlformats.org/drawingml/2006/main">
-                  <a:graphicData uri="http://schemas.microsoft.com/office/word/2010/wordprocessingShape">
-                    <wps:wsp>
-                      <wps:cNvCnPr/>
-                      <wps:spPr>
-                        <a:xfrm>
-                          <a:off x="0" y="0"/>
-                          <a:ext cx="0" cy="3522428"/>
+                          <a:ext cx="0" cy="2924175"/>
                         </a:xfrm>
                         <a:prstGeom prst="line">
                           <a:avLst/>
@@ -1967,7 +1575,7 @@
           </mc:Choice>
           <mc:Fallback>
             <w:pict>
-              <v:line w14:anchorId="623208A5" id="Straight Connector 17" o:spid="_x0000_s1026" style="position:absolute;z-index:251696128;visibility:visible;mso-wrap-style:square;mso-wrap-distance-left:9pt;mso-wrap-distance-top:0;mso-wrap-distance-right:9pt;mso-wrap-distance-bottom:0;mso-position-horizontal:absolute;mso-position-horizontal-relative:text;mso-position-vertical:absolute;mso-position-vertical-relative:text" from="365.65pt,-.65pt" to="365.65pt,276.7pt" o:gfxdata="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" strokecolor="#5b9bd5 [3204]" strokeweight=".5pt">
+              <v:line w14:anchorId="4D6E4AC7" id="Straight Connector 58" o:spid="_x0000_s1026" style="position:absolute;z-index:251727872;visibility:visible;mso-wrap-style:square;mso-wrap-distance-left:9pt;mso-wrap-distance-top:0;mso-wrap-distance-right:9pt;mso-wrap-distance-bottom:0;mso-position-horizontal:absolute;mso-position-horizontal-relative:text;mso-position-vertical:absolute;mso-position-vertical-relative:text" from="96.75pt,43.5pt" to="96.75pt,273.75pt" o:gfxdata="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" strokecolor="#5b9bd5 [3204]" strokeweight=".5pt">
                 <v:stroke joinstyle="miter"/>
               </v:line>
             </w:pict>
@@ -1981,99 +1589,27 @@
         <mc:AlternateContent>
           <mc:Choice Requires="wps">
             <w:drawing>
-              <wp:anchor distT="0" distB="0" distL="114300" distR="114300" simplePos="0" relativeHeight="251689984" behindDoc="0" locked="0" layoutInCell="1" allowOverlap="1" wp14:anchorId="684D97D3" wp14:editId="03C66268">
+              <wp:anchor distT="0" distB="0" distL="114300" distR="114300" simplePos="0" relativeHeight="251726848" behindDoc="0" locked="0" layoutInCell="1" allowOverlap="1" wp14:anchorId="67D756AC" wp14:editId="4B24F5ED">
                 <wp:simplePos x="0" y="0"/>
                 <wp:positionH relativeFrom="column">
-                  <wp:posOffset>4643562</wp:posOffset>
+                  <wp:posOffset>1228725</wp:posOffset>
                 </wp:positionH>
                 <wp:positionV relativeFrom="paragraph">
-                  <wp:posOffset>-5962</wp:posOffset>
+                  <wp:posOffset>542925</wp:posOffset>
                 </wp:positionV>
-                <wp:extent cx="786682" cy="45719"/>
-                <wp:effectExtent l="0" t="38100" r="52070" b="88265"/>
+                <wp:extent cx="302045" cy="9525"/>
+                <wp:effectExtent l="0" t="0" r="22225" b="28575"/>
                 <wp:wrapNone/>
-                <wp:docPr id="11" name="Straight Arrow Connector 11"/>
+                <wp:docPr id="57" name="Straight Connector 57"/>
                 <wp:cNvGraphicFramePr/>
                 <a:graphic xmlns:a="http://schemas.openxmlformats.org/drawingml/2006/main">
                   <a:graphicData uri="http://schemas.microsoft.com/office/word/2010/wordprocessingShape">
                     <wps:wsp>
                       <wps:cNvCnPr/>
                       <wps:spPr>
-                        <a:xfrm>
+                        <a:xfrm flipH="1">
                           <a:off x="0" y="0"/>
-                          <a:ext cx="786682" cy="45719"/>
-                        </a:xfrm>
-                        <a:prstGeom prst="straightConnector1">
-                          <a:avLst/>
-                        </a:prstGeom>
-                        <a:ln>
-                          <a:tailEnd type="triangle"/>
-                        </a:ln>
-                      </wps:spPr>
-                      <wps:style>
-                        <a:lnRef idx="1">
-                          <a:schemeClr val="accent1"/>
-                        </a:lnRef>
-                        <a:fillRef idx="0">
-                          <a:schemeClr val="accent1"/>
-                        </a:fillRef>
-                        <a:effectRef idx="0">
-                          <a:schemeClr val="accent1"/>
-                        </a:effectRef>
-                        <a:fontRef idx="minor">
-                          <a:schemeClr val="tx1"/>
-                        </a:fontRef>
-                      </wps:style>
-                      <wps:bodyPr/>
-                    </wps:wsp>
-                  </a:graphicData>
-                </a:graphic>
-                <wp14:sizeRelH relativeFrom="margin">
-                  <wp14:pctWidth>0</wp14:pctWidth>
-                </wp14:sizeRelH>
-                <wp14:sizeRelV relativeFrom="margin">
-                  <wp14:pctHeight>0</wp14:pctHeight>
-                </wp14:sizeRelV>
-              </wp:anchor>
-            </w:drawing>
-          </mc:Choice>
-          <mc:Fallback>
-            <w:pict>
-              <v:shape w14:anchorId="72D124FE" id="Straight Arrow Connector 11" o:spid="_x0000_s1026" type="#_x0000_t32" style="position:absolute;margin-left:365.65pt;margin-top:-.45pt;width:61.95pt;height:3.6pt;z-index:251689984;visibility:visible;mso-wrap-style:square;mso-width-percent:0;mso-height-percent:0;mso-wrap-distance-left:9pt;mso-wrap-distance-top:0;mso-wrap-distance-right:9pt;mso-wrap-distance-bottom:0;mso-position-horizontal:absolute;mso-position-horizontal-relative:text;mso-position-vertical:absolute;mso-position-vertical-relative:text;mso-width-percent:0;mso-height-percent:0;mso-width-relative:margin;mso-height-relative:margin" o:gfxdata="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" strokecolor="#5b9bd5 [3204]" strokeweight=".5pt">
-                <v:stroke endarrow="block" joinstyle="miter"/>
-              </v:shape>
-            </w:pict>
-          </mc:Fallback>
-        </mc:AlternateContent>
-      </w:r>
-      <w:r>
-        <w:rPr>
-          <w:noProof/>
-        </w:rPr>
-        <mc:AlternateContent>
-          <mc:Choice Requires="wps">
-            <w:drawing>
-              <wp:anchor distT="0" distB="0" distL="114300" distR="114300" simplePos="0" relativeHeight="251695104" behindDoc="0" locked="0" layoutInCell="1" allowOverlap="1" wp14:anchorId="6CB9E0B5" wp14:editId="31EE710C">
-                <wp:simplePos x="0" y="0"/>
-                <wp:positionH relativeFrom="column">
-                  <wp:posOffset>1621900</wp:posOffset>
-                </wp:positionH>
-                <wp:positionV relativeFrom="paragraph">
-                  <wp:posOffset>3514062</wp:posOffset>
-                </wp:positionV>
-                <wp:extent cx="604465" cy="40171"/>
-                <wp:effectExtent l="0" t="0" r="24765" b="36195"/>
-                <wp:wrapNone/>
-                <wp:docPr id="16" name="Straight Connector 16"/>
-                <wp:cNvGraphicFramePr/>
-                <a:graphic xmlns:a="http://schemas.openxmlformats.org/drawingml/2006/main">
-                  <a:graphicData uri="http://schemas.microsoft.com/office/word/2010/wordprocessingShape">
-                    <wps:wsp>
-                      <wps:cNvCnPr/>
-                      <wps:spPr>
-                        <a:xfrm>
-                          <a:off x="0" y="0"/>
-                          <a:ext cx="604465" cy="40171"/>
+                          <a:ext cx="302045" cy="9525"/>
                         </a:xfrm>
                         <a:prstGeom prst="line">
                           <a:avLst/>
@@ -2102,7 +1638,7 @@
           </mc:Choice>
           <mc:Fallback>
             <w:pict>
-              <v:line w14:anchorId="6A0EF3EE" id="Straight Connector 16" o:spid="_x0000_s1026" style="position:absolute;z-index:251695104;visibility:visible;mso-wrap-style:square;mso-wrap-distance-left:9pt;mso-wrap-distance-top:0;mso-wrap-distance-right:9pt;mso-wrap-distance-bottom:0;mso-position-horizontal:absolute;mso-position-horizontal-relative:text;mso-position-vertical:absolute;mso-position-vertical-relative:text" from="127.7pt,276.7pt" to="175.3pt,279.85pt" o:gfxdata="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" strokecolor="#5b9bd5 [3204]" strokeweight=".5pt">
+              <v:line w14:anchorId="63F03131" id="Straight Connector 57" o:spid="_x0000_s1026" style="position:absolute;flip:x;z-index:251726848;visibility:visible;mso-wrap-style:square;mso-wrap-distance-left:9pt;mso-wrap-distance-top:0;mso-wrap-distance-right:9pt;mso-wrap-distance-bottom:0;mso-position-horizontal:absolute;mso-position-horizontal-relative:text;mso-position-vertical:absolute;mso-position-vertical-relative:text" from="96.75pt,42.75pt" to="120.55pt,43.5pt" o:gfxdata="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" strokecolor="#5b9bd5 [3204]" strokeweight=".5pt">
                 <v:stroke joinstyle="miter"/>
               </v:line>
             </w:pict>
@@ -2116,31 +1652,34 @@
         <mc:AlternateContent>
           <mc:Choice Requires="wps">
             <w:drawing>
-              <wp:anchor distT="0" distB="0" distL="114300" distR="114300" simplePos="0" relativeHeight="251694080" behindDoc="0" locked="0" layoutInCell="1" allowOverlap="1" wp14:anchorId="7240B057" wp14:editId="36B9F9BC">
+              <wp:anchor distT="0" distB="0" distL="114300" distR="114300" simplePos="0" relativeHeight="251725824" behindDoc="0" locked="0" layoutInCell="1" allowOverlap="1" wp14:anchorId="63FB5F16" wp14:editId="3D7BAE9A">
                 <wp:simplePos x="0" y="0"/>
                 <wp:positionH relativeFrom="column">
-                  <wp:posOffset>1526623</wp:posOffset>
+                  <wp:posOffset>-180975</wp:posOffset>
                 </wp:positionH>
                 <wp:positionV relativeFrom="paragraph">
-                  <wp:posOffset>349857</wp:posOffset>
+                  <wp:posOffset>1685925</wp:posOffset>
                 </wp:positionV>
-                <wp:extent cx="95443" cy="3164620"/>
-                <wp:effectExtent l="0" t="0" r="19050" b="36195"/>
+                <wp:extent cx="9525" cy="904875"/>
+                <wp:effectExtent l="76200" t="0" r="66675" b="47625"/>
                 <wp:wrapNone/>
-                <wp:docPr id="15" name="Straight Connector 15"/>
+                <wp:docPr id="56" name="Straight Arrow Connector 56"/>
                 <wp:cNvGraphicFramePr/>
                 <a:graphic xmlns:a="http://schemas.openxmlformats.org/drawingml/2006/main">
                   <a:graphicData uri="http://schemas.microsoft.com/office/word/2010/wordprocessingShape">
                     <wps:wsp>
                       <wps:cNvCnPr/>
                       <wps:spPr>
-                        <a:xfrm>
+                        <a:xfrm flipH="1">
                           <a:off x="0" y="0"/>
-                          <a:ext cx="95443" cy="3164620"/>
+                          <a:ext cx="9525" cy="904875"/>
                         </a:xfrm>
-                        <a:prstGeom prst="line">
+                        <a:prstGeom prst="straightConnector1">
                           <a:avLst/>
                         </a:prstGeom>
+                        <a:ln>
+                          <a:tailEnd type="triangle"/>
+                        </a:ln>
                       </wps:spPr>
                       <wps:style>
                         <a:lnRef idx="1">
@@ -2165,9 +1704,9 @@
           </mc:Choice>
           <mc:Fallback>
             <w:pict>
-              <v:line w14:anchorId="0FABA827" id="Straight Connector 15" o:spid="_x0000_s1026" style="position:absolute;z-index:251694080;visibility:visible;mso-wrap-style:square;mso-wrap-distance-left:9pt;mso-wrap-distance-top:0;mso-wrap-distance-right:9pt;mso-wrap-distance-bottom:0;mso-position-horizontal:absolute;mso-position-horizontal-relative:text;mso-position-vertical:absolute;mso-position-vertical-relative:text" from="120.2pt,27.55pt" to="127.7pt,276.75pt" o:gfxdata="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" strokecolor="#5b9bd5 [3204]" strokeweight=".5pt">
-                <v:stroke joinstyle="miter"/>
-              </v:line>
+              <v:shape w14:anchorId="4613613F" id="Straight Arrow Connector 56" o:spid="_x0000_s1026" type="#_x0000_t32" style="position:absolute;margin-left:-14.25pt;margin-top:132.75pt;width:.75pt;height:71.25pt;flip:x;z-index:251725824;visibility:visible;mso-wrap-style:square;mso-wrap-distance-left:9pt;mso-wrap-distance-top:0;mso-wrap-distance-right:9pt;mso-wrap-distance-bottom:0;mso-position-horizontal:absolute;mso-position-horizontal-relative:text;mso-position-vertical:absolute;mso-position-vertical-relative:text" o:gfxdata="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" strokecolor="#5b9bd5 [3204]" strokeweight=".5pt">
+                <v:stroke endarrow="block" joinstyle="miter"/>
+              </v:shape>
             </w:pict>
           </mc:Fallback>
         </mc:AlternateContent>
@@ -2179,18 +1718,18 @@
         <mc:AlternateContent>
           <mc:Choice Requires="wps">
             <w:drawing>
-              <wp:anchor distT="0" distB="0" distL="114300" distR="114300" simplePos="0" relativeHeight="251693056" behindDoc="0" locked="0" layoutInCell="1" allowOverlap="1" wp14:anchorId="17AE6C27" wp14:editId="1977D941">
+              <wp:anchor distT="0" distB="0" distL="114300" distR="114300" simplePos="0" relativeHeight="251723776" behindDoc="0" locked="0" layoutInCell="1" allowOverlap="1" wp14:anchorId="4CE61B18" wp14:editId="32AA36B2">
                 <wp:simplePos x="0" y="0"/>
                 <wp:positionH relativeFrom="column">
-                  <wp:posOffset>600074</wp:posOffset>
+                  <wp:posOffset>3409950</wp:posOffset>
                 </wp:positionH>
                 <wp:positionV relativeFrom="paragraph">
-                  <wp:posOffset>1952624</wp:posOffset>
+                  <wp:posOffset>1114424</wp:posOffset>
                 </wp:positionV>
-                <wp:extent cx="1552575" cy="3124097"/>
-                <wp:effectExtent l="0" t="0" r="66675" b="57785"/>
+                <wp:extent cx="0" cy="2181225"/>
+                <wp:effectExtent l="0" t="0" r="19050" b="28575"/>
                 <wp:wrapNone/>
-                <wp:docPr id="14" name="Straight Arrow Connector 14"/>
+                <wp:docPr id="54" name="Straight Connector 54"/>
                 <wp:cNvGraphicFramePr/>
                 <a:graphic xmlns:a="http://schemas.openxmlformats.org/drawingml/2006/main">
                   <a:graphicData uri="http://schemas.microsoft.com/office/word/2010/wordprocessingShape">
@@ -2199,14 +1738,11 @@
                       <wps:spPr>
                         <a:xfrm>
                           <a:off x="0" y="0"/>
-                          <a:ext cx="1552575" cy="3124097"/>
+                          <a:ext cx="0" cy="2181225"/>
                         </a:xfrm>
-                        <a:prstGeom prst="straightConnector1">
+                        <a:prstGeom prst="line">
                           <a:avLst/>
                         </a:prstGeom>
-                        <a:ln>
-                          <a:tailEnd type="triangle"/>
-                        </a:ln>
                       </wps:spPr>
                       <wps:style>
                         <a:lnRef idx="1">
@@ -2231,9 +1767,9 @@
           </mc:Choice>
           <mc:Fallback>
             <w:pict>
-              <v:shape w14:anchorId="690C658C" id="Straight Arrow Connector 14" o:spid="_x0000_s1026" type="#_x0000_t32" style="position:absolute;margin-left:47.25pt;margin-top:153.75pt;width:122.25pt;height:246pt;z-index:251693056;visibility:visible;mso-wrap-style:square;mso-wrap-distance-left:9pt;mso-wrap-distance-top:0;mso-wrap-distance-right:9pt;mso-wrap-distance-bottom:0;mso-position-horizontal:absolute;mso-position-horizontal-relative:text;mso-position-vertical:absolute;mso-position-vertical-relative:text" o:gfxdata="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" strokecolor="#5b9bd5 [3204]" strokeweight=".5pt">
-                <v:stroke endarrow="block" joinstyle="miter"/>
-              </v:shape>
+              <v:line w14:anchorId="79AC14A7" id="Straight Connector 54" o:spid="_x0000_s1026" style="position:absolute;z-index:251723776;visibility:visible;mso-wrap-style:square;mso-wrap-distance-left:9pt;mso-wrap-distance-top:0;mso-wrap-distance-right:9pt;mso-wrap-distance-bottom:0;mso-position-horizontal:absolute;mso-position-horizontal-relative:text;mso-position-vertical:absolute;mso-position-vertical-relative:text" from="268.5pt,87.75pt" to="268.5pt,259.5pt" o:gfxdata="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" strokecolor="#5b9bd5 [3204]" strokeweight=".5pt">
+                <v:stroke joinstyle="miter"/>
+              </v:line>
             </w:pict>
           </mc:Fallback>
         </mc:AlternateContent>
@@ -2245,34 +1781,31 @@
         <mc:AlternateContent>
           <mc:Choice Requires="wps">
             <w:drawing>
-              <wp:anchor distT="0" distB="0" distL="114300" distR="114300" simplePos="0" relativeHeight="251691008" behindDoc="0" locked="0" layoutInCell="1" allowOverlap="1" wp14:anchorId="25D65839" wp14:editId="2B0352BB">
+              <wp:anchor distT="0" distB="0" distL="114300" distR="114300" simplePos="0" relativeHeight="251722752" behindDoc="0" locked="0" layoutInCell="1" allowOverlap="1" wp14:anchorId="47010F60" wp14:editId="0EB79F02">
                 <wp:simplePos x="0" y="0"/>
                 <wp:positionH relativeFrom="column">
-                  <wp:posOffset>276225</wp:posOffset>
+                  <wp:posOffset>3409950</wp:posOffset>
                 </wp:positionH>
                 <wp:positionV relativeFrom="paragraph">
-                  <wp:posOffset>1952625</wp:posOffset>
+                  <wp:posOffset>1114425</wp:posOffset>
                 </wp:positionV>
-                <wp:extent cx="19050" cy="2705100"/>
-                <wp:effectExtent l="57150" t="38100" r="57150" b="19050"/>
+                <wp:extent cx="514350" cy="0"/>
+                <wp:effectExtent l="0" t="0" r="19050" b="19050"/>
                 <wp:wrapNone/>
-                <wp:docPr id="12" name="Straight Arrow Connector 12"/>
+                <wp:docPr id="53" name="Straight Connector 53"/>
                 <wp:cNvGraphicFramePr/>
                 <a:graphic xmlns:a="http://schemas.openxmlformats.org/drawingml/2006/main">
                   <a:graphicData uri="http://schemas.microsoft.com/office/word/2010/wordprocessingShape">
                     <wps:wsp>
                       <wps:cNvCnPr/>
                       <wps:spPr>
-                        <a:xfrm flipV="1">
+                        <a:xfrm flipH="1">
                           <a:off x="0" y="0"/>
-                          <a:ext cx="19050" cy="2705100"/>
+                          <a:ext cx="514350" cy="0"/>
                         </a:xfrm>
-                        <a:prstGeom prst="straightConnector1">
+                        <a:prstGeom prst="line">
                           <a:avLst/>
                         </a:prstGeom>
-                        <a:ln>
-                          <a:tailEnd type="triangle"/>
-                        </a:ln>
                       </wps:spPr>
                       <wps:style>
                         <a:lnRef idx="1">
@@ -2297,7 +1830,73 @@
           </mc:Choice>
           <mc:Fallback>
             <w:pict>
-              <v:shape w14:anchorId="2D54D58B" id="Straight Arrow Connector 12" o:spid="_x0000_s1026" type="#_x0000_t32" style="position:absolute;margin-left:21.75pt;margin-top:153.75pt;width:1.5pt;height:213pt;flip:y;z-index:251691008;visibility:visible;mso-wrap-style:square;mso-wrap-distance-left:9pt;mso-wrap-distance-top:0;mso-wrap-distance-right:9pt;mso-wrap-distance-bottom:0;mso-position-horizontal:absolute;mso-position-horizontal-relative:text;mso-position-vertical:absolute;mso-position-vertical-relative:text" o:gfxdata="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" strokecolor="#5b9bd5 [3204]" strokeweight=".5pt">
+              <v:line w14:anchorId="16F8A84A" id="Straight Connector 53" o:spid="_x0000_s1026" style="position:absolute;flip:x;z-index:251722752;visibility:visible;mso-wrap-style:square;mso-wrap-distance-left:9pt;mso-wrap-distance-top:0;mso-wrap-distance-right:9pt;mso-wrap-distance-bottom:0;mso-position-horizontal:absolute;mso-position-horizontal-relative:text;mso-position-vertical:absolute;mso-position-vertical-relative:text" from="268.5pt,87.75pt" to="309pt,87.75pt" o:gfxdata="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" strokecolor="#5b9bd5 [3204]" strokeweight=".5pt">
+                <v:stroke joinstyle="miter"/>
+              </v:line>
+            </w:pict>
+          </mc:Fallback>
+        </mc:AlternateContent>
+      </w:r>
+      <w:r>
+        <w:rPr>
+          <w:noProof/>
+        </w:rPr>
+        <mc:AlternateContent>
+          <mc:Choice Requires="wps">
+            <w:drawing>
+              <wp:anchor distT="0" distB="0" distL="114300" distR="114300" simplePos="0" relativeHeight="251721728" behindDoc="0" locked="0" layoutInCell="1" allowOverlap="1" wp14:anchorId="355BCDFE" wp14:editId="1DFA60F1">
+                <wp:simplePos x="0" y="0"/>
+                <wp:positionH relativeFrom="column">
+                  <wp:posOffset>923925</wp:posOffset>
+                </wp:positionH>
+                <wp:positionV relativeFrom="paragraph">
+                  <wp:posOffset>3248025</wp:posOffset>
+                </wp:positionV>
+                <wp:extent cx="606845" cy="0"/>
+                <wp:effectExtent l="0" t="76200" r="22225" b="95250"/>
+                <wp:wrapNone/>
+                <wp:docPr id="52" name="Straight Arrow Connector 52"/>
+                <wp:cNvGraphicFramePr/>
+                <a:graphic xmlns:a="http://schemas.openxmlformats.org/drawingml/2006/main">
+                  <a:graphicData uri="http://schemas.microsoft.com/office/word/2010/wordprocessingShape">
+                    <wps:wsp>
+                      <wps:cNvCnPr/>
+                      <wps:spPr>
+                        <a:xfrm>
+                          <a:off x="0" y="0"/>
+                          <a:ext cx="606845" cy="0"/>
+                        </a:xfrm>
+                        <a:prstGeom prst="straightConnector1">
+                          <a:avLst/>
+                        </a:prstGeom>
+                        <a:ln>
+                          <a:tailEnd type="triangle"/>
+                        </a:ln>
+                      </wps:spPr>
+                      <wps:style>
+                        <a:lnRef idx="1">
+                          <a:schemeClr val="accent1"/>
+                        </a:lnRef>
+                        <a:fillRef idx="0">
+                          <a:schemeClr val="accent1"/>
+                        </a:fillRef>
+                        <a:effectRef idx="0">
+                          <a:schemeClr val="accent1"/>
+                        </a:effectRef>
+                        <a:fontRef idx="minor">
+                          <a:schemeClr val="tx1"/>
+                        </a:fontRef>
+                      </wps:style>
+                      <wps:bodyPr/>
+                    </wps:wsp>
+                  </a:graphicData>
+                </a:graphic>
+              </wp:anchor>
+            </w:drawing>
+          </mc:Choice>
+          <mc:Fallback>
+            <w:pict>
+              <v:shape w14:anchorId="764D45E8" id="Straight Arrow Connector 52" o:spid="_x0000_s1026" type="#_x0000_t32" style="position:absolute;margin-left:72.75pt;margin-top:255.75pt;width:47.8pt;height:0;z-index:251721728;visibility:visible;mso-wrap-style:square;mso-wrap-distance-left:9pt;mso-wrap-distance-top:0;mso-wrap-distance-right:9pt;mso-wrap-distance-bottom:0;mso-position-horizontal:absolute;mso-position-horizontal-relative:text;mso-position-vertical:absolute;mso-position-vertical-relative:text" o:gfxdata="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" strokecolor="#5b9bd5 [3204]" strokeweight=".5pt">
                 <v:stroke endarrow="block" joinstyle="miter"/>
               </v:shape>
             </w:pict>
@@ -2311,223 +1910,47 @@
         <mc:AlternateContent>
           <mc:Choice Requires="wps">
             <w:drawing>
-              <wp:anchor distT="0" distB="0" distL="114300" distR="114300" simplePos="0" relativeHeight="251683840" behindDoc="0" locked="0" layoutInCell="1" allowOverlap="1" wp14:anchorId="3989A979" wp14:editId="7137631E">
+              <wp:anchor distT="0" distB="0" distL="114300" distR="114300" simplePos="0" relativeHeight="251720704" behindDoc="0" locked="0" layoutInCell="1" allowOverlap="1" wp14:anchorId="2965C4F6" wp14:editId="4041C8D0">
                 <wp:simplePos x="0" y="0"/>
                 <wp:positionH relativeFrom="column">
-                  <wp:posOffset>2047875</wp:posOffset>
+                  <wp:posOffset>922020</wp:posOffset>
                 </wp:positionH>
                 <wp:positionV relativeFrom="paragraph">
-                  <wp:posOffset>38100</wp:posOffset>
+                  <wp:posOffset>1114425</wp:posOffset>
                 </wp:positionV>
-                <wp:extent cx="1604010" cy="2381250"/>
-                <wp:effectExtent l="0" t="0" r="15240" b="19050"/>
+                <wp:extent cx="0" cy="2133600"/>
+                <wp:effectExtent l="0" t="0" r="19050" b="19050"/>
                 <wp:wrapNone/>
-                <wp:docPr id="26" name="Rectangle 26"/>
+                <wp:docPr id="51" name="Straight Connector 51"/>
                 <wp:cNvGraphicFramePr/>
                 <a:graphic xmlns:a="http://schemas.openxmlformats.org/drawingml/2006/main">
                   <a:graphicData uri="http://schemas.microsoft.com/office/word/2010/wordprocessingShape">
                     <wps:wsp>
-                      <wps:cNvSpPr/>
+                      <wps:cNvCnPr/>
                       <wps:spPr>
                         <a:xfrm>
                           <a:off x="0" y="0"/>
-                          <a:ext cx="1604010" cy="2381250"/>
+                          <a:ext cx="0" cy="2133600"/>
                         </a:xfrm>
-                        <a:prstGeom prst="rect">
+                        <a:prstGeom prst="line">
                           <a:avLst/>
                         </a:prstGeom>
-                        <a:solidFill>
-                          <a:schemeClr val="bg1"/>
-                        </a:solidFill>
                       </wps:spPr>
                       <wps:style>
-                        <a:lnRef idx="2">
-                          <a:schemeClr val="accent1">
-                            <a:shade val="50000"/>
-                          </a:schemeClr>
+                        <a:lnRef idx="1">
+                          <a:schemeClr val="accent1"/>
                         </a:lnRef>
-                        <a:fillRef idx="1">
+                        <a:fillRef idx="0">
                           <a:schemeClr val="accent1"/>
                         </a:fillRef>
                         <a:effectRef idx="0">
                           <a:schemeClr val="accent1"/>
                         </a:effectRef>
                         <a:fontRef idx="minor">
-                          <a:schemeClr val="lt1"/>
+                          <a:schemeClr val="tx1"/>
                         </a:fontRef>
                       </wps:style>
-                      <wps:txbx>
-                        <w:txbxContent>
-                          <w:p>
-                            <w:pPr>
-                              <w:jc w:val="center"/>
-                              <w:rPr>
-                                <w:color w:val="000000" w:themeColor="text1"/>
-                              </w:rPr>
-                            </w:pPr>
-                            <w:r>
-                              <w:rPr>
-                                <w:color w:val="000000" w:themeColor="text1"/>
-                              </w:rPr>
-                              <w:t>tour</w:t>
-                            </w:r>
-                          </w:p>
-                          <w:p>
-                            <w:pPr>
-                              <w:jc w:val="center"/>
-                              <w:rPr>
-                                <w:color w:val="000000" w:themeColor="text1"/>
-                                <w:u w:val="single"/>
-                              </w:rPr>
-                            </w:pPr>
-                            <w:r>
-                              <w:rPr>
-                                <w:color w:val="000000" w:themeColor="text1"/>
-                                <w:u w:val="single"/>
-                              </w:rPr>
-                              <w:t>idTour</w:t>
-                            </w:r>
-                          </w:p>
-                          <w:p>
-                            <w:pPr>
-                              <w:jc w:val="center"/>
-                              <w:rPr>
-                                <w:color w:val="000000" w:themeColor="text1"/>
-                              </w:rPr>
-                            </w:pPr>
-                            <w:r>
-                              <w:rPr>
-                                <w:color w:val="000000" w:themeColor="text1"/>
-                                <w:u w:val="single"/>
-                              </w:rPr>
-                              <w:t>i</w:t>
-                            </w:r>
-                            <w:r>
-                              <w:rPr>
-                                <w:color w:val="000000" w:themeColor="text1"/>
-                                <w:u w:val="single"/>
-                              </w:rPr>
-                              <w:t>d</w:t>
-                            </w:r>
-                            <w:r>
-                              <w:rPr>
-                                <w:color w:val="000000" w:themeColor="text1"/>
-                                <w:u w:val="single"/>
-                              </w:rPr>
-                              <w:t>EnPr</w:t>
-                            </w:r>
-                          </w:p>
-                          <w:p>
-                            <w:pPr>
-                              <w:jc w:val="center"/>
-                              <w:rPr>
-                                <w:color w:val="000000" w:themeColor="text1"/>
-                              </w:rPr>
-                            </w:pPr>
-                            <w:r>
-                              <w:rPr>
-                                <w:color w:val="000000" w:themeColor="text1"/>
-                              </w:rPr>
-                              <w:t>Name</w:t>
-                            </w:r>
-                          </w:p>
-                          <w:p>
-                            <w:pPr>
-                              <w:jc w:val="center"/>
-                              <w:rPr>
-                                <w:color w:val="000000" w:themeColor="text1"/>
-                              </w:rPr>
-                            </w:pPr>
-                            <w:r>
-                              <w:rPr>
-                                <w:color w:val="000000" w:themeColor="text1"/>
-                              </w:rPr>
-                              <w:t>price</w:t>
-                            </w:r>
-                          </w:p>
-                          <w:p>
-                            <w:pPr>
-                              <w:jc w:val="center"/>
-                              <w:rPr>
-                                <w:color w:val="000000" w:themeColor="text1"/>
-                              </w:rPr>
-                            </w:pPr>
-                            <w:r>
-                              <w:rPr>
-                                <w:color w:val="000000" w:themeColor="text1"/>
-                              </w:rPr>
-                              <w:t>time</w:t>
-                            </w:r>
-                          </w:p>
-                          <w:p>
-                            <w:pPr>
-                              <w:jc w:val="center"/>
-                              <w:rPr>
-                                <w:color w:val="000000" w:themeColor="text1"/>
-                              </w:rPr>
-                            </w:pPr>
-                            <w:r>
-                              <w:rPr>
-                                <w:color w:val="000000" w:themeColor="text1"/>
-                              </w:rPr>
-                              <w:t xml:space="preserve">tour </w:t>
-                            </w:r>
-                            <w:r>
-                              <w:rPr>
-                                <w:color w:val="000000" w:themeColor="text1"/>
-                              </w:rPr>
-                              <w:t>details</w:t>
-                            </w:r>
-                          </w:p>
-                          <w:p>
-                            <w:pPr>
-                              <w:jc w:val="center"/>
-                              <w:rPr>
-                                <w:color w:val="000000" w:themeColor="text1"/>
-                              </w:rPr>
-                            </w:pPr>
-                            <w:r>
-                              <w:rPr>
-                                <w:color w:val="000000" w:themeColor="text1"/>
-                              </w:rPr>
-                              <w:t>i</w:t>
-                            </w:r>
-                            <w:r>
-                              <w:rPr>
-                                <w:color w:val="000000" w:themeColor="text1"/>
-                              </w:rPr>
-                              <w:t>dI</w:t>
-                            </w:r>
-                            <w:r>
-                              <w:rPr>
-                                <w:color w:val="000000" w:themeColor="text1"/>
-                              </w:rPr>
-                              <w:t>mage</w:t>
-                            </w:r>
-                          </w:p>
-                          <w:p>
-                            <w:pPr>
-                              <w:rPr>
-                                <w:color w:val="000000" w:themeColor="text1"/>
-                              </w:rPr>
-                            </w:pPr>
-                          </w:p>
-                          <w:p>
-                            <w:pPr>
-                              <w:pStyle w:val="ListParagraph"/>
-                              <w:rPr>
-                                <w:color w:val="000000" w:themeColor="text1"/>
-                              </w:rPr>
-                            </w:pPr>
-                          </w:p>
-                        </w:txbxContent>
-                      </wps:txbx>
-                      <wps:bodyPr rot="0" spcFirstLastPara="0" vertOverflow="overflow" horzOverflow="overflow" vert="horz" wrap="square" lIns="91440" tIns="45720" rIns="91440" bIns="45720" numCol="1" spcCol="0" rtlCol="0" fromWordArt="0" anchor="ctr" anchorCtr="0" forceAA="0" compatLnSpc="1">
-                        <a:prstTxWarp prst="textNoShape">
-                          <a:avLst/>
-                        </a:prstTxWarp>
-                        <a:noAutofit/>
-                      </wps:bodyPr>
+                      <wps:bodyPr/>
                     </wps:wsp>
                   </a:graphicData>
                 </a:graphic>
@@ -2536,174 +1959,9 @@
           </mc:Choice>
           <mc:Fallback>
             <w:pict>
-              <v:rect w14:anchorId="3989A979" id="Rectangle 26" o:spid="_x0000_s1030" style="position:absolute;margin-left:161.25pt;margin-top:3pt;width:126.3pt;height:187.5pt;z-index:251683840;visibility:visible;mso-wrap-style:square;mso-wrap-distance-left:9pt;mso-wrap-distance-top:0;mso-wrap-distance-right:9pt;mso-wrap-distance-bottom:0;mso-position-horizontal:absolute;mso-position-horizontal-relative:text;mso-position-vertical:absolute;mso-position-vertical-relative:text;v-text-anchor:middle" o:gfxdata="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" fillcolor="white [3212]" strokecolor="#1f4d78 [1604]" strokeweight="1pt">
-                <v:textbox>
-                  <w:txbxContent>
-                    <w:p>
-                      <w:pPr>
-                        <w:jc w:val="center"/>
-                        <w:rPr>
-                          <w:color w:val="000000" w:themeColor="text1"/>
-                        </w:rPr>
-                      </w:pPr>
-                      <w:r>
-                        <w:rPr>
-                          <w:color w:val="000000" w:themeColor="text1"/>
-                        </w:rPr>
-                        <w:t>tour</w:t>
-                      </w:r>
-                    </w:p>
-                    <w:p>
-                      <w:pPr>
-                        <w:jc w:val="center"/>
-                        <w:rPr>
-                          <w:color w:val="000000" w:themeColor="text1"/>
-                          <w:u w:val="single"/>
-                        </w:rPr>
-                      </w:pPr>
-                      <w:r>
-                        <w:rPr>
-                          <w:color w:val="000000" w:themeColor="text1"/>
-                          <w:u w:val="single"/>
-                        </w:rPr>
-                        <w:t>idTour</w:t>
-                      </w:r>
-                    </w:p>
-                    <w:p>
-                      <w:pPr>
-                        <w:jc w:val="center"/>
-                        <w:rPr>
-                          <w:color w:val="000000" w:themeColor="text1"/>
-                        </w:rPr>
-                      </w:pPr>
-                      <w:r>
-                        <w:rPr>
-                          <w:color w:val="000000" w:themeColor="text1"/>
-                          <w:u w:val="single"/>
-                        </w:rPr>
-                        <w:t>i</w:t>
-                      </w:r>
-                      <w:r>
-                        <w:rPr>
-                          <w:color w:val="000000" w:themeColor="text1"/>
-                          <w:u w:val="single"/>
-                        </w:rPr>
-                        <w:t>d</w:t>
-                      </w:r>
-                      <w:r>
-                        <w:rPr>
-                          <w:color w:val="000000" w:themeColor="text1"/>
-                          <w:u w:val="single"/>
-                        </w:rPr>
-                        <w:t>EnPr</w:t>
-                      </w:r>
-                    </w:p>
-                    <w:p>
-                      <w:pPr>
-                        <w:jc w:val="center"/>
-                        <w:rPr>
-                          <w:color w:val="000000" w:themeColor="text1"/>
-                        </w:rPr>
-                      </w:pPr>
-                      <w:r>
-                        <w:rPr>
-                          <w:color w:val="000000" w:themeColor="text1"/>
-                        </w:rPr>
-                        <w:t>Name</w:t>
-                      </w:r>
-                    </w:p>
-                    <w:p>
-                      <w:pPr>
-                        <w:jc w:val="center"/>
-                        <w:rPr>
-                          <w:color w:val="000000" w:themeColor="text1"/>
-                        </w:rPr>
-                      </w:pPr>
-                      <w:r>
-                        <w:rPr>
-                          <w:color w:val="000000" w:themeColor="text1"/>
-                        </w:rPr>
-                        <w:t>price</w:t>
-                      </w:r>
-                    </w:p>
-                    <w:p>
-                      <w:pPr>
-                        <w:jc w:val="center"/>
-                        <w:rPr>
-                          <w:color w:val="000000" w:themeColor="text1"/>
-                        </w:rPr>
-                      </w:pPr>
-                      <w:r>
-                        <w:rPr>
-                          <w:color w:val="000000" w:themeColor="text1"/>
-                        </w:rPr>
-                        <w:t>time</w:t>
-                      </w:r>
-                    </w:p>
-                    <w:p>
-                      <w:pPr>
-                        <w:jc w:val="center"/>
-                        <w:rPr>
-                          <w:color w:val="000000" w:themeColor="text1"/>
-                        </w:rPr>
-                      </w:pPr>
-                      <w:r>
-                        <w:rPr>
-                          <w:color w:val="000000" w:themeColor="text1"/>
-                        </w:rPr>
-                        <w:t xml:space="preserve">tour </w:t>
-                      </w:r>
-                      <w:r>
-                        <w:rPr>
-                          <w:color w:val="000000" w:themeColor="text1"/>
-                        </w:rPr>
-                        <w:t>details</w:t>
-                      </w:r>
-                    </w:p>
-                    <w:p>
-                      <w:pPr>
-                        <w:jc w:val="center"/>
-                        <w:rPr>
-                          <w:color w:val="000000" w:themeColor="text1"/>
-                        </w:rPr>
-                      </w:pPr>
-                      <w:r>
-                        <w:rPr>
-                          <w:color w:val="000000" w:themeColor="text1"/>
-                        </w:rPr>
-                        <w:t>i</w:t>
-                      </w:r>
-                      <w:r>
-                        <w:rPr>
-                          <w:color w:val="000000" w:themeColor="text1"/>
-                        </w:rPr>
-                        <w:t>dI</w:t>
-                      </w:r>
-                      <w:r>
-                        <w:rPr>
-                          <w:color w:val="000000" w:themeColor="text1"/>
-                        </w:rPr>
-                        <w:t>mage</w:t>
-                      </w:r>
-                    </w:p>
-                    <w:p>
-                      <w:pPr>
-                        <w:rPr>
-                          <w:color w:val="000000" w:themeColor="text1"/>
-                        </w:rPr>
-                      </w:pPr>
-                    </w:p>
-                    <w:p>
-                      <w:pPr>
-                        <w:pStyle w:val="ListParagraph"/>
-                        <w:rPr>
-                          <w:color w:val="000000" w:themeColor="text1"/>
-                        </w:rPr>
-                      </w:pPr>
-                    </w:p>
-                  </w:txbxContent>
-                </v:textbox>
-              </v:rect>
+              <v:line w14:anchorId="201A288E" id="Straight Connector 51" o:spid="_x0000_s1026" style="position:absolute;z-index:251720704;visibility:visible;mso-wrap-style:square;mso-wrap-distance-left:9pt;mso-wrap-distance-top:0;mso-wrap-distance-right:9pt;mso-wrap-distance-bottom:0;mso-position-horizontal:absolute;mso-position-horizontal-relative:text;mso-position-vertical:absolute;mso-position-vertical-relative:text" from="72.6pt,87.75pt" to="72.6pt,255.75pt" o:gfxdata="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" strokecolor="#5b9bd5 [3204]" strokeweight=".5pt">
+                <v:stroke joinstyle="miter"/>
+              </v:line>
             </w:pict>
           </mc:Fallback>
         </mc:AlternateContent>
@@ -2715,18 +1973,18 @@
         <mc:AlternateContent>
           <mc:Choice Requires="wps">
             <w:drawing>
-              <wp:anchor distT="0" distB="0" distL="114300" distR="114300" simplePos="0" relativeHeight="251684864" behindDoc="0" locked="0" layoutInCell="1" allowOverlap="1" wp14:anchorId="74E25FC5" wp14:editId="2B80FBBC">
+              <wp:anchor distT="0" distB="0" distL="114300" distR="114300" simplePos="0" relativeHeight="251719680" behindDoc="0" locked="0" layoutInCell="1" allowOverlap="1" wp14:anchorId="36C1BD4A" wp14:editId="41877EAC">
                 <wp:simplePos x="0" y="0"/>
                 <wp:positionH relativeFrom="column">
-                  <wp:posOffset>2047875</wp:posOffset>
+                  <wp:posOffset>592316</wp:posOffset>
                 </wp:positionH>
                 <wp:positionV relativeFrom="paragraph">
-                  <wp:posOffset>352425</wp:posOffset>
+                  <wp:posOffset>1114425</wp:posOffset>
                 </wp:positionV>
-                <wp:extent cx="1604010" cy="0"/>
-                <wp:effectExtent l="0" t="0" r="34290" b="19050"/>
+                <wp:extent cx="331609" cy="0"/>
+                <wp:effectExtent l="0" t="0" r="30480" b="19050"/>
                 <wp:wrapNone/>
-                <wp:docPr id="27" name="Straight Connector 27"/>
+                <wp:docPr id="50" name="Straight Connector 50"/>
                 <wp:cNvGraphicFramePr/>
                 <a:graphic xmlns:a="http://schemas.openxmlformats.org/drawingml/2006/main">
                   <a:graphicData uri="http://schemas.microsoft.com/office/word/2010/wordprocessingShape">
@@ -2735,7 +1993,7 @@
                       <wps:spPr>
                         <a:xfrm>
                           <a:off x="0" y="0"/>
-                          <a:ext cx="1604010" cy="0"/>
+                          <a:ext cx="331609" cy="0"/>
                         </a:xfrm>
                         <a:prstGeom prst="line">
                           <a:avLst/>
@@ -2743,13 +2001,13 @@
                       </wps:spPr>
                       <wps:style>
                         <a:lnRef idx="1">
-                          <a:schemeClr val="dk1"/>
+                          <a:schemeClr val="accent1"/>
                         </a:lnRef>
                         <a:fillRef idx="0">
-                          <a:schemeClr val="dk1"/>
+                          <a:schemeClr val="accent1"/>
                         </a:fillRef>
                         <a:effectRef idx="0">
-                          <a:schemeClr val="dk1"/>
+                          <a:schemeClr val="accent1"/>
                         </a:effectRef>
                         <a:fontRef idx="minor">
                           <a:schemeClr val="tx1"/>
@@ -2759,15 +2017,12 @@
                     </wps:wsp>
                   </a:graphicData>
                 </a:graphic>
-                <wp14:sizeRelH relativeFrom="margin">
-                  <wp14:pctWidth>0</wp14:pctWidth>
-                </wp14:sizeRelH>
               </wp:anchor>
             </w:drawing>
           </mc:Choice>
           <mc:Fallback>
             <w:pict>
-              <v:line w14:anchorId="1F4B6E03" id="Straight Connector 27" o:spid="_x0000_s1026" style="position:absolute;z-index:251684864;visibility:visible;mso-wrap-style:square;mso-width-percent:0;mso-wrap-distance-left:9pt;mso-wrap-distance-top:0;mso-wrap-distance-right:9pt;mso-wrap-distance-bottom:0;mso-position-horizontal:absolute;mso-position-horizontal-relative:text;mso-position-vertical:absolute;mso-position-vertical-relative:text;mso-width-percent:0;mso-width-relative:margin" from="161.25pt,27.75pt" to="287.55pt,27.75pt" o:gfxdata="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" strokecolor="black [3200]" strokeweight=".5pt">
+              <v:line w14:anchorId="3E9C4A45" id="Straight Connector 50" o:spid="_x0000_s1026" style="position:absolute;z-index:251719680;visibility:visible;mso-wrap-style:square;mso-wrap-distance-left:9pt;mso-wrap-distance-top:0;mso-wrap-distance-right:9pt;mso-wrap-distance-bottom:0;mso-position-horizontal:absolute;mso-position-horizontal-relative:text;mso-position-vertical:absolute;mso-position-vertical-relative:text" from="46.65pt,87.75pt" to="72.75pt,87.75pt" o:gfxdata="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" strokecolor="#5b9bd5 [3204]" strokeweight=".5pt">
                 <v:stroke joinstyle="miter"/>
               </v:line>
             </w:pict>
@@ -2779,18 +2034,483 @@
           <w:noProof/>
         </w:rPr>
         <mc:AlternateContent>
+          <mc:Choice Requires="wps">
+            <w:drawing>
+              <wp:anchor distT="0" distB="0" distL="114300" distR="114300" simplePos="0" relativeHeight="251718656" behindDoc="0" locked="0" layoutInCell="1" allowOverlap="1" wp14:anchorId="06136E92" wp14:editId="32858199">
+                <wp:simplePos x="0" y="0"/>
+                <wp:positionH relativeFrom="column">
+                  <wp:posOffset>2076450</wp:posOffset>
+                </wp:positionH>
+                <wp:positionV relativeFrom="paragraph">
+                  <wp:posOffset>1762125</wp:posOffset>
+                </wp:positionV>
+                <wp:extent cx="0" cy="828675"/>
+                <wp:effectExtent l="76200" t="0" r="57150" b="47625"/>
+                <wp:wrapNone/>
+                <wp:docPr id="49" name="Straight Arrow Connector 49"/>
+                <wp:cNvGraphicFramePr/>
+                <a:graphic xmlns:a="http://schemas.openxmlformats.org/drawingml/2006/main">
+                  <a:graphicData uri="http://schemas.microsoft.com/office/word/2010/wordprocessingShape">
+                    <wps:wsp>
+                      <wps:cNvCnPr/>
+                      <wps:spPr>
+                        <a:xfrm>
+                          <a:off x="0" y="0"/>
+                          <a:ext cx="0" cy="828675"/>
+                        </a:xfrm>
+                        <a:prstGeom prst="straightConnector1">
+                          <a:avLst/>
+                        </a:prstGeom>
+                        <a:ln>
+                          <a:tailEnd type="triangle"/>
+                        </a:ln>
+                      </wps:spPr>
+                      <wps:style>
+                        <a:lnRef idx="1">
+                          <a:schemeClr val="accent1"/>
+                        </a:lnRef>
+                        <a:fillRef idx="0">
+                          <a:schemeClr val="accent1"/>
+                        </a:fillRef>
+                        <a:effectRef idx="0">
+                          <a:schemeClr val="accent1"/>
+                        </a:effectRef>
+                        <a:fontRef idx="minor">
+                          <a:schemeClr val="tx1"/>
+                        </a:fontRef>
+                      </wps:style>
+                      <wps:bodyPr/>
+                    </wps:wsp>
+                  </a:graphicData>
+                </a:graphic>
+              </wp:anchor>
+            </w:drawing>
+          </mc:Choice>
+          <mc:Fallback>
+            <w:pict>
+              <v:shape w14:anchorId="4F925F8D" id="Straight Arrow Connector 49" o:spid="_x0000_s1026" type="#_x0000_t32" style="position:absolute;margin-left:163.5pt;margin-top:138.75pt;width:0;height:65.25pt;z-index:251718656;visibility:visible;mso-wrap-style:square;mso-wrap-distance-left:9pt;mso-wrap-distance-top:0;mso-wrap-distance-right:9pt;mso-wrap-distance-bottom:0;mso-position-horizontal:absolute;mso-position-horizontal-relative:text;mso-position-vertical:absolute;mso-position-vertical-relative:text" o:gfxdata="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" strokecolor="#5b9bd5 [3204]" strokeweight=".5pt">
+                <v:stroke endarrow="block" joinstyle="miter"/>
+              </v:shape>
+            </w:pict>
+          </mc:Fallback>
+        </mc:AlternateContent>
+      </w:r>
+      <w:r>
+        <w:rPr>
+          <w:noProof/>
+        </w:rPr>
+        <w:t xml:space="preserve">  </w:t>
+      </w:r>
+      <w:r>
+        <w:rPr>
+          <w:noProof/>
+        </w:rPr>
+        <mc:AlternateContent>
+          <mc:Choice Requires="wps">
+            <w:drawing>
+              <wp:anchor distT="0" distB="0" distL="114300" distR="114300" simplePos="0" relativeHeight="251717632" behindDoc="0" locked="0" layoutInCell="1" allowOverlap="1" wp14:anchorId="46C9AB04" wp14:editId="41B28987">
+                <wp:simplePos x="0" y="0"/>
+                <wp:positionH relativeFrom="column">
+                  <wp:posOffset>3656965</wp:posOffset>
+                </wp:positionH>
+                <wp:positionV relativeFrom="paragraph">
+                  <wp:posOffset>-9525</wp:posOffset>
+                </wp:positionV>
+                <wp:extent cx="276860" cy="0"/>
+                <wp:effectExtent l="0" t="0" r="27940" b="19050"/>
+                <wp:wrapNone/>
+                <wp:docPr id="48" name="Straight Connector 48"/>
+                <wp:cNvGraphicFramePr/>
+                <a:graphic xmlns:a="http://schemas.openxmlformats.org/drawingml/2006/main">
+                  <a:graphicData uri="http://schemas.microsoft.com/office/word/2010/wordprocessingShape">
+                    <wps:wsp>
+                      <wps:cNvCnPr/>
+                      <wps:spPr>
+                        <a:xfrm>
+                          <a:off x="0" y="0"/>
+                          <a:ext cx="276860" cy="0"/>
+                        </a:xfrm>
+                        <a:prstGeom prst="line">
+                          <a:avLst/>
+                        </a:prstGeom>
+                      </wps:spPr>
+                      <wps:style>
+                        <a:lnRef idx="1">
+                          <a:schemeClr val="accent1"/>
+                        </a:lnRef>
+                        <a:fillRef idx="0">
+                          <a:schemeClr val="accent1"/>
+                        </a:fillRef>
+                        <a:effectRef idx="0">
+                          <a:schemeClr val="accent1"/>
+                        </a:effectRef>
+                        <a:fontRef idx="minor">
+                          <a:schemeClr val="tx1"/>
+                        </a:fontRef>
+                      </wps:style>
+                      <wps:bodyPr/>
+                    </wps:wsp>
+                  </a:graphicData>
+                </a:graphic>
+              </wp:anchor>
+            </w:drawing>
+          </mc:Choice>
+          <mc:Fallback>
+            <w:pict>
+              <v:line w14:anchorId="1324A6EC" id="Straight Connector 48" o:spid="_x0000_s1026" style="position:absolute;z-index:251717632;visibility:visible;mso-wrap-style:square;mso-wrap-distance-left:9pt;mso-wrap-distance-top:0;mso-wrap-distance-right:9pt;mso-wrap-distance-bottom:0;mso-position-horizontal:absolute;mso-position-horizontal-relative:text;mso-position-vertical:absolute;mso-position-vertical-relative:text" from="287.95pt,-.75pt" to="309.75pt,-.75pt" o:gfxdata="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" strokecolor="#5b9bd5 [3204]" strokeweight=".5pt">
+                <v:stroke joinstyle="miter"/>
+              </v:line>
+            </w:pict>
+          </mc:Fallback>
+        </mc:AlternateContent>
+      </w:r>
+      <w:r>
+        <w:rPr>
+          <w:noProof/>
+        </w:rPr>
+        <mc:AlternateContent>
+          <mc:Choice Requires="wps">
+            <w:drawing>
+              <wp:anchor distT="0" distB="0" distL="114300" distR="114300" simplePos="0" relativeHeight="251716608" behindDoc="0" locked="0" layoutInCell="1" allowOverlap="1" wp14:anchorId="7952C80C" wp14:editId="77D1638D">
+                <wp:simplePos x="0" y="0"/>
+                <wp:positionH relativeFrom="column">
+                  <wp:posOffset>2664040</wp:posOffset>
+                </wp:positionH>
+                <wp:positionV relativeFrom="paragraph">
+                  <wp:posOffset>-9525</wp:posOffset>
+                </wp:positionV>
+                <wp:extent cx="269660" cy="0"/>
+                <wp:effectExtent l="38100" t="76200" r="0" b="95250"/>
+                <wp:wrapNone/>
+                <wp:docPr id="47" name="Straight Arrow Connector 47"/>
+                <wp:cNvGraphicFramePr/>
+                <a:graphic xmlns:a="http://schemas.openxmlformats.org/drawingml/2006/main">
+                  <a:graphicData uri="http://schemas.microsoft.com/office/word/2010/wordprocessingShape">
+                    <wps:wsp>
+                      <wps:cNvCnPr/>
+                      <wps:spPr>
+                        <a:xfrm flipH="1">
+                          <a:off x="0" y="0"/>
+                          <a:ext cx="269660" cy="0"/>
+                        </a:xfrm>
+                        <a:prstGeom prst="straightConnector1">
+                          <a:avLst/>
+                        </a:prstGeom>
+                        <a:ln>
+                          <a:tailEnd type="triangle"/>
+                        </a:ln>
+                      </wps:spPr>
+                      <wps:style>
+                        <a:lnRef idx="1">
+                          <a:schemeClr val="accent1"/>
+                        </a:lnRef>
+                        <a:fillRef idx="0">
+                          <a:schemeClr val="accent1"/>
+                        </a:fillRef>
+                        <a:effectRef idx="0">
+                          <a:schemeClr val="accent1"/>
+                        </a:effectRef>
+                        <a:fontRef idx="minor">
+                          <a:schemeClr val="tx1"/>
+                        </a:fontRef>
+                      </wps:style>
+                      <wps:bodyPr/>
+                    </wps:wsp>
+                  </a:graphicData>
+                </a:graphic>
+              </wp:anchor>
+            </w:drawing>
+          </mc:Choice>
+          <mc:Fallback>
+            <w:pict>
+              <v:shape w14:anchorId="55799181" id="Straight Arrow Connector 47" o:spid="_x0000_s1026" type="#_x0000_t32" style="position:absolute;margin-left:209.75pt;margin-top:-.75pt;width:21.25pt;height:0;flip:x;z-index:251716608;visibility:visible;mso-wrap-style:square;mso-wrap-distance-left:9pt;mso-wrap-distance-top:0;mso-wrap-distance-right:9pt;mso-wrap-distance-bottom:0;mso-position-horizontal:absolute;mso-position-horizontal-relative:text;mso-position-vertical:absolute;mso-position-vertical-relative:text" o:gfxdata="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" strokecolor="#5b9bd5 [3204]" strokeweight=".5pt">
+                <v:stroke endarrow="block" joinstyle="miter"/>
+              </v:shape>
+            </w:pict>
+          </mc:Fallback>
+        </mc:AlternateContent>
+      </w:r>
+      <w:r>
+        <w:rPr>
+          <w:noProof/>
+        </w:rPr>
+        <mc:AlternateContent>
+          <mc:Choice Requires="wps">
+            <w:drawing>
+              <wp:anchor distT="0" distB="0" distL="114300" distR="114300" simplePos="0" relativeHeight="251715584" behindDoc="0" locked="0" layoutInCell="1" allowOverlap="1" wp14:anchorId="36E50758" wp14:editId="0B577CD6">
+                <wp:simplePos x="0" y="0"/>
+                <wp:positionH relativeFrom="column">
+                  <wp:posOffset>5102173</wp:posOffset>
+                </wp:positionH>
+                <wp:positionV relativeFrom="paragraph">
+                  <wp:posOffset>-161925</wp:posOffset>
+                </wp:positionV>
+                <wp:extent cx="536627" cy="0"/>
+                <wp:effectExtent l="0" t="76200" r="15875" b="95250"/>
+                <wp:wrapNone/>
+                <wp:docPr id="46" name="Straight Arrow Connector 46"/>
+                <wp:cNvGraphicFramePr/>
+                <a:graphic xmlns:a="http://schemas.openxmlformats.org/drawingml/2006/main">
+                  <a:graphicData uri="http://schemas.microsoft.com/office/word/2010/wordprocessingShape">
+                    <wps:wsp>
+                      <wps:cNvCnPr/>
+                      <wps:spPr>
+                        <a:xfrm>
+                          <a:off x="0" y="0"/>
+                          <a:ext cx="536627" cy="0"/>
+                        </a:xfrm>
+                        <a:prstGeom prst="straightConnector1">
+                          <a:avLst/>
+                        </a:prstGeom>
+                        <a:ln>
+                          <a:tailEnd type="triangle"/>
+                        </a:ln>
+                      </wps:spPr>
+                      <wps:style>
+                        <a:lnRef idx="1">
+                          <a:schemeClr val="accent1"/>
+                        </a:lnRef>
+                        <a:fillRef idx="0">
+                          <a:schemeClr val="accent1"/>
+                        </a:fillRef>
+                        <a:effectRef idx="0">
+                          <a:schemeClr val="accent1"/>
+                        </a:effectRef>
+                        <a:fontRef idx="minor">
+                          <a:schemeClr val="tx1"/>
+                        </a:fontRef>
+                      </wps:style>
+                      <wps:bodyPr/>
+                    </wps:wsp>
+                  </a:graphicData>
+                </a:graphic>
+              </wp:anchor>
+            </w:drawing>
+          </mc:Choice>
+          <mc:Fallback>
+            <w:pict>
+              <v:shape w14:anchorId="23715EF3" id="Straight Arrow Connector 46" o:spid="_x0000_s1026" type="#_x0000_t32" style="position:absolute;margin-left:401.75pt;margin-top:-12.75pt;width:42.25pt;height:0;z-index:251715584;visibility:visible;mso-wrap-style:square;mso-wrap-distance-left:9pt;mso-wrap-distance-top:0;mso-wrap-distance-right:9pt;mso-wrap-distance-bottom:0;mso-position-horizontal:absolute;mso-position-horizontal-relative:text;mso-position-vertical:absolute;mso-position-vertical-relative:text" o:gfxdata="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" strokecolor="#5b9bd5 [3204]" strokeweight=".5pt">
+                <v:stroke endarrow="block" joinstyle="miter"/>
+              </v:shape>
+            </w:pict>
+          </mc:Fallback>
+        </mc:AlternateContent>
+      </w:r>
+      <w:r>
+        <w:rPr>
+          <w:noProof/>
+        </w:rPr>
+        <mc:AlternateContent>
+          <mc:Choice Requires="wps">
+            <w:drawing>
+              <wp:anchor distT="0" distB="0" distL="114300" distR="114300" simplePos="0" relativeHeight="251714560" behindDoc="0" locked="0" layoutInCell="1" allowOverlap="1" wp14:anchorId="365CC442" wp14:editId="1FE1D964">
+                <wp:simplePos x="0" y="0"/>
+                <wp:positionH relativeFrom="column">
+                  <wp:posOffset>6200775</wp:posOffset>
+                </wp:positionH>
+                <wp:positionV relativeFrom="paragraph">
+                  <wp:posOffset>-762000</wp:posOffset>
+                </wp:positionV>
+                <wp:extent cx="0" cy="371475"/>
+                <wp:effectExtent l="76200" t="0" r="76200" b="47625"/>
+                <wp:wrapNone/>
+                <wp:docPr id="44" name="Straight Arrow Connector 44"/>
+                <wp:cNvGraphicFramePr/>
+                <a:graphic xmlns:a="http://schemas.openxmlformats.org/drawingml/2006/main">
+                  <a:graphicData uri="http://schemas.microsoft.com/office/word/2010/wordprocessingShape">
+                    <wps:wsp>
+                      <wps:cNvCnPr/>
+                      <wps:spPr>
+                        <a:xfrm>
+                          <a:off x="0" y="0"/>
+                          <a:ext cx="0" cy="371475"/>
+                        </a:xfrm>
+                        <a:prstGeom prst="straightConnector1">
+                          <a:avLst/>
+                        </a:prstGeom>
+                        <a:ln>
+                          <a:tailEnd type="triangle"/>
+                        </a:ln>
+                      </wps:spPr>
+                      <wps:style>
+                        <a:lnRef idx="1">
+                          <a:schemeClr val="accent1"/>
+                        </a:lnRef>
+                        <a:fillRef idx="0">
+                          <a:schemeClr val="accent1"/>
+                        </a:fillRef>
+                        <a:effectRef idx="0">
+                          <a:schemeClr val="accent1"/>
+                        </a:effectRef>
+                        <a:fontRef idx="minor">
+                          <a:schemeClr val="tx1"/>
+                        </a:fontRef>
+                      </wps:style>
+                      <wps:bodyPr/>
+                    </wps:wsp>
+                  </a:graphicData>
+                </a:graphic>
+              </wp:anchor>
+            </w:drawing>
+          </mc:Choice>
+          <mc:Fallback>
+            <w:pict>
+              <v:shape w14:anchorId="7676553C" id="Straight Arrow Connector 44" o:spid="_x0000_s1026" type="#_x0000_t32" style="position:absolute;margin-left:488.25pt;margin-top:-60pt;width:0;height:29.25pt;z-index:251714560;visibility:visible;mso-wrap-style:square;mso-wrap-distance-left:9pt;mso-wrap-distance-top:0;mso-wrap-distance-right:9pt;mso-wrap-distance-bottom:0;mso-position-horizontal:absolute;mso-position-horizontal-relative:text;mso-position-vertical:absolute;mso-position-vertical-relative:text" o:gfxdata="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" strokecolor="#5b9bd5 [3204]" strokeweight=".5pt">
+                <v:stroke endarrow="block" joinstyle="miter"/>
+              </v:shape>
+            </w:pict>
+          </mc:Fallback>
+        </mc:AlternateContent>
+      </w:r>
+      <w:r>
+        <w:rPr>
+          <w:noProof/>
+        </w:rPr>
+        <mc:AlternateContent>
+          <mc:Choice Requires="wps">
+            <w:drawing>
+              <wp:anchor distT="0" distB="0" distL="114300" distR="114300" simplePos="0" relativeHeight="251713536" behindDoc="0" locked="0" layoutInCell="1" allowOverlap="1" wp14:anchorId="365D9AC2" wp14:editId="4006DE9E">
+                <wp:simplePos x="0" y="0"/>
+                <wp:positionH relativeFrom="column">
+                  <wp:posOffset>-9525</wp:posOffset>
+                </wp:positionH>
+                <wp:positionV relativeFrom="paragraph">
+                  <wp:posOffset>-771525</wp:posOffset>
+                </wp:positionV>
+                <wp:extent cx="0" cy="152400"/>
+                <wp:effectExtent l="0" t="0" r="19050" b="19050"/>
+                <wp:wrapNone/>
+                <wp:docPr id="43" name="Straight Connector 43"/>
+                <wp:cNvGraphicFramePr/>
+                <a:graphic xmlns:a="http://schemas.openxmlformats.org/drawingml/2006/main">
+                  <a:graphicData uri="http://schemas.microsoft.com/office/word/2010/wordprocessingShape">
+                    <wps:wsp>
+                      <wps:cNvCnPr/>
+                      <wps:spPr>
+                        <a:xfrm>
+                          <a:off x="0" y="0"/>
+                          <a:ext cx="0" cy="152400"/>
+                        </a:xfrm>
+                        <a:prstGeom prst="line">
+                          <a:avLst/>
+                        </a:prstGeom>
+                      </wps:spPr>
+                      <wps:style>
+                        <a:lnRef idx="1">
+                          <a:schemeClr val="accent1"/>
+                        </a:lnRef>
+                        <a:fillRef idx="0">
+                          <a:schemeClr val="accent1"/>
+                        </a:fillRef>
+                        <a:effectRef idx="0">
+                          <a:schemeClr val="accent1"/>
+                        </a:effectRef>
+                        <a:fontRef idx="minor">
+                          <a:schemeClr val="tx1"/>
+                        </a:fontRef>
+                      </wps:style>
+                      <wps:bodyPr/>
+                    </wps:wsp>
+                  </a:graphicData>
+                </a:graphic>
+              </wp:anchor>
+            </w:drawing>
+          </mc:Choice>
+          <mc:Fallback>
+            <w:pict>
+              <v:line w14:anchorId="6A2CDE2F" id="Straight Connector 43" o:spid="_x0000_s1026" style="position:absolute;z-index:251713536;visibility:visible;mso-wrap-style:square;mso-wrap-distance-left:9pt;mso-wrap-distance-top:0;mso-wrap-distance-right:9pt;mso-wrap-distance-bottom:0;mso-position-horizontal:absolute;mso-position-horizontal-relative:text;mso-position-vertical:absolute;mso-position-vertical-relative:text" from="-.75pt,-60.75pt" to="-.75pt,-48.75pt" o:gfxdata="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" strokecolor="#5b9bd5 [3204]" strokeweight=".5pt">
+                <v:stroke joinstyle="miter"/>
+              </v:line>
+            </w:pict>
+          </mc:Fallback>
+        </mc:AlternateContent>
+      </w:r>
+      <w:r>
+        <w:rPr>
+          <w:noProof/>
+        </w:rPr>
+        <mc:AlternateContent>
+          <mc:Choice Requires="wps">
+            <w:drawing>
+              <wp:anchor distT="0" distB="0" distL="114300" distR="114300" simplePos="0" relativeHeight="251712512" behindDoc="0" locked="0" layoutInCell="1" allowOverlap="1" wp14:anchorId="62971A94" wp14:editId="59E38F08">
+                <wp:simplePos x="0" y="0"/>
+                <wp:positionH relativeFrom="column">
+                  <wp:posOffset>-9525</wp:posOffset>
+                </wp:positionH>
+                <wp:positionV relativeFrom="paragraph">
+                  <wp:posOffset>-771525</wp:posOffset>
+                </wp:positionV>
+                <wp:extent cx="6210300" cy="9525"/>
+                <wp:effectExtent l="0" t="0" r="19050" b="28575"/>
+                <wp:wrapNone/>
+                <wp:docPr id="40" name="Straight Connector 40"/>
+                <wp:cNvGraphicFramePr/>
+                <a:graphic xmlns:a="http://schemas.openxmlformats.org/drawingml/2006/main">
+                  <a:graphicData uri="http://schemas.microsoft.com/office/word/2010/wordprocessingShape">
+                    <wps:wsp>
+                      <wps:cNvCnPr/>
+                      <wps:spPr>
+                        <a:xfrm>
+                          <a:off x="0" y="0"/>
+                          <a:ext cx="6210300" cy="9525"/>
+                        </a:xfrm>
+                        <a:prstGeom prst="line">
+                          <a:avLst/>
+                        </a:prstGeom>
+                      </wps:spPr>
+                      <wps:style>
+                        <a:lnRef idx="1">
+                          <a:schemeClr val="accent1"/>
+                        </a:lnRef>
+                        <a:fillRef idx="0">
+                          <a:schemeClr val="accent1"/>
+                        </a:fillRef>
+                        <a:effectRef idx="0">
+                          <a:schemeClr val="accent1"/>
+                        </a:effectRef>
+                        <a:fontRef idx="minor">
+                          <a:schemeClr val="tx1"/>
+                        </a:fontRef>
+                      </wps:style>
+                      <wps:bodyPr/>
+                    </wps:wsp>
+                  </a:graphicData>
+                </a:graphic>
+              </wp:anchor>
+            </w:drawing>
+          </mc:Choice>
+          <mc:Fallback>
+            <w:pict>
+              <v:line w14:anchorId="452FD894" id="Straight Connector 40" o:spid="_x0000_s1026" style="position:absolute;z-index:251712512;visibility:visible;mso-wrap-style:square;mso-wrap-distance-left:9pt;mso-wrap-distance-top:0;mso-wrap-distance-right:9pt;mso-wrap-distance-bottom:0;mso-position-horizontal:absolute;mso-position-horizontal-relative:text;mso-position-vertical:absolute;mso-position-vertical-relative:text" from="-.75pt,-60.75pt" to="488.25pt,-60pt" o:gfxdata="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" strokecolor="#5b9bd5 [3204]" strokeweight=".5pt">
+                <v:stroke joinstyle="miter"/>
+              </v:line>
+            </w:pict>
+          </mc:Fallback>
+        </mc:AlternateContent>
+      </w:r>
+      <w:r>
+        <w:rPr>
+          <w:noProof/>
+        </w:rPr>
+        <w:t xml:space="preserve">    </w:t>
+      </w:r>
+      <w:r>
+        <w:rPr>
+          <w:noProof/>
+        </w:rPr>
+        <mc:AlternateContent>
           <mc:Choice Requires="wpg">
             <w:drawing>
-              <wp:anchor distT="0" distB="0" distL="114300" distR="114300" simplePos="0" relativeHeight="251677696" behindDoc="0" locked="0" layoutInCell="1" allowOverlap="1" wp14:anchorId="0E4615D2" wp14:editId="31BFC772">
+              <wp:anchor distT="0" distB="0" distL="114300" distR="114300" simplePos="0" relativeHeight="251673600" behindDoc="0" locked="0" layoutInCell="1" allowOverlap="1" wp14:anchorId="05DBA2B5" wp14:editId="55FD9F84">
                 <wp:simplePos x="0" y="0"/>
                 <wp:positionH relativeFrom="column">
-                  <wp:posOffset>5095875</wp:posOffset>
+                  <wp:posOffset>3923665</wp:posOffset>
                 </wp:positionH>
                 <wp:positionV relativeFrom="paragraph">
-                  <wp:posOffset>-428625</wp:posOffset>
+                  <wp:posOffset>-571500</wp:posOffset>
                 </wp:positionV>
-                <wp:extent cx="1604010" cy="2381250"/>
-                <wp:effectExtent l="0" t="0" r="34290" b="19050"/>
+                <wp:extent cx="1184910" cy="1990725"/>
+                <wp:effectExtent l="0" t="0" r="15240" b="28575"/>
                 <wp:wrapNone/>
                 <wp:docPr id="1" name="Group 1"/>
                 <wp:cNvGraphicFramePr/>
@@ -2801,7 +2521,7 @@
                       <wpg:grpSpPr>
                         <a:xfrm>
                           <a:off x="0" y="0"/>
-                          <a:ext cx="1604010" cy="2381250"/>
+                          <a:ext cx="1184910" cy="1990725"/>
                           <a:chOff x="0" y="0"/>
                           <a:chExt cx="1604010" cy="2381250"/>
                         </a:xfrm>
@@ -2937,23 +2657,27 @@
                                 <w:jc w:val="center"/>
                                 <w:rPr>
                                   <w:color w:val="000000" w:themeColor="text1"/>
+                                  <w:u w:val="single"/>
                                 </w:rPr>
                               </w:pPr>
                               <w:r>
                                 <w:rPr>
                                   <w:color w:val="000000" w:themeColor="text1"/>
+                                  <w:u w:val="single"/>
                                 </w:rPr>
                                 <w:t>i</w:t>
                               </w:r>
                               <w:r>
                                 <w:rPr>
                                   <w:color w:val="000000" w:themeColor="text1"/>
+                                  <w:u w:val="single"/>
                                 </w:rPr>
                                 <w:t>dI</w:t>
                               </w:r>
                               <w:r>
                                 <w:rPr>
                                   <w:color w:val="000000" w:themeColor="text1"/>
+                                  <w:u w:val="single"/>
                                 </w:rPr>
                                 <w:t>mage</w:t>
                               </w:r>
@@ -3013,13 +2737,19 @@
                     </wpg:wgp>
                   </a:graphicData>
                 </a:graphic>
+                <wp14:sizeRelH relativeFrom="margin">
+                  <wp14:pctWidth>0</wp14:pctWidth>
+                </wp14:sizeRelH>
+                <wp14:sizeRelV relativeFrom="margin">
+                  <wp14:pctHeight>0</wp14:pctHeight>
+                </wp14:sizeRelV>
               </wp:anchor>
             </w:drawing>
           </mc:Choice>
           <mc:Fallback>
             <w:pict>
-              <v:group w14:anchorId="0E4615D2" id="Group 1" o:spid="_x0000_s1031" style="position:absolute;margin-left:401.25pt;margin-top:-33.75pt;width:126.3pt;height:187.5pt;z-index:251677696" coordsize="16040,23812" o:gfxdata="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">
-                <v:rect id="Rectangle 24" o:spid="_x0000_s1032" style="position:absolute;width:16040;height:23812;visibility:visible;mso-wrap-style:square;v-text-anchor:middle" o:gfxdata="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" fillcolor="white [3212]" strokecolor="#1f4d78 [1604]" strokeweight="1pt">
+              <v:group w14:anchorId="05DBA2B5" id="Group 1" o:spid="_x0000_s1030" style="position:absolute;margin-left:308.95pt;margin-top:-45pt;width:93.3pt;height:156.75pt;z-index:251673600;mso-width-relative:margin;mso-height-relative:margin" coordsize="16040,23812" o:gfxdata="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">
+                <v:rect id="Rectangle 24" o:spid="_x0000_s1031" style="position:absolute;width:16040;height:23812;visibility:visible;mso-wrap-style:square;v-text-anchor:middle" o:gfxdata="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" fillcolor="white [3212]" strokecolor="#1f4d78 [1604]" strokeweight="1pt">
                   <v:textbox>
                     <w:txbxContent>
                       <w:p>
@@ -3120,23 +2850,27 @@
                           <w:jc w:val="center"/>
                           <w:rPr>
                             <w:color w:val="000000" w:themeColor="text1"/>
+                            <w:u w:val="single"/>
                           </w:rPr>
                         </w:pPr>
                         <w:r>
                           <w:rPr>
                             <w:color w:val="000000" w:themeColor="text1"/>
+                            <w:u w:val="single"/>
                           </w:rPr>
                           <w:t>i</w:t>
                         </w:r>
                         <w:r>
                           <w:rPr>
                             <w:color w:val="000000" w:themeColor="text1"/>
+                            <w:u w:val="single"/>
                           </w:rPr>
                           <w:t>dI</w:t>
                         </w:r>
                         <w:r>
                           <w:rPr>
                             <w:color w:val="000000" w:themeColor="text1"/>
+                            <w:u w:val="single"/>
                           </w:rPr>
                           <w:t>mage</w:t>
                         </w:r>
@@ -3159,7 +2893,576 @@
                     </w:txbxContent>
                   </v:textbox>
                 </v:rect>
-                <v:line id="Straight Connector 25" o:spid="_x0000_s1033" style="position:absolute;visibility:visible;mso-wrap-style:square" from="95,3238" to="15944,3238" o:connectortype="straight" o:gfxdata="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" strokecolor="black [3200]" strokeweight=".5pt">
+                <v:line id="Straight Connector 25" o:spid="_x0000_s1032" style="position:absolute;visibility:visible;mso-wrap-style:square" from="95,3238" to="15944,3238" o:connectortype="straight" o:gfxdata="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" strokecolor="black [3200]" strokeweight=".5pt">
+                  <v:stroke joinstyle="miter"/>
+                </v:line>
+              </v:group>
+            </w:pict>
+          </mc:Fallback>
+        </mc:AlternateContent>
+      </w:r>
+      <w:r>
+        <w:rPr>
+          <w:noProof/>
+        </w:rPr>
+        <mc:AlternateContent>
+          <mc:Choice Requires="wps">
+            <w:drawing>
+              <wp:anchor distT="0" distB="0" distL="114300" distR="114300" simplePos="0" relativeHeight="251703296" behindDoc="0" locked="0" layoutInCell="1" allowOverlap="1" wp14:anchorId="7DDD79C5" wp14:editId="34956D35">
+                <wp:simplePos x="0" y="0"/>
+                <wp:positionH relativeFrom="column">
+                  <wp:posOffset>2929890</wp:posOffset>
+                </wp:positionH>
+                <wp:positionV relativeFrom="paragraph">
+                  <wp:posOffset>-161061</wp:posOffset>
+                </wp:positionV>
+                <wp:extent cx="723569" cy="294198"/>
+                <wp:effectExtent l="0" t="0" r="19685" b="10795"/>
+                <wp:wrapNone/>
+                <wp:docPr id="30" name="Rounded Rectangle 30"/>
+                <wp:cNvGraphicFramePr/>
+                <a:graphic xmlns:a="http://schemas.openxmlformats.org/drawingml/2006/main">
+                  <a:graphicData uri="http://schemas.microsoft.com/office/word/2010/wordprocessingShape">
+                    <wps:wsp>
+                      <wps:cNvSpPr/>
+                      <wps:spPr>
+                        <a:xfrm>
+                          <a:off x="0" y="0"/>
+                          <a:ext cx="723569" cy="294198"/>
+                        </a:xfrm>
+                        <a:prstGeom prst="roundRect">
+                          <a:avLst/>
+                        </a:prstGeom>
+                        <a:solidFill>
+                          <a:schemeClr val="bg1"/>
+                        </a:solidFill>
+                      </wps:spPr>
+                      <wps:style>
+                        <a:lnRef idx="2">
+                          <a:schemeClr val="accent1">
+                            <a:shade val="50000"/>
+                          </a:schemeClr>
+                        </a:lnRef>
+                        <a:fillRef idx="1">
+                          <a:schemeClr val="accent1"/>
+                        </a:fillRef>
+                        <a:effectRef idx="0">
+                          <a:schemeClr val="accent1"/>
+                        </a:effectRef>
+                        <a:fontRef idx="minor">
+                          <a:schemeClr val="lt1"/>
+                        </a:fontRef>
+                      </wps:style>
+                      <wps:txbx>
+                        <w:txbxContent>
+                          <w:p>
+                            <w:pPr>
+                              <w:jc w:val="center"/>
+                              <w:rPr>
+                                <w:color w:val="000000" w:themeColor="text1"/>
+                              </w:rPr>
+                            </w:pPr>
+                            <w:r>
+                              <w:rPr>
+                                <w:color w:val="000000" w:themeColor="text1"/>
+                              </w:rPr>
+                              <w:t>Quản Lý</w:t>
+                            </w:r>
+                          </w:p>
+                        </w:txbxContent>
+                      </wps:txbx>
+                      <wps:bodyPr rot="0" spcFirstLastPara="0" vertOverflow="overflow" horzOverflow="overflow" vert="horz" wrap="square" lIns="91440" tIns="45720" rIns="91440" bIns="45720" numCol="1" spcCol="0" rtlCol="0" fromWordArt="0" anchor="ctr" anchorCtr="0" forceAA="0" compatLnSpc="1">
+                        <a:prstTxWarp prst="textNoShape">
+                          <a:avLst/>
+                        </a:prstTxWarp>
+                        <a:noAutofit/>
+                      </wps:bodyPr>
+                    </wps:wsp>
+                  </a:graphicData>
+                </a:graphic>
+              </wp:anchor>
+            </w:drawing>
+          </mc:Choice>
+          <mc:Fallback>
+            <w:pict>
+              <v:roundrect w14:anchorId="7DDD79C5" id="Rounded Rectangle 30" o:spid="_x0000_s1033" style="position:absolute;margin-left:230.7pt;margin-top:-12.7pt;width:56.95pt;height:23.15pt;z-index:251703296;visibility:visible;mso-wrap-style:square;mso-wrap-distance-left:9pt;mso-wrap-distance-top:0;mso-wrap-distance-right:9pt;mso-wrap-distance-bottom:0;mso-position-horizontal:absolute;mso-position-horizontal-relative:text;mso-position-vertical:absolute;mso-position-vertical-relative:text;v-text-anchor:middle" arcsize="10923f" o:gfxdata="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" fillcolor="white [3212]" strokecolor="#1f4d78 [1604]" strokeweight="1pt">
+                <v:stroke joinstyle="miter"/>
+                <v:textbox>
+                  <w:txbxContent>
+                    <w:p>
+                      <w:pPr>
+                        <w:jc w:val="center"/>
+                        <w:rPr>
+                          <w:color w:val="000000" w:themeColor="text1"/>
+                        </w:rPr>
+                      </w:pPr>
+                      <w:r>
+                        <w:rPr>
+                          <w:color w:val="000000" w:themeColor="text1"/>
+                        </w:rPr>
+                        <w:t>Quản Lý</w:t>
+                      </w:r>
+                    </w:p>
+                  </w:txbxContent>
+                </v:textbox>
+              </v:roundrect>
+            </w:pict>
+          </mc:Fallback>
+        </mc:AlternateContent>
+      </w:r>
+      <w:r>
+        <w:rPr>
+          <w:noProof/>
+        </w:rPr>
+        <mc:AlternateContent>
+          <mc:Choice Requires="wpg">
+            <w:drawing>
+              <wp:anchor distT="0" distB="0" distL="114300" distR="114300" simplePos="0" relativeHeight="251681792" behindDoc="0" locked="0" layoutInCell="1" allowOverlap="1" wp14:anchorId="638B60CB" wp14:editId="750D4414">
+                <wp:simplePos x="0" y="0"/>
+                <wp:positionH relativeFrom="column">
+                  <wp:posOffset>1527175</wp:posOffset>
+                </wp:positionH>
+                <wp:positionV relativeFrom="paragraph">
+                  <wp:posOffset>-619125</wp:posOffset>
+                </wp:positionV>
+                <wp:extent cx="1146810" cy="2381250"/>
+                <wp:effectExtent l="0" t="0" r="15240" b="19050"/>
+                <wp:wrapNone/>
+                <wp:docPr id="38" name="Group 38"/>
+                <wp:cNvGraphicFramePr/>
+                <a:graphic xmlns:a="http://schemas.openxmlformats.org/drawingml/2006/main">
+                  <a:graphicData uri="http://schemas.microsoft.com/office/word/2010/wordprocessingGroup">
+                    <wpg:wgp>
+                      <wpg:cNvGrpSpPr/>
+                      <wpg:grpSpPr>
+                        <a:xfrm>
+                          <a:off x="0" y="0"/>
+                          <a:ext cx="1146810" cy="2381250"/>
+                          <a:chOff x="0" y="0"/>
+                          <a:chExt cx="1613535" cy="2381250"/>
+                        </a:xfrm>
+                      </wpg:grpSpPr>
+                      <wps:wsp>
+                        <wps:cNvPr id="26" name="Rectangle 26"/>
+                        <wps:cNvSpPr/>
+                        <wps:spPr>
+                          <a:xfrm>
+                            <a:off x="9525" y="0"/>
+                            <a:ext cx="1604010" cy="2381250"/>
+                          </a:xfrm>
+                          <a:prstGeom prst="rect">
+                            <a:avLst/>
+                          </a:prstGeom>
+                          <a:solidFill>
+                            <a:schemeClr val="bg1"/>
+                          </a:solidFill>
+                        </wps:spPr>
+                        <wps:style>
+                          <a:lnRef idx="2">
+                            <a:schemeClr val="accent1">
+                              <a:shade val="50000"/>
+                            </a:schemeClr>
+                          </a:lnRef>
+                          <a:fillRef idx="1">
+                            <a:schemeClr val="accent1"/>
+                          </a:fillRef>
+                          <a:effectRef idx="0">
+                            <a:schemeClr val="accent1"/>
+                          </a:effectRef>
+                          <a:fontRef idx="minor">
+                            <a:schemeClr val="lt1"/>
+                          </a:fontRef>
+                        </wps:style>
+                        <wps:txbx>
+                          <w:txbxContent>
+                            <w:p>
+                              <w:pPr>
+                                <w:jc w:val="center"/>
+                                <w:rPr>
+                                  <w:color w:val="000000" w:themeColor="text1"/>
+                                </w:rPr>
+                              </w:pPr>
+                              <w:r>
+                                <w:rPr>
+                                  <w:color w:val="000000" w:themeColor="text1"/>
+                                </w:rPr>
+                                <w:t>tour</w:t>
+                              </w:r>
+                            </w:p>
+                            <w:p>
+                              <w:pPr>
+                                <w:jc w:val="center"/>
+                                <w:rPr>
+                                  <w:color w:val="000000" w:themeColor="text1"/>
+                                  <w:u w:val="single"/>
+                                </w:rPr>
+                              </w:pPr>
+                              <w:r>
+                                <w:rPr>
+                                  <w:color w:val="000000" w:themeColor="text1"/>
+                                  <w:u w:val="single"/>
+                                </w:rPr>
+                                <w:t>idTour</w:t>
+                              </w:r>
+                            </w:p>
+                            <w:p>
+                              <w:pPr>
+                                <w:jc w:val="center"/>
+                                <w:rPr>
+                                  <w:color w:val="000000" w:themeColor="text1"/>
+                                </w:rPr>
+                              </w:pPr>
+                              <w:r>
+                                <w:rPr>
+                                  <w:color w:val="000000" w:themeColor="text1"/>
+                                  <w:u w:val="single"/>
+                                </w:rPr>
+                                <w:t>i</w:t>
+                              </w:r>
+                              <w:r>
+                                <w:rPr>
+                                  <w:color w:val="000000" w:themeColor="text1"/>
+                                  <w:u w:val="single"/>
+                                </w:rPr>
+                                <w:t>d</w:t>
+                              </w:r>
+                              <w:r>
+                                <w:rPr>
+                                  <w:color w:val="000000" w:themeColor="text1"/>
+                                  <w:u w:val="single"/>
+                                </w:rPr>
+                                <w:t>EnPr</w:t>
+                              </w:r>
+                            </w:p>
+                            <w:p>
+                              <w:pPr>
+                                <w:jc w:val="center"/>
+                                <w:rPr>
+                                  <w:color w:val="000000" w:themeColor="text1"/>
+                                </w:rPr>
+                              </w:pPr>
+                              <w:r>
+                                <w:rPr>
+                                  <w:color w:val="000000" w:themeColor="text1"/>
+                                </w:rPr>
+                                <w:t>Name</w:t>
+                              </w:r>
+                            </w:p>
+                            <w:p>
+                              <w:pPr>
+                                <w:jc w:val="center"/>
+                                <w:rPr>
+                                  <w:color w:val="000000" w:themeColor="text1"/>
+                                </w:rPr>
+                              </w:pPr>
+                              <w:r>
+                                <w:rPr>
+                                  <w:color w:val="000000" w:themeColor="text1"/>
+                                </w:rPr>
+                                <w:t>price</w:t>
+                              </w:r>
+                            </w:p>
+                            <w:p>
+                              <w:pPr>
+                                <w:jc w:val="center"/>
+                                <w:rPr>
+                                  <w:color w:val="000000" w:themeColor="text1"/>
+                                </w:rPr>
+                              </w:pPr>
+                              <w:r>
+                                <w:rPr>
+                                  <w:color w:val="000000" w:themeColor="text1"/>
+                                </w:rPr>
+                                <w:t>time</w:t>
+                              </w:r>
+                            </w:p>
+                            <w:p>
+                              <w:pPr>
+                                <w:jc w:val="center"/>
+                                <w:rPr>
+                                  <w:color w:val="000000" w:themeColor="text1"/>
+                                </w:rPr>
+                              </w:pPr>
+                              <w:r>
+                                <w:rPr>
+                                  <w:color w:val="000000" w:themeColor="text1"/>
+                                </w:rPr>
+                                <w:t xml:space="preserve">tour </w:t>
+                              </w:r>
+                              <w:r>
+                                <w:rPr>
+                                  <w:color w:val="000000" w:themeColor="text1"/>
+                                </w:rPr>
+                                <w:t>details</w:t>
+                              </w:r>
+                            </w:p>
+                            <w:p>
+                              <w:pPr>
+                                <w:jc w:val="center"/>
+                                <w:rPr>
+                                  <w:color w:val="000000" w:themeColor="text1"/>
+                                  <w:u w:val="single"/>
+                                </w:rPr>
+                              </w:pPr>
+                              <w:r>
+                                <w:rPr>
+                                  <w:color w:val="000000" w:themeColor="text1"/>
+                                  <w:u w:val="single"/>
+                                </w:rPr>
+                                <w:t>i</w:t>
+                              </w:r>
+                              <w:r>
+                                <w:rPr>
+                                  <w:color w:val="000000" w:themeColor="text1"/>
+                                  <w:u w:val="single"/>
+                                </w:rPr>
+                                <w:t>dI</w:t>
+                              </w:r>
+                              <w:r>
+                                <w:rPr>
+                                  <w:color w:val="000000" w:themeColor="text1"/>
+                                  <w:u w:val="single"/>
+                                </w:rPr>
+                                <w:t>mage</w:t>
+                              </w:r>
+                            </w:p>
+                            <w:p>
+                              <w:pPr>
+                                <w:rPr>
+                                  <w:color w:val="000000" w:themeColor="text1"/>
+                                </w:rPr>
+                              </w:pPr>
+                            </w:p>
+                            <w:p>
+                              <w:pPr>
+                                <w:pStyle w:val="ListParagraph"/>
+                                <w:rPr>
+                                  <w:color w:val="000000" w:themeColor="text1"/>
+                                </w:rPr>
+                              </w:pPr>
+                            </w:p>
+                          </w:txbxContent>
+                        </wps:txbx>
+                        <wps:bodyPr rot="0" spcFirstLastPara="0" vertOverflow="overflow" horzOverflow="overflow" vert="horz" wrap="square" lIns="91440" tIns="45720" rIns="91440" bIns="45720" numCol="1" spcCol="0" rtlCol="0" fromWordArt="0" anchor="ctr" anchorCtr="0" forceAA="0" compatLnSpc="1">
+                          <a:prstTxWarp prst="textNoShape">
+                            <a:avLst/>
+                          </a:prstTxWarp>
+                          <a:noAutofit/>
+                        </wps:bodyPr>
+                      </wps:wsp>
+                      <wps:wsp>
+                        <wps:cNvPr id="27" name="Straight Connector 27"/>
+                        <wps:cNvCnPr/>
+                        <wps:spPr>
+                          <a:xfrm>
+                            <a:off x="0" y="333375"/>
+                            <a:ext cx="1604010" cy="0"/>
+                          </a:xfrm>
+                          <a:prstGeom prst="line">
+                            <a:avLst/>
+                          </a:prstGeom>
+                        </wps:spPr>
+                        <wps:style>
+                          <a:lnRef idx="1">
+                            <a:schemeClr val="dk1"/>
+                          </a:lnRef>
+                          <a:fillRef idx="0">
+                            <a:schemeClr val="dk1"/>
+                          </a:fillRef>
+                          <a:effectRef idx="0">
+                            <a:schemeClr val="dk1"/>
+                          </a:effectRef>
+                          <a:fontRef idx="minor">
+                            <a:schemeClr val="tx1"/>
+                          </a:fontRef>
+                        </wps:style>
+                        <wps:bodyPr/>
+                      </wps:wsp>
+                    </wpg:wgp>
+                  </a:graphicData>
+                </a:graphic>
+                <wp14:sizeRelH relativeFrom="margin">
+                  <wp14:pctWidth>0</wp14:pctWidth>
+                </wp14:sizeRelH>
+              </wp:anchor>
+            </w:drawing>
+          </mc:Choice>
+          <mc:Fallback>
+            <w:pict>
+              <v:group w14:anchorId="638B60CB" id="Group 38" o:spid="_x0000_s1034" style="position:absolute;margin-left:120.25pt;margin-top:-48.75pt;width:90.3pt;height:187.5pt;z-index:251681792;mso-width-relative:margin" coordsize="16135,23812" o:gfxdata="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">
+                <v:rect id="Rectangle 26" o:spid="_x0000_s1035" style="position:absolute;left:95;width:16040;height:23812;visibility:visible;mso-wrap-style:square;v-text-anchor:middle" o:gfxdata="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" fillcolor="white [3212]" strokecolor="#1f4d78 [1604]" strokeweight="1pt">
+                  <v:textbox>
+                    <w:txbxContent>
+                      <w:p>
+                        <w:pPr>
+                          <w:jc w:val="center"/>
+                          <w:rPr>
+                            <w:color w:val="000000" w:themeColor="text1"/>
+                          </w:rPr>
+                        </w:pPr>
+                        <w:r>
+                          <w:rPr>
+                            <w:color w:val="000000" w:themeColor="text1"/>
+                          </w:rPr>
+                          <w:t>tour</w:t>
+                        </w:r>
+                      </w:p>
+                      <w:p>
+                        <w:pPr>
+                          <w:jc w:val="center"/>
+                          <w:rPr>
+                            <w:color w:val="000000" w:themeColor="text1"/>
+                            <w:u w:val="single"/>
+                          </w:rPr>
+                        </w:pPr>
+                        <w:r>
+                          <w:rPr>
+                            <w:color w:val="000000" w:themeColor="text1"/>
+                            <w:u w:val="single"/>
+                          </w:rPr>
+                          <w:t>idTour</w:t>
+                        </w:r>
+                      </w:p>
+                      <w:p>
+                        <w:pPr>
+                          <w:jc w:val="center"/>
+                          <w:rPr>
+                            <w:color w:val="000000" w:themeColor="text1"/>
+                          </w:rPr>
+                        </w:pPr>
+                        <w:r>
+                          <w:rPr>
+                            <w:color w:val="000000" w:themeColor="text1"/>
+                            <w:u w:val="single"/>
+                          </w:rPr>
+                          <w:t>i</w:t>
+                        </w:r>
+                        <w:r>
+                          <w:rPr>
+                            <w:color w:val="000000" w:themeColor="text1"/>
+                            <w:u w:val="single"/>
+                          </w:rPr>
+                          <w:t>d</w:t>
+                        </w:r>
+                        <w:r>
+                          <w:rPr>
+                            <w:color w:val="000000" w:themeColor="text1"/>
+                            <w:u w:val="single"/>
+                          </w:rPr>
+                          <w:t>EnPr</w:t>
+                        </w:r>
+                      </w:p>
+                      <w:p>
+                        <w:pPr>
+                          <w:jc w:val="center"/>
+                          <w:rPr>
+                            <w:color w:val="000000" w:themeColor="text1"/>
+                          </w:rPr>
+                        </w:pPr>
+                        <w:r>
+                          <w:rPr>
+                            <w:color w:val="000000" w:themeColor="text1"/>
+                          </w:rPr>
+                          <w:t>Name</w:t>
+                        </w:r>
+                      </w:p>
+                      <w:p>
+                        <w:pPr>
+                          <w:jc w:val="center"/>
+                          <w:rPr>
+                            <w:color w:val="000000" w:themeColor="text1"/>
+                          </w:rPr>
+                        </w:pPr>
+                        <w:r>
+                          <w:rPr>
+                            <w:color w:val="000000" w:themeColor="text1"/>
+                          </w:rPr>
+                          <w:t>price</w:t>
+                        </w:r>
+                      </w:p>
+                      <w:p>
+                        <w:pPr>
+                          <w:jc w:val="center"/>
+                          <w:rPr>
+                            <w:color w:val="000000" w:themeColor="text1"/>
+                          </w:rPr>
+                        </w:pPr>
+                        <w:r>
+                          <w:rPr>
+                            <w:color w:val="000000" w:themeColor="text1"/>
+                          </w:rPr>
+                          <w:t>time</w:t>
+                        </w:r>
+                      </w:p>
+                      <w:p>
+                        <w:pPr>
+                          <w:jc w:val="center"/>
+                          <w:rPr>
+                            <w:color w:val="000000" w:themeColor="text1"/>
+                          </w:rPr>
+                        </w:pPr>
+                        <w:r>
+                          <w:rPr>
+                            <w:color w:val="000000" w:themeColor="text1"/>
+                          </w:rPr>
+                          <w:t xml:space="preserve">tour </w:t>
+                        </w:r>
+                        <w:r>
+                          <w:rPr>
+                            <w:color w:val="000000" w:themeColor="text1"/>
+                          </w:rPr>
+                          <w:t>details</w:t>
+                        </w:r>
+                      </w:p>
+                      <w:p>
+                        <w:pPr>
+                          <w:jc w:val="center"/>
+                          <w:rPr>
+                            <w:color w:val="000000" w:themeColor="text1"/>
+                            <w:u w:val="single"/>
+                          </w:rPr>
+                        </w:pPr>
+                        <w:r>
+                          <w:rPr>
+                            <w:color w:val="000000" w:themeColor="text1"/>
+                            <w:u w:val="single"/>
+                          </w:rPr>
+                          <w:t>i</w:t>
+                        </w:r>
+                        <w:r>
+                          <w:rPr>
+                            <w:color w:val="000000" w:themeColor="text1"/>
+                            <w:u w:val="single"/>
+                          </w:rPr>
+                          <w:t>dI</w:t>
+                        </w:r>
+                        <w:r>
+                          <w:rPr>
+                            <w:color w:val="000000" w:themeColor="text1"/>
+                            <w:u w:val="single"/>
+                          </w:rPr>
+                          <w:t>mage</w:t>
+                        </w:r>
+                      </w:p>
+                      <w:p>
+                        <w:pPr>
+                          <w:rPr>
+                            <w:color w:val="000000" w:themeColor="text1"/>
+                          </w:rPr>
+                        </w:pPr>
+                      </w:p>
+                      <w:p>
+                        <w:pPr>
+                          <w:pStyle w:val="ListParagraph"/>
+                          <w:rPr>
+                            <w:color w:val="000000" w:themeColor="text1"/>
+                          </w:rPr>
+                        </w:pPr>
+                      </w:p>
+                    </w:txbxContent>
+                  </v:textbox>
+                </v:rect>
+                <v:line id="Straight Connector 27" o:spid="_x0000_s1036" style="position:absolute;visibility:visible;mso-wrap-style:square" from="0,3333" to="16040,3333" o:connectortype="straight" o:gfxdata="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" strokecolor="black [3200]" strokeweight=".5pt">
                   <v:stroke joinstyle="miter"/>
                 </v:line>
               </v:group>
@@ -3174,16 +3477,16 @@
         <mc:AlternateContent>
           <mc:Choice Requires="wpg">
             <w:drawing>
-              <wp:anchor distT="0" distB="0" distL="114300" distR="114300" simplePos="0" relativeHeight="251673600" behindDoc="0" locked="0" layoutInCell="1" allowOverlap="1" wp14:anchorId="7FFA3D62" wp14:editId="3E11C40D">
+              <wp:anchor distT="0" distB="0" distL="114300" distR="114300" simplePos="0" relativeHeight="251669504" behindDoc="0" locked="0" layoutInCell="1" allowOverlap="1" wp14:anchorId="18F9A888" wp14:editId="3CC32739">
                 <wp:simplePos x="0" y="0"/>
                 <wp:positionH relativeFrom="column">
-                  <wp:posOffset>-647700</wp:posOffset>
+                  <wp:posOffset>-713740</wp:posOffset>
                 </wp:positionH>
                 <wp:positionV relativeFrom="paragraph">
-                  <wp:posOffset>-428625</wp:posOffset>
+                  <wp:posOffset>-619125</wp:posOffset>
                 </wp:positionV>
-                <wp:extent cx="1613535" cy="2381250"/>
-                <wp:effectExtent l="0" t="0" r="24765" b="19050"/>
+                <wp:extent cx="1314450" cy="2305050"/>
+                <wp:effectExtent l="0" t="0" r="19050" b="19050"/>
                 <wp:wrapNone/>
                 <wp:docPr id="2" name="Group 2"/>
                 <wp:cNvGraphicFramePr/>
@@ -3194,7 +3497,7 @@
                       <wpg:grpSpPr>
                         <a:xfrm>
                           <a:off x="0" y="0"/>
-                          <a:ext cx="1613535" cy="2381250"/>
+                          <a:ext cx="1314450" cy="2305050"/>
                           <a:chOff x="0" y="0"/>
                           <a:chExt cx="1613535" cy="2381250"/>
                         </a:xfrm>
@@ -3338,17 +3641,20 @@
                                 <w:jc w:val="center"/>
                                 <w:rPr>
                                   <w:color w:val="000000" w:themeColor="text1"/>
+                                  <w:u w:val="single"/>
                                 </w:rPr>
                               </w:pPr>
                               <w:r>
                                 <w:rPr>
                                   <w:color w:val="000000" w:themeColor="text1"/>
+                                  <w:u w:val="single"/>
                                 </w:rPr>
                                 <w:t>idI</w:t>
                               </w:r>
                               <w:r>
                                 <w:rPr>
                                   <w:color w:val="000000" w:themeColor="text1"/>
+                                  <w:u w:val="single"/>
                                 </w:rPr>
                                 <w:t>mage</w:t>
                               </w:r>
@@ -3408,13 +3714,19 @@
                     </wpg:wgp>
                   </a:graphicData>
                 </a:graphic>
+                <wp14:sizeRelH relativeFrom="margin">
+                  <wp14:pctWidth>0</wp14:pctWidth>
+                </wp14:sizeRelH>
+                <wp14:sizeRelV relativeFrom="margin">
+                  <wp14:pctHeight>0</wp14:pctHeight>
+                </wp14:sizeRelV>
               </wp:anchor>
             </w:drawing>
           </mc:Choice>
           <mc:Fallback>
             <w:pict>
-              <v:group w14:anchorId="7FFA3D62" id="Group 2" o:spid="_x0000_s1034" style="position:absolute;margin-left:-51pt;margin-top:-33.75pt;width:127.05pt;height:187.5pt;z-index:251673600" coordsize="16135,23812" o:gfxdata="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">
-                <v:rect id="Rectangle 5" o:spid="_x0000_s1035" style="position:absolute;width:16040;height:23812;visibility:visible;mso-wrap-style:square;v-text-anchor:middle" o:gfxdata="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" fillcolor="white [3212]" strokecolor="#1f4d78 [1604]" strokeweight="1pt">
+              <v:group w14:anchorId="18F9A888" id="Group 2" o:spid="_x0000_s1037" style="position:absolute;margin-left:-56.2pt;margin-top:-48.75pt;width:103.5pt;height:181.5pt;z-index:251669504;mso-width-relative:margin;mso-height-relative:margin" coordsize="16135,23812" o:gfxdata="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">
+                <v:rect id="Rectangle 5" o:spid="_x0000_s1038" style="position:absolute;width:16040;height:23812;visibility:visible;mso-wrap-style:square;v-text-anchor:middle" o:gfxdata="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" fillcolor="white [3212]" strokecolor="#1f4d78 [1604]" strokeweight="1pt">
                   <v:textbox>
                     <w:txbxContent>
                       <w:p>
@@ -3523,17 +3835,20 @@
                           <w:jc w:val="center"/>
                           <w:rPr>
                             <w:color w:val="000000" w:themeColor="text1"/>
+                            <w:u w:val="single"/>
                           </w:rPr>
                         </w:pPr>
                         <w:r>
                           <w:rPr>
                             <w:color w:val="000000" w:themeColor="text1"/>
+                            <w:u w:val="single"/>
                           </w:rPr>
                           <w:t>idI</w:t>
                         </w:r>
                         <w:r>
                           <w:rPr>
                             <w:color w:val="000000" w:themeColor="text1"/>
+                            <w:u w:val="single"/>
                           </w:rPr>
                           <w:t>mage</w:t>
                         </w:r>
@@ -3556,7 +3871,7 @@
                     </w:txbxContent>
                   </v:textbox>
                 </v:rect>
-                <v:line id="Straight Connector 8" o:spid="_x0000_s1036" style="position:absolute;flip:y;visibility:visible;mso-wrap-style:square" from="0,3905" to="16135,4000" o:connectortype="straight" o:gfxdata="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" strokecolor="black [3200]" strokeweight="1pt">
+                <v:line id="Straight Connector 8" o:spid="_x0000_s1039" style="position:absolute;flip:y;visibility:visible;mso-wrap-style:square" from="0,3905" to="16135,4000" o:connectortype="straight" o:gfxdata="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" strokecolor="black [3200]" strokeweight="1pt">
                   <v:stroke joinstyle="miter"/>
                 </v:line>
               </v:group>
@@ -5951,7 +6266,7 @@
 </file>
 
 <file path=customXml/itemProps1.xml><?xml version="1.0" encoding="utf-8"?>
-<ds:datastoreItem xmlns:ds="http://schemas.openxmlformats.org/officeDocument/2006/customXml" ds:itemID="{F3CD484C-D5E8-41DB-9A5E-BD6292147AB8}">
+<ds:datastoreItem xmlns:ds="http://schemas.openxmlformats.org/officeDocument/2006/customXml" ds:itemID="{03BABBF6-C578-4781-B9A6-FCFE0EBD01EC}">
   <ds:schemaRefs>
     <ds:schemaRef ds:uri="http://schemas.openxmlformats.org/officeDocument/2006/bibliography"/>
   </ds:schemaRefs>

</xml_diff>